<commit_message>
correction: we are finished with chap 11 and in chap 12. updated doc
</commit_message>
<xml_diff>
--- a/Angular - my notes.docx
+++ b/Angular - my notes.docx
@@ -5,11 +5,13 @@
     <w:p>
       <w:pPr>
         <w:rPr>
+          <w:b/>
           <w:noProof/>
         </w:rPr>
       </w:pPr>
       <w:r>
         <w:rPr>
+          <w:b/>
           <w:noProof/>
         </w:rPr>
         <w:t>Create repo on github</w:t>
@@ -73,6 +75,11 @@
     </w:p>
     <w:p/>
     <w:p>
+      <w:pPr>
+        <w:rPr>
+          <w:rStyle w:val="Hyperlink"/>
+        </w:rPr>
+      </w:pPr>
       <w:proofErr w:type="gramStart"/>
       <w:r>
         <w:lastRenderedPageBreak/>
@@ -91,6 +98,43 @@
         </w:r>
       </w:hyperlink>
     </w:p>
+    <w:p>
+      <w:pPr>
+        <w:rPr>
+          <w:rStyle w:val="Hyperlink"/>
+        </w:rPr>
+      </w:pPr>
+    </w:p>
+    <w:p>
+      <w:r>
+        <w:rPr>
+          <w:b/>
+        </w:rPr>
+        <w:t>Chap 6 Project Start up and First APP</w:t>
+      </w:r>
+    </w:p>
+    <w:p>
+      <w:r>
+        <w:t>(</w:t>
+      </w:r>
+      <w:proofErr w:type="gramStart"/>
+      <w:r>
+        <w:t>download</w:t>
+      </w:r>
+      <w:proofErr w:type="gramEnd"/>
+      <w:r>
+        <w:t xml:space="preserve"> and install </w:t>
+      </w:r>
+      <w:proofErr w:type="spellStart"/>
+      <w:r>
+        <w:t>NodeJS</w:t>
+      </w:r>
+      <w:proofErr w:type="spellEnd"/>
+      <w:r>
+        <w:t>)</w:t>
+      </w:r>
+    </w:p>
+    <w:p/>
     <w:p>
       <w:pPr>
         <w:shd w:val="clear" w:color="auto" w:fill="DEEAF6" w:themeFill="accent1" w:themeFillTint="33"/>
@@ -155,6 +199,16 @@
     </w:p>
     <w:p/>
     <w:p>
+      <w:proofErr w:type="gramStart"/>
+      <w:r>
+        <w:t>create</w:t>
+      </w:r>
+      <w:proofErr w:type="gramEnd"/>
+      <w:r>
+        <w:t xml:space="preserve"> an angular project (ng is the CLI for Angular)</w:t>
+      </w:r>
+    </w:p>
+    <w:p>
       <w:pPr>
         <w:shd w:val="clear" w:color="auto" w:fill="DEEAF6" w:themeFill="accent1" w:themeFillTint="33"/>
         <w:autoSpaceDE w:val="0"/>
@@ -193,6 +247,12 @@
         </w:rPr>
         <w:t>-first-app --no-strict</w:t>
       </w:r>
+      <w:r>
+        <w:rPr>
+          <w:rFonts w:ascii="Lucida Console" w:hAnsi="Lucida Console" w:cs="Lucida Console"/>
+        </w:rPr>
+        <w:t xml:space="preserve"> </w:t>
+      </w:r>
     </w:p>
     <w:p>
       <w:pPr>
@@ -205,6 +265,352 @@
           <w:rFonts w:ascii="Lucida Console" w:hAnsi="Lucida Console" w:cs="Lucida Console"/>
         </w:rPr>
       </w:pPr>
+    </w:p>
+    <w:p>
+      <w:pPr>
+        <w:shd w:val="clear" w:color="auto" w:fill="FFFFFF" w:themeFill="background1"/>
+        <w:autoSpaceDE w:val="0"/>
+        <w:autoSpaceDN w:val="0"/>
+        <w:adjustRightInd w:val="0"/>
+        <w:spacing w:after="0" w:line="240" w:lineRule="auto"/>
+        <w:rPr>
+          <w:rFonts w:ascii="Lucida Console" w:hAnsi="Lucida Console" w:cs="Lucida Console"/>
+        </w:rPr>
+      </w:pPr>
+      <w:r>
+        <w:rPr>
+          <w:rFonts w:ascii="Lucida Console" w:hAnsi="Lucida Console" w:cs="Lucida Console"/>
+        </w:rPr>
+        <w:t>Now run angular on the project</w:t>
+      </w:r>
+    </w:p>
+    <w:p>
+      <w:pPr>
+        <w:shd w:val="clear" w:color="auto" w:fill="FFFFFF" w:themeFill="background1"/>
+        <w:autoSpaceDE w:val="0"/>
+        <w:autoSpaceDN w:val="0"/>
+        <w:adjustRightInd w:val="0"/>
+        <w:spacing w:after="0" w:line="240" w:lineRule="auto"/>
+        <w:rPr>
+          <w:rFonts w:ascii="Lucida Console" w:hAnsi="Lucida Console" w:cs="Lucida Console"/>
+        </w:rPr>
+      </w:pPr>
+    </w:p>
+    <w:p>
+      <w:pPr>
+        <w:shd w:val="clear" w:color="auto" w:fill="DEEAF6" w:themeFill="accent1" w:themeFillTint="33"/>
+        <w:autoSpaceDE w:val="0"/>
+        <w:autoSpaceDN w:val="0"/>
+        <w:adjustRightInd w:val="0"/>
+        <w:spacing w:after="0" w:line="240" w:lineRule="auto"/>
+        <w:rPr>
+          <w:rFonts w:ascii="Lucida Console" w:hAnsi="Lucida Console" w:cs="Lucida Console"/>
+        </w:rPr>
+      </w:pPr>
+      <w:r>
+        <w:rPr>
+          <w:rFonts w:ascii="Lucida Console" w:hAnsi="Lucida Console" w:cs="Lucida Console"/>
+        </w:rPr>
+        <w:t>Cd my-first-app</w:t>
+      </w:r>
+    </w:p>
+    <w:p>
+      <w:pPr>
+        <w:shd w:val="clear" w:color="auto" w:fill="DEEAF6" w:themeFill="accent1" w:themeFillTint="33"/>
+        <w:autoSpaceDE w:val="0"/>
+        <w:autoSpaceDN w:val="0"/>
+        <w:adjustRightInd w:val="0"/>
+        <w:spacing w:after="0" w:line="240" w:lineRule="auto"/>
+        <w:rPr>
+          <w:rFonts w:ascii="Lucida Console" w:hAnsi="Lucida Console" w:cs="Lucida Console"/>
+        </w:rPr>
+      </w:pPr>
+      <w:proofErr w:type="gramStart"/>
+      <w:r>
+        <w:rPr>
+          <w:rFonts w:ascii="Lucida Console" w:hAnsi="Lucida Console" w:cs="Lucida Console"/>
+        </w:rPr>
+        <w:t>ng</w:t>
+      </w:r>
+      <w:proofErr w:type="gramEnd"/>
+      <w:r>
+        <w:rPr>
+          <w:rFonts w:ascii="Lucida Console" w:hAnsi="Lucida Console" w:cs="Lucida Console"/>
+        </w:rPr>
+        <w:t xml:space="preserve"> serve</w:t>
+      </w:r>
+    </w:p>
+    <w:p>
+      <w:pPr>
+        <w:shd w:val="clear" w:color="auto" w:fill="FFFFFF" w:themeFill="background1"/>
+        <w:autoSpaceDE w:val="0"/>
+        <w:autoSpaceDN w:val="0"/>
+        <w:adjustRightInd w:val="0"/>
+        <w:spacing w:after="0" w:line="240" w:lineRule="auto"/>
+        <w:rPr>
+          <w:rFonts w:ascii="Lucida Console" w:hAnsi="Lucida Console" w:cs="Lucida Console"/>
+        </w:rPr>
+      </w:pPr>
+    </w:p>
+    <w:p>
+      <w:pPr>
+        <w:shd w:val="clear" w:color="auto" w:fill="FFFFFF" w:themeFill="background1"/>
+        <w:autoSpaceDE w:val="0"/>
+        <w:autoSpaceDN w:val="0"/>
+        <w:adjustRightInd w:val="0"/>
+        <w:spacing w:after="0" w:line="240" w:lineRule="auto"/>
+        <w:rPr>
+          <w:rFonts w:ascii="Lucida Console" w:hAnsi="Lucida Console" w:cs="Lucida Console"/>
+        </w:rPr>
+      </w:pPr>
+      <w:proofErr w:type="gramStart"/>
+      <w:r>
+        <w:rPr>
+          <w:rFonts w:ascii="Lucida Console" w:hAnsi="Lucida Console" w:cs="Lucida Console"/>
+        </w:rPr>
+        <w:t>eventually</w:t>
+      </w:r>
+      <w:proofErr w:type="gramEnd"/>
+      <w:r>
+        <w:rPr>
+          <w:rFonts w:ascii="Lucida Console" w:hAnsi="Lucida Console" w:cs="Lucida Console"/>
+        </w:rPr>
+        <w:t>, after about a minute, it should finish compiling:</w:t>
+      </w:r>
+    </w:p>
+    <w:p>
+      <w:pPr>
+        <w:shd w:val="clear" w:color="auto" w:fill="FFFFFF" w:themeFill="background1"/>
+        <w:autoSpaceDE w:val="0"/>
+        <w:autoSpaceDN w:val="0"/>
+        <w:adjustRightInd w:val="0"/>
+        <w:spacing w:after="0" w:line="240" w:lineRule="auto"/>
+        <w:rPr>
+          <w:rFonts w:ascii="Lucida Console" w:hAnsi="Lucida Console" w:cs="Lucida Console"/>
+        </w:rPr>
+      </w:pPr>
+      <w:r>
+        <w:rPr>
+          <w:noProof/>
+        </w:rPr>
+        <w:drawing>
+          <wp:inline distT="0" distB="0" distL="0" distR="0" wp14:anchorId="4FCB1446" wp14:editId="3171D0E3">
+            <wp:extent cx="5943600" cy="2713355"/>
+            <wp:effectExtent l="0" t="0" r="0" b="0"/>
+            <wp:docPr id="5" name="Picture 5"/>
+            <wp:cNvGraphicFramePr>
+              <a:graphicFrameLocks xmlns:a="http://schemas.openxmlformats.org/drawingml/2006/main" noChangeAspect="1"/>
+            </wp:cNvGraphicFramePr>
+            <a:graphic xmlns:a="http://schemas.openxmlformats.org/drawingml/2006/main">
+              <a:graphicData uri="http://schemas.openxmlformats.org/drawingml/2006/picture">
+                <pic:pic xmlns:pic="http://schemas.openxmlformats.org/drawingml/2006/picture">
+                  <pic:nvPicPr>
+                    <pic:cNvPr id="1" name=""/>
+                    <pic:cNvPicPr/>
+                  </pic:nvPicPr>
+                  <pic:blipFill>
+                    <a:blip r:embed="rId6"/>
+                    <a:stretch>
+                      <a:fillRect/>
+                    </a:stretch>
+                  </pic:blipFill>
+                  <pic:spPr>
+                    <a:xfrm>
+                      <a:off x="0" y="0"/>
+                      <a:ext cx="5943600" cy="2713355"/>
+                    </a:xfrm>
+                    <a:prstGeom prst="rect">
+                      <a:avLst/>
+                    </a:prstGeom>
+                  </pic:spPr>
+                </pic:pic>
+              </a:graphicData>
+            </a:graphic>
+          </wp:inline>
+        </w:drawing>
+      </w:r>
+    </w:p>
+    <w:p>
+      <w:pPr>
+        <w:shd w:val="clear" w:color="auto" w:fill="FFFFFF" w:themeFill="background1"/>
+        <w:autoSpaceDE w:val="0"/>
+        <w:autoSpaceDN w:val="0"/>
+        <w:adjustRightInd w:val="0"/>
+        <w:spacing w:after="0" w:line="240" w:lineRule="auto"/>
+        <w:rPr>
+          <w:rFonts w:ascii="Lucida Console" w:hAnsi="Lucida Console" w:cs="Lucida Console"/>
+        </w:rPr>
+      </w:pPr>
+    </w:p>
+    <w:p>
+      <w:pPr>
+        <w:shd w:val="clear" w:color="auto" w:fill="FFFFFF" w:themeFill="background1"/>
+        <w:autoSpaceDE w:val="0"/>
+        <w:autoSpaceDN w:val="0"/>
+        <w:adjustRightInd w:val="0"/>
+        <w:spacing w:after="0" w:line="240" w:lineRule="auto"/>
+        <w:rPr>
+          <w:rFonts w:ascii="Lucida Console" w:hAnsi="Lucida Console" w:cs="Lucida Console"/>
+        </w:rPr>
+      </w:pPr>
+    </w:p>
+    <w:p>
+      <w:pPr>
+        <w:shd w:val="clear" w:color="auto" w:fill="FFFFFF" w:themeFill="background1"/>
+        <w:autoSpaceDE w:val="0"/>
+        <w:autoSpaceDN w:val="0"/>
+        <w:adjustRightInd w:val="0"/>
+        <w:spacing w:after="0" w:line="240" w:lineRule="auto"/>
+        <w:rPr>
+          <w:rFonts w:ascii="Lucida Console" w:hAnsi="Lucida Console" w:cs="Lucida Console"/>
+        </w:rPr>
+      </w:pPr>
+    </w:p>
+    <w:p>
+      <w:pPr>
+        <w:shd w:val="clear" w:color="auto" w:fill="FFFFFF" w:themeFill="background1"/>
+        <w:autoSpaceDE w:val="0"/>
+        <w:autoSpaceDN w:val="0"/>
+        <w:adjustRightInd w:val="0"/>
+        <w:spacing w:after="0" w:line="240" w:lineRule="auto"/>
+        <w:rPr>
+          <w:rFonts w:ascii="Lucida Console" w:hAnsi="Lucida Console" w:cs="Lucida Console"/>
+        </w:rPr>
+      </w:pPr>
+      <w:r>
+        <w:rPr>
+          <w:rFonts w:ascii="Lucida Console" w:hAnsi="Lucida Console" w:cs="Lucida Console"/>
+        </w:rPr>
+        <w:t xml:space="preserve">Type </w:t>
+      </w:r>
+      <w:hyperlink r:id="rId7" w:history="1">
+        <w:r>
+          <w:rPr>
+            <w:rStyle w:val="Hyperlink"/>
+            <w:rFonts w:ascii="Lucida Console" w:hAnsi="Lucida Console" w:cs="Lucida Console"/>
+          </w:rPr>
+          <w:t>http://localhost:4200/</w:t>
+        </w:r>
+      </w:hyperlink>
+      <w:r>
+        <w:rPr>
+          <w:rFonts w:ascii="Lucida Console" w:hAnsi="Lucida Console" w:cs="Lucida Console"/>
+        </w:rPr>
+        <w:t xml:space="preserve"> in chrome and the following web page should appear (Angular is acting as the server)</w:t>
+      </w:r>
+    </w:p>
+    <w:p>
+      <w:pPr>
+        <w:shd w:val="clear" w:color="auto" w:fill="FFFFFF" w:themeFill="background1"/>
+        <w:autoSpaceDE w:val="0"/>
+        <w:autoSpaceDN w:val="0"/>
+        <w:adjustRightInd w:val="0"/>
+        <w:spacing w:after="0" w:line="240" w:lineRule="auto"/>
+        <w:rPr>
+          <w:rFonts w:ascii="Lucida Console" w:hAnsi="Lucida Console" w:cs="Lucida Console"/>
+        </w:rPr>
+      </w:pPr>
+    </w:p>
+    <w:p>
+      <w:pPr>
+        <w:shd w:val="clear" w:color="auto" w:fill="FFFFFF" w:themeFill="background1"/>
+        <w:autoSpaceDE w:val="0"/>
+        <w:autoSpaceDN w:val="0"/>
+        <w:adjustRightInd w:val="0"/>
+        <w:spacing w:after="0" w:line="240" w:lineRule="auto"/>
+        <w:rPr>
+          <w:rFonts w:ascii="Lucida Console" w:hAnsi="Lucida Console" w:cs="Lucida Console"/>
+        </w:rPr>
+      </w:pPr>
+      <w:r>
+        <w:rPr>
+          <w:noProof/>
+        </w:rPr>
+        <w:lastRenderedPageBreak/>
+        <w:drawing>
+          <wp:inline distT="0" distB="0" distL="0" distR="0" wp14:anchorId="186BC270" wp14:editId="508A5DF6">
+            <wp:extent cx="5257800" cy="3352800"/>
+            <wp:effectExtent l="0" t="0" r="0" b="0"/>
+            <wp:docPr id="6" name="Picture 6"/>
+            <wp:cNvGraphicFramePr>
+              <a:graphicFrameLocks xmlns:a="http://schemas.openxmlformats.org/drawingml/2006/main" noChangeAspect="1"/>
+            </wp:cNvGraphicFramePr>
+            <a:graphic xmlns:a="http://schemas.openxmlformats.org/drawingml/2006/main">
+              <a:graphicData uri="http://schemas.openxmlformats.org/drawingml/2006/picture">
+                <pic:pic xmlns:pic="http://schemas.openxmlformats.org/drawingml/2006/picture">
+                  <pic:nvPicPr>
+                    <pic:cNvPr id="1" name=""/>
+                    <pic:cNvPicPr/>
+                  </pic:nvPicPr>
+                  <pic:blipFill>
+                    <a:blip r:embed="rId8"/>
+                    <a:stretch>
+                      <a:fillRect/>
+                    </a:stretch>
+                  </pic:blipFill>
+                  <pic:spPr>
+                    <a:xfrm>
+                      <a:off x="0" y="0"/>
+                      <a:ext cx="5257800" cy="3352800"/>
+                    </a:xfrm>
+                    <a:prstGeom prst="rect">
+                      <a:avLst/>
+                    </a:prstGeom>
+                  </pic:spPr>
+                </pic:pic>
+              </a:graphicData>
+            </a:graphic>
+          </wp:inline>
+        </w:drawing>
+      </w:r>
+    </w:p>
+    <w:p>
+      <w:pPr>
+        <w:shd w:val="clear" w:color="auto" w:fill="FFFFFF" w:themeFill="background1"/>
+        <w:autoSpaceDE w:val="0"/>
+        <w:autoSpaceDN w:val="0"/>
+        <w:adjustRightInd w:val="0"/>
+        <w:spacing w:after="0" w:line="240" w:lineRule="auto"/>
+        <w:rPr>
+          <w:rFonts w:ascii="Lucida Console" w:hAnsi="Lucida Console" w:cs="Lucida Console"/>
+        </w:rPr>
+      </w:pPr>
+    </w:p>
+    <w:p>
+      <w:pPr>
+        <w:shd w:val="clear" w:color="auto" w:fill="FFFFFF" w:themeFill="background1"/>
+        <w:autoSpaceDE w:val="0"/>
+        <w:autoSpaceDN w:val="0"/>
+        <w:adjustRightInd w:val="0"/>
+        <w:spacing w:after="0" w:line="240" w:lineRule="auto"/>
+        <w:rPr>
+          <w:rFonts w:ascii="Lucida Console" w:hAnsi="Lucida Console" w:cs="Lucida Console"/>
+          <w:b/>
+        </w:rPr>
+      </w:pPr>
+      <w:r>
+        <w:rPr>
+          <w:rFonts w:ascii="Lucida Console" w:hAnsi="Lucida Console" w:cs="Lucida Console"/>
+          <w:b/>
+        </w:rPr>
+        <w:t xml:space="preserve">Chap 12 </w:t>
+      </w:r>
+      <w:proofErr w:type="gramStart"/>
+      <w:r>
+        <w:rPr>
+          <w:rFonts w:ascii="Lucida Console" w:hAnsi="Lucida Console" w:cs="Lucida Console"/>
+          <w:b/>
+        </w:rPr>
+        <w:t>A</w:t>
+      </w:r>
+      <w:proofErr w:type="gramEnd"/>
+      <w:r>
+        <w:rPr>
+          <w:rFonts w:ascii="Lucida Console" w:hAnsi="Lucida Console" w:cs="Lucida Console"/>
+          <w:b/>
+        </w:rPr>
+        <w:t xml:space="preserve"> Basic Project Using Bootstrap for Styling</w:t>
+      </w:r>
     </w:p>
     <w:p>
       <w:pPr>
@@ -1177,6 +1583,7 @@
                 <w:sz w:val="21"/>
                 <w:szCs w:val="21"/>
               </w:rPr>
+              <w:lastRenderedPageBreak/>
               <w:t>            </w:t>
             </w:r>
             <w:r>
@@ -1991,6 +2398,1562 @@
                 <w:szCs w:val="21"/>
               </w:rPr>
               <w:t>: []</w:t>
+            </w:r>
+          </w:p>
+          <w:p>
+            <w:pPr>
+              <w:shd w:val="clear" w:color="auto" w:fill="1E1E1E"/>
+              <w:spacing w:line="285" w:lineRule="atLeast"/>
+              <w:rPr>
+                <w:rFonts w:ascii="Consolas" w:eastAsia="Times New Roman" w:hAnsi="Consolas" w:cs="Times New Roman"/>
+                <w:color w:val="D4D4D4"/>
+                <w:sz w:val="21"/>
+                <w:szCs w:val="21"/>
+              </w:rPr>
+            </w:pPr>
+            <w:r>
+              <w:rPr>
+                <w:rFonts w:ascii="Consolas" w:eastAsia="Times New Roman" w:hAnsi="Consolas" w:cs="Times New Roman"/>
+                <w:color w:val="D4D4D4"/>
+                <w:sz w:val="21"/>
+                <w:szCs w:val="21"/>
+              </w:rPr>
+              <w:t>          },</w:t>
+            </w:r>
+          </w:p>
+          <w:p>
+            <w:pPr>
+              <w:shd w:val="clear" w:color="auto" w:fill="1E1E1E"/>
+              <w:spacing w:line="285" w:lineRule="atLeast"/>
+              <w:rPr>
+                <w:rFonts w:ascii="Consolas" w:eastAsia="Times New Roman" w:hAnsi="Consolas" w:cs="Times New Roman"/>
+                <w:color w:val="D4D4D4"/>
+                <w:sz w:val="21"/>
+                <w:szCs w:val="21"/>
+              </w:rPr>
+            </w:pPr>
+            <w:r>
+              <w:rPr>
+                <w:rFonts w:ascii="Consolas" w:eastAsia="Times New Roman" w:hAnsi="Consolas" w:cs="Times New Roman"/>
+                <w:color w:val="D4D4D4"/>
+                <w:sz w:val="21"/>
+                <w:szCs w:val="21"/>
+              </w:rPr>
+              <w:t>          </w:t>
+            </w:r>
+            <w:r>
+              <w:rPr>
+                <w:rFonts w:ascii="Consolas" w:eastAsia="Times New Roman" w:hAnsi="Consolas" w:cs="Times New Roman"/>
+                <w:color w:val="9CDCFE"/>
+                <w:sz w:val="21"/>
+                <w:szCs w:val="21"/>
+              </w:rPr>
+              <w:t>"configurations"</w:t>
+            </w:r>
+            <w:r>
+              <w:rPr>
+                <w:rFonts w:ascii="Consolas" w:eastAsia="Times New Roman" w:hAnsi="Consolas" w:cs="Times New Roman"/>
+                <w:color w:val="D4D4D4"/>
+                <w:sz w:val="21"/>
+                <w:szCs w:val="21"/>
+              </w:rPr>
+              <w:t>: {</w:t>
+            </w:r>
+          </w:p>
+          <w:p>
+            <w:pPr>
+              <w:shd w:val="clear" w:color="auto" w:fill="1E1E1E"/>
+              <w:spacing w:line="285" w:lineRule="atLeast"/>
+              <w:rPr>
+                <w:rFonts w:ascii="Consolas" w:eastAsia="Times New Roman" w:hAnsi="Consolas" w:cs="Times New Roman"/>
+                <w:color w:val="D4D4D4"/>
+                <w:sz w:val="21"/>
+                <w:szCs w:val="21"/>
+              </w:rPr>
+            </w:pPr>
+            <w:r>
+              <w:rPr>
+                <w:rFonts w:ascii="Consolas" w:eastAsia="Times New Roman" w:hAnsi="Consolas" w:cs="Times New Roman"/>
+                <w:color w:val="D4D4D4"/>
+                <w:sz w:val="21"/>
+                <w:szCs w:val="21"/>
+              </w:rPr>
+              <w:t>            </w:t>
+            </w:r>
+            <w:r>
+              <w:rPr>
+                <w:rFonts w:ascii="Consolas" w:eastAsia="Times New Roman" w:hAnsi="Consolas" w:cs="Times New Roman"/>
+                <w:color w:val="9CDCFE"/>
+                <w:sz w:val="21"/>
+                <w:szCs w:val="21"/>
+              </w:rPr>
+              <w:t>"production"</w:t>
+            </w:r>
+            <w:r>
+              <w:rPr>
+                <w:rFonts w:ascii="Consolas" w:eastAsia="Times New Roman" w:hAnsi="Consolas" w:cs="Times New Roman"/>
+                <w:color w:val="D4D4D4"/>
+                <w:sz w:val="21"/>
+                <w:szCs w:val="21"/>
+              </w:rPr>
+              <w:t>: {</w:t>
+            </w:r>
+          </w:p>
+          <w:p>
+            <w:pPr>
+              <w:shd w:val="clear" w:color="auto" w:fill="1E1E1E"/>
+              <w:spacing w:line="285" w:lineRule="atLeast"/>
+              <w:rPr>
+                <w:rFonts w:ascii="Consolas" w:eastAsia="Times New Roman" w:hAnsi="Consolas" w:cs="Times New Roman"/>
+                <w:color w:val="D4D4D4"/>
+                <w:sz w:val="21"/>
+                <w:szCs w:val="21"/>
+              </w:rPr>
+            </w:pPr>
+            <w:r>
+              <w:rPr>
+                <w:rFonts w:ascii="Consolas" w:eastAsia="Times New Roman" w:hAnsi="Consolas" w:cs="Times New Roman"/>
+                <w:color w:val="D4D4D4"/>
+                <w:sz w:val="21"/>
+                <w:szCs w:val="21"/>
+              </w:rPr>
+              <w:t>              </w:t>
+            </w:r>
+            <w:r>
+              <w:rPr>
+                <w:rFonts w:ascii="Consolas" w:eastAsia="Times New Roman" w:hAnsi="Consolas" w:cs="Times New Roman"/>
+                <w:color w:val="9CDCFE"/>
+                <w:sz w:val="21"/>
+                <w:szCs w:val="21"/>
+              </w:rPr>
+              <w:t>"budgets"</w:t>
+            </w:r>
+            <w:r>
+              <w:rPr>
+                <w:rFonts w:ascii="Consolas" w:eastAsia="Times New Roman" w:hAnsi="Consolas" w:cs="Times New Roman"/>
+                <w:color w:val="D4D4D4"/>
+                <w:sz w:val="21"/>
+                <w:szCs w:val="21"/>
+              </w:rPr>
+              <w:t>: [</w:t>
+            </w:r>
+          </w:p>
+          <w:p>
+            <w:pPr>
+              <w:shd w:val="clear" w:color="auto" w:fill="1E1E1E"/>
+              <w:spacing w:line="285" w:lineRule="atLeast"/>
+              <w:rPr>
+                <w:rFonts w:ascii="Consolas" w:eastAsia="Times New Roman" w:hAnsi="Consolas" w:cs="Times New Roman"/>
+                <w:color w:val="D4D4D4"/>
+                <w:sz w:val="21"/>
+                <w:szCs w:val="21"/>
+              </w:rPr>
+            </w:pPr>
+            <w:r>
+              <w:rPr>
+                <w:rFonts w:ascii="Consolas" w:eastAsia="Times New Roman" w:hAnsi="Consolas" w:cs="Times New Roman"/>
+                <w:color w:val="D4D4D4"/>
+                <w:sz w:val="21"/>
+                <w:szCs w:val="21"/>
+              </w:rPr>
+              <w:t>                {</w:t>
+            </w:r>
+          </w:p>
+          <w:p>
+            <w:pPr>
+              <w:shd w:val="clear" w:color="auto" w:fill="1E1E1E"/>
+              <w:spacing w:line="285" w:lineRule="atLeast"/>
+              <w:rPr>
+                <w:rFonts w:ascii="Consolas" w:eastAsia="Times New Roman" w:hAnsi="Consolas" w:cs="Times New Roman"/>
+                <w:color w:val="D4D4D4"/>
+                <w:sz w:val="21"/>
+                <w:szCs w:val="21"/>
+              </w:rPr>
+            </w:pPr>
+            <w:r>
+              <w:rPr>
+                <w:rFonts w:ascii="Consolas" w:eastAsia="Times New Roman" w:hAnsi="Consolas" w:cs="Times New Roman"/>
+                <w:color w:val="D4D4D4"/>
+                <w:sz w:val="21"/>
+                <w:szCs w:val="21"/>
+              </w:rPr>
+              <w:t>                  </w:t>
+            </w:r>
+            <w:r>
+              <w:rPr>
+                <w:rFonts w:ascii="Consolas" w:eastAsia="Times New Roman" w:hAnsi="Consolas" w:cs="Times New Roman"/>
+                <w:color w:val="9CDCFE"/>
+                <w:sz w:val="21"/>
+                <w:szCs w:val="21"/>
+              </w:rPr>
+              <w:t>"type"</w:t>
+            </w:r>
+            <w:r>
+              <w:rPr>
+                <w:rFonts w:ascii="Consolas" w:eastAsia="Times New Roman" w:hAnsi="Consolas" w:cs="Times New Roman"/>
+                <w:color w:val="D4D4D4"/>
+                <w:sz w:val="21"/>
+                <w:szCs w:val="21"/>
+              </w:rPr>
+              <w:t>: </w:t>
+            </w:r>
+            <w:r>
+              <w:rPr>
+                <w:rFonts w:ascii="Consolas" w:eastAsia="Times New Roman" w:hAnsi="Consolas" w:cs="Times New Roman"/>
+                <w:color w:val="CE9178"/>
+                <w:sz w:val="21"/>
+                <w:szCs w:val="21"/>
+              </w:rPr>
+              <w:t>"initial"</w:t>
+            </w:r>
+            <w:r>
+              <w:rPr>
+                <w:rFonts w:ascii="Consolas" w:eastAsia="Times New Roman" w:hAnsi="Consolas" w:cs="Times New Roman"/>
+                <w:color w:val="D4D4D4"/>
+                <w:sz w:val="21"/>
+                <w:szCs w:val="21"/>
+              </w:rPr>
+              <w:t>,</w:t>
+            </w:r>
+          </w:p>
+          <w:p>
+            <w:pPr>
+              <w:shd w:val="clear" w:color="auto" w:fill="1E1E1E"/>
+              <w:spacing w:line="285" w:lineRule="atLeast"/>
+              <w:rPr>
+                <w:rFonts w:ascii="Consolas" w:eastAsia="Times New Roman" w:hAnsi="Consolas" w:cs="Times New Roman"/>
+                <w:color w:val="D4D4D4"/>
+                <w:sz w:val="21"/>
+                <w:szCs w:val="21"/>
+              </w:rPr>
+            </w:pPr>
+            <w:r>
+              <w:rPr>
+                <w:rFonts w:ascii="Consolas" w:eastAsia="Times New Roman" w:hAnsi="Consolas" w:cs="Times New Roman"/>
+                <w:color w:val="D4D4D4"/>
+                <w:sz w:val="21"/>
+                <w:szCs w:val="21"/>
+              </w:rPr>
+              <w:t>                  </w:t>
+            </w:r>
+            <w:r>
+              <w:rPr>
+                <w:rFonts w:ascii="Consolas" w:eastAsia="Times New Roman" w:hAnsi="Consolas" w:cs="Times New Roman"/>
+                <w:color w:val="9CDCFE"/>
+                <w:sz w:val="21"/>
+                <w:szCs w:val="21"/>
+              </w:rPr>
+              <w:t>"</w:t>
+            </w:r>
+            <w:proofErr w:type="spellStart"/>
+            <w:r>
+              <w:rPr>
+                <w:rFonts w:ascii="Consolas" w:eastAsia="Times New Roman" w:hAnsi="Consolas" w:cs="Times New Roman"/>
+                <w:color w:val="9CDCFE"/>
+                <w:sz w:val="21"/>
+                <w:szCs w:val="21"/>
+              </w:rPr>
+              <w:t>maximumWarning</w:t>
+            </w:r>
+            <w:proofErr w:type="spellEnd"/>
+            <w:r>
+              <w:rPr>
+                <w:rFonts w:ascii="Consolas" w:eastAsia="Times New Roman" w:hAnsi="Consolas" w:cs="Times New Roman"/>
+                <w:color w:val="9CDCFE"/>
+                <w:sz w:val="21"/>
+                <w:szCs w:val="21"/>
+              </w:rPr>
+              <w:t>"</w:t>
+            </w:r>
+            <w:r>
+              <w:rPr>
+                <w:rFonts w:ascii="Consolas" w:eastAsia="Times New Roman" w:hAnsi="Consolas" w:cs="Times New Roman"/>
+                <w:color w:val="D4D4D4"/>
+                <w:sz w:val="21"/>
+                <w:szCs w:val="21"/>
+              </w:rPr>
+              <w:t>: </w:t>
+            </w:r>
+            <w:r>
+              <w:rPr>
+                <w:rFonts w:ascii="Consolas" w:eastAsia="Times New Roman" w:hAnsi="Consolas" w:cs="Times New Roman"/>
+                <w:color w:val="CE9178"/>
+                <w:sz w:val="21"/>
+                <w:szCs w:val="21"/>
+              </w:rPr>
+              <w:t>"2mb"</w:t>
+            </w:r>
+            <w:r>
+              <w:rPr>
+                <w:rFonts w:ascii="Consolas" w:eastAsia="Times New Roman" w:hAnsi="Consolas" w:cs="Times New Roman"/>
+                <w:color w:val="D4D4D4"/>
+                <w:sz w:val="21"/>
+                <w:szCs w:val="21"/>
+              </w:rPr>
+              <w:t>,</w:t>
+            </w:r>
+          </w:p>
+          <w:p>
+            <w:pPr>
+              <w:shd w:val="clear" w:color="auto" w:fill="1E1E1E"/>
+              <w:spacing w:line="285" w:lineRule="atLeast"/>
+              <w:rPr>
+                <w:rFonts w:ascii="Consolas" w:eastAsia="Times New Roman" w:hAnsi="Consolas" w:cs="Times New Roman"/>
+                <w:color w:val="D4D4D4"/>
+                <w:sz w:val="21"/>
+                <w:szCs w:val="21"/>
+              </w:rPr>
+            </w:pPr>
+            <w:r>
+              <w:rPr>
+                <w:rFonts w:ascii="Consolas" w:eastAsia="Times New Roman" w:hAnsi="Consolas" w:cs="Times New Roman"/>
+                <w:color w:val="D4D4D4"/>
+                <w:sz w:val="21"/>
+                <w:szCs w:val="21"/>
+              </w:rPr>
+              <w:t>                  </w:t>
+            </w:r>
+            <w:r>
+              <w:rPr>
+                <w:rFonts w:ascii="Consolas" w:eastAsia="Times New Roman" w:hAnsi="Consolas" w:cs="Times New Roman"/>
+                <w:color w:val="9CDCFE"/>
+                <w:sz w:val="21"/>
+                <w:szCs w:val="21"/>
+              </w:rPr>
+              <w:t>"</w:t>
+            </w:r>
+            <w:proofErr w:type="spellStart"/>
+            <w:r>
+              <w:rPr>
+                <w:rFonts w:ascii="Consolas" w:eastAsia="Times New Roman" w:hAnsi="Consolas" w:cs="Times New Roman"/>
+                <w:color w:val="9CDCFE"/>
+                <w:sz w:val="21"/>
+                <w:szCs w:val="21"/>
+              </w:rPr>
+              <w:t>maximumError</w:t>
+            </w:r>
+            <w:proofErr w:type="spellEnd"/>
+            <w:r>
+              <w:rPr>
+                <w:rFonts w:ascii="Consolas" w:eastAsia="Times New Roman" w:hAnsi="Consolas" w:cs="Times New Roman"/>
+                <w:color w:val="9CDCFE"/>
+                <w:sz w:val="21"/>
+                <w:szCs w:val="21"/>
+              </w:rPr>
+              <w:t>"</w:t>
+            </w:r>
+            <w:r>
+              <w:rPr>
+                <w:rFonts w:ascii="Consolas" w:eastAsia="Times New Roman" w:hAnsi="Consolas" w:cs="Times New Roman"/>
+                <w:color w:val="D4D4D4"/>
+                <w:sz w:val="21"/>
+                <w:szCs w:val="21"/>
+              </w:rPr>
+              <w:t>: </w:t>
+            </w:r>
+            <w:r>
+              <w:rPr>
+                <w:rFonts w:ascii="Consolas" w:eastAsia="Times New Roman" w:hAnsi="Consolas" w:cs="Times New Roman"/>
+                <w:color w:val="CE9178"/>
+                <w:sz w:val="21"/>
+                <w:szCs w:val="21"/>
+              </w:rPr>
+              <w:t>"5mb"</w:t>
+            </w:r>
+          </w:p>
+          <w:p>
+            <w:pPr>
+              <w:shd w:val="clear" w:color="auto" w:fill="1E1E1E"/>
+              <w:spacing w:line="285" w:lineRule="atLeast"/>
+              <w:rPr>
+                <w:rFonts w:ascii="Consolas" w:eastAsia="Times New Roman" w:hAnsi="Consolas" w:cs="Times New Roman"/>
+                <w:color w:val="D4D4D4"/>
+                <w:sz w:val="21"/>
+                <w:szCs w:val="21"/>
+              </w:rPr>
+            </w:pPr>
+            <w:r>
+              <w:rPr>
+                <w:rFonts w:ascii="Consolas" w:eastAsia="Times New Roman" w:hAnsi="Consolas" w:cs="Times New Roman"/>
+                <w:color w:val="D4D4D4"/>
+                <w:sz w:val="21"/>
+                <w:szCs w:val="21"/>
+              </w:rPr>
+              <w:t>                },</w:t>
+            </w:r>
+          </w:p>
+          <w:p>
+            <w:pPr>
+              <w:shd w:val="clear" w:color="auto" w:fill="1E1E1E"/>
+              <w:spacing w:line="285" w:lineRule="atLeast"/>
+              <w:rPr>
+                <w:rFonts w:ascii="Consolas" w:eastAsia="Times New Roman" w:hAnsi="Consolas" w:cs="Times New Roman"/>
+                <w:color w:val="D4D4D4"/>
+                <w:sz w:val="21"/>
+                <w:szCs w:val="21"/>
+              </w:rPr>
+            </w:pPr>
+            <w:r>
+              <w:rPr>
+                <w:rFonts w:ascii="Consolas" w:eastAsia="Times New Roman" w:hAnsi="Consolas" w:cs="Times New Roman"/>
+                <w:color w:val="D4D4D4"/>
+                <w:sz w:val="21"/>
+                <w:szCs w:val="21"/>
+              </w:rPr>
+              <w:t>                {</w:t>
+            </w:r>
+          </w:p>
+          <w:p>
+            <w:pPr>
+              <w:shd w:val="clear" w:color="auto" w:fill="1E1E1E"/>
+              <w:spacing w:line="285" w:lineRule="atLeast"/>
+              <w:rPr>
+                <w:rFonts w:ascii="Consolas" w:eastAsia="Times New Roman" w:hAnsi="Consolas" w:cs="Times New Roman"/>
+                <w:color w:val="D4D4D4"/>
+                <w:sz w:val="21"/>
+                <w:szCs w:val="21"/>
+              </w:rPr>
+            </w:pPr>
+            <w:r>
+              <w:rPr>
+                <w:rFonts w:ascii="Consolas" w:eastAsia="Times New Roman" w:hAnsi="Consolas" w:cs="Times New Roman"/>
+                <w:color w:val="D4D4D4"/>
+                <w:sz w:val="21"/>
+                <w:szCs w:val="21"/>
+              </w:rPr>
+              <w:t>                  </w:t>
+            </w:r>
+            <w:r>
+              <w:rPr>
+                <w:rFonts w:ascii="Consolas" w:eastAsia="Times New Roman" w:hAnsi="Consolas" w:cs="Times New Roman"/>
+                <w:color w:val="9CDCFE"/>
+                <w:sz w:val="21"/>
+                <w:szCs w:val="21"/>
+              </w:rPr>
+              <w:t>"type"</w:t>
+            </w:r>
+            <w:r>
+              <w:rPr>
+                <w:rFonts w:ascii="Consolas" w:eastAsia="Times New Roman" w:hAnsi="Consolas" w:cs="Times New Roman"/>
+                <w:color w:val="D4D4D4"/>
+                <w:sz w:val="21"/>
+                <w:szCs w:val="21"/>
+              </w:rPr>
+              <w:t>: </w:t>
+            </w:r>
+            <w:r>
+              <w:rPr>
+                <w:rFonts w:ascii="Consolas" w:eastAsia="Times New Roman" w:hAnsi="Consolas" w:cs="Times New Roman"/>
+                <w:color w:val="CE9178"/>
+                <w:sz w:val="21"/>
+                <w:szCs w:val="21"/>
+              </w:rPr>
+              <w:t>"</w:t>
+            </w:r>
+            <w:proofErr w:type="spellStart"/>
+            <w:r>
+              <w:rPr>
+                <w:rFonts w:ascii="Consolas" w:eastAsia="Times New Roman" w:hAnsi="Consolas" w:cs="Times New Roman"/>
+                <w:color w:val="CE9178"/>
+                <w:sz w:val="21"/>
+                <w:szCs w:val="21"/>
+              </w:rPr>
+              <w:t>anyComponentStyle</w:t>
+            </w:r>
+            <w:proofErr w:type="spellEnd"/>
+            <w:r>
+              <w:rPr>
+                <w:rFonts w:ascii="Consolas" w:eastAsia="Times New Roman" w:hAnsi="Consolas" w:cs="Times New Roman"/>
+                <w:color w:val="CE9178"/>
+                <w:sz w:val="21"/>
+                <w:szCs w:val="21"/>
+              </w:rPr>
+              <w:t>"</w:t>
+            </w:r>
+            <w:r>
+              <w:rPr>
+                <w:rFonts w:ascii="Consolas" w:eastAsia="Times New Roman" w:hAnsi="Consolas" w:cs="Times New Roman"/>
+                <w:color w:val="D4D4D4"/>
+                <w:sz w:val="21"/>
+                <w:szCs w:val="21"/>
+              </w:rPr>
+              <w:t>,</w:t>
+            </w:r>
+          </w:p>
+          <w:p>
+            <w:pPr>
+              <w:shd w:val="clear" w:color="auto" w:fill="1E1E1E"/>
+              <w:spacing w:line="285" w:lineRule="atLeast"/>
+              <w:rPr>
+                <w:rFonts w:ascii="Consolas" w:eastAsia="Times New Roman" w:hAnsi="Consolas" w:cs="Times New Roman"/>
+                <w:color w:val="D4D4D4"/>
+                <w:sz w:val="21"/>
+                <w:szCs w:val="21"/>
+              </w:rPr>
+            </w:pPr>
+            <w:r>
+              <w:rPr>
+                <w:rFonts w:ascii="Consolas" w:eastAsia="Times New Roman" w:hAnsi="Consolas" w:cs="Times New Roman"/>
+                <w:color w:val="D4D4D4"/>
+                <w:sz w:val="21"/>
+                <w:szCs w:val="21"/>
+              </w:rPr>
+              <w:t>                  </w:t>
+            </w:r>
+            <w:r>
+              <w:rPr>
+                <w:rFonts w:ascii="Consolas" w:eastAsia="Times New Roman" w:hAnsi="Consolas" w:cs="Times New Roman"/>
+                <w:color w:val="9CDCFE"/>
+                <w:sz w:val="21"/>
+                <w:szCs w:val="21"/>
+              </w:rPr>
+              <w:t>"</w:t>
+            </w:r>
+            <w:proofErr w:type="spellStart"/>
+            <w:r>
+              <w:rPr>
+                <w:rFonts w:ascii="Consolas" w:eastAsia="Times New Roman" w:hAnsi="Consolas" w:cs="Times New Roman"/>
+                <w:color w:val="9CDCFE"/>
+                <w:sz w:val="21"/>
+                <w:szCs w:val="21"/>
+              </w:rPr>
+              <w:t>maximumWarning</w:t>
+            </w:r>
+            <w:proofErr w:type="spellEnd"/>
+            <w:r>
+              <w:rPr>
+                <w:rFonts w:ascii="Consolas" w:eastAsia="Times New Roman" w:hAnsi="Consolas" w:cs="Times New Roman"/>
+                <w:color w:val="9CDCFE"/>
+                <w:sz w:val="21"/>
+                <w:szCs w:val="21"/>
+              </w:rPr>
+              <w:t>"</w:t>
+            </w:r>
+            <w:r>
+              <w:rPr>
+                <w:rFonts w:ascii="Consolas" w:eastAsia="Times New Roman" w:hAnsi="Consolas" w:cs="Times New Roman"/>
+                <w:color w:val="D4D4D4"/>
+                <w:sz w:val="21"/>
+                <w:szCs w:val="21"/>
+              </w:rPr>
+              <w:t>: </w:t>
+            </w:r>
+            <w:r>
+              <w:rPr>
+                <w:rFonts w:ascii="Consolas" w:eastAsia="Times New Roman" w:hAnsi="Consolas" w:cs="Times New Roman"/>
+                <w:color w:val="CE9178"/>
+                <w:sz w:val="21"/>
+                <w:szCs w:val="21"/>
+              </w:rPr>
+              <w:t>"6kb"</w:t>
+            </w:r>
+            <w:r>
+              <w:rPr>
+                <w:rFonts w:ascii="Consolas" w:eastAsia="Times New Roman" w:hAnsi="Consolas" w:cs="Times New Roman"/>
+                <w:color w:val="D4D4D4"/>
+                <w:sz w:val="21"/>
+                <w:szCs w:val="21"/>
+              </w:rPr>
+              <w:t>,</w:t>
+            </w:r>
+          </w:p>
+          <w:p>
+            <w:pPr>
+              <w:shd w:val="clear" w:color="auto" w:fill="1E1E1E"/>
+              <w:spacing w:line="285" w:lineRule="atLeast"/>
+              <w:rPr>
+                <w:rFonts w:ascii="Consolas" w:eastAsia="Times New Roman" w:hAnsi="Consolas" w:cs="Times New Roman"/>
+                <w:color w:val="D4D4D4"/>
+                <w:sz w:val="21"/>
+                <w:szCs w:val="21"/>
+              </w:rPr>
+            </w:pPr>
+            <w:r>
+              <w:rPr>
+                <w:rFonts w:ascii="Consolas" w:eastAsia="Times New Roman" w:hAnsi="Consolas" w:cs="Times New Roman"/>
+                <w:color w:val="D4D4D4"/>
+                <w:sz w:val="21"/>
+                <w:szCs w:val="21"/>
+              </w:rPr>
+              <w:t>                  </w:t>
+            </w:r>
+            <w:r>
+              <w:rPr>
+                <w:rFonts w:ascii="Consolas" w:eastAsia="Times New Roman" w:hAnsi="Consolas" w:cs="Times New Roman"/>
+                <w:color w:val="9CDCFE"/>
+                <w:sz w:val="21"/>
+                <w:szCs w:val="21"/>
+              </w:rPr>
+              <w:t>"</w:t>
+            </w:r>
+            <w:proofErr w:type="spellStart"/>
+            <w:r>
+              <w:rPr>
+                <w:rFonts w:ascii="Consolas" w:eastAsia="Times New Roman" w:hAnsi="Consolas" w:cs="Times New Roman"/>
+                <w:color w:val="9CDCFE"/>
+                <w:sz w:val="21"/>
+                <w:szCs w:val="21"/>
+              </w:rPr>
+              <w:t>maximumError</w:t>
+            </w:r>
+            <w:proofErr w:type="spellEnd"/>
+            <w:r>
+              <w:rPr>
+                <w:rFonts w:ascii="Consolas" w:eastAsia="Times New Roman" w:hAnsi="Consolas" w:cs="Times New Roman"/>
+                <w:color w:val="9CDCFE"/>
+                <w:sz w:val="21"/>
+                <w:szCs w:val="21"/>
+              </w:rPr>
+              <w:t>"</w:t>
+            </w:r>
+            <w:r>
+              <w:rPr>
+                <w:rFonts w:ascii="Consolas" w:eastAsia="Times New Roman" w:hAnsi="Consolas" w:cs="Times New Roman"/>
+                <w:color w:val="D4D4D4"/>
+                <w:sz w:val="21"/>
+                <w:szCs w:val="21"/>
+              </w:rPr>
+              <w:t>: </w:t>
+            </w:r>
+            <w:r>
+              <w:rPr>
+                <w:rFonts w:ascii="Consolas" w:eastAsia="Times New Roman" w:hAnsi="Consolas" w:cs="Times New Roman"/>
+                <w:color w:val="CE9178"/>
+                <w:sz w:val="21"/>
+                <w:szCs w:val="21"/>
+              </w:rPr>
+              <w:t>"10kb"</w:t>
+            </w:r>
+          </w:p>
+          <w:p>
+            <w:pPr>
+              <w:shd w:val="clear" w:color="auto" w:fill="1E1E1E"/>
+              <w:spacing w:line="285" w:lineRule="atLeast"/>
+              <w:rPr>
+                <w:rFonts w:ascii="Consolas" w:eastAsia="Times New Roman" w:hAnsi="Consolas" w:cs="Times New Roman"/>
+                <w:color w:val="D4D4D4"/>
+                <w:sz w:val="21"/>
+                <w:szCs w:val="21"/>
+              </w:rPr>
+            </w:pPr>
+            <w:r>
+              <w:rPr>
+                <w:rFonts w:ascii="Consolas" w:eastAsia="Times New Roman" w:hAnsi="Consolas" w:cs="Times New Roman"/>
+                <w:color w:val="D4D4D4"/>
+                <w:sz w:val="21"/>
+                <w:szCs w:val="21"/>
+              </w:rPr>
+              <w:t>                }</w:t>
+            </w:r>
+          </w:p>
+          <w:p>
+            <w:pPr>
+              <w:shd w:val="clear" w:color="auto" w:fill="1E1E1E"/>
+              <w:spacing w:line="285" w:lineRule="atLeast"/>
+              <w:rPr>
+                <w:rFonts w:ascii="Consolas" w:eastAsia="Times New Roman" w:hAnsi="Consolas" w:cs="Times New Roman"/>
+                <w:color w:val="D4D4D4"/>
+                <w:sz w:val="21"/>
+                <w:szCs w:val="21"/>
+              </w:rPr>
+            </w:pPr>
+            <w:r>
+              <w:rPr>
+                <w:rFonts w:ascii="Consolas" w:eastAsia="Times New Roman" w:hAnsi="Consolas" w:cs="Times New Roman"/>
+                <w:color w:val="D4D4D4"/>
+                <w:sz w:val="21"/>
+                <w:szCs w:val="21"/>
+              </w:rPr>
+              <w:t>              ],</w:t>
+            </w:r>
+          </w:p>
+          <w:p>
+            <w:pPr>
+              <w:shd w:val="clear" w:color="auto" w:fill="1E1E1E"/>
+              <w:spacing w:line="285" w:lineRule="atLeast"/>
+              <w:rPr>
+                <w:rFonts w:ascii="Consolas" w:eastAsia="Times New Roman" w:hAnsi="Consolas" w:cs="Times New Roman"/>
+                <w:color w:val="D4D4D4"/>
+                <w:sz w:val="21"/>
+                <w:szCs w:val="21"/>
+              </w:rPr>
+            </w:pPr>
+            <w:r>
+              <w:rPr>
+                <w:rFonts w:ascii="Consolas" w:eastAsia="Times New Roman" w:hAnsi="Consolas" w:cs="Times New Roman"/>
+                <w:color w:val="D4D4D4"/>
+                <w:sz w:val="21"/>
+                <w:szCs w:val="21"/>
+              </w:rPr>
+              <w:t>              </w:t>
+            </w:r>
+            <w:r>
+              <w:rPr>
+                <w:rFonts w:ascii="Consolas" w:eastAsia="Times New Roman" w:hAnsi="Consolas" w:cs="Times New Roman"/>
+                <w:color w:val="9CDCFE"/>
+                <w:sz w:val="21"/>
+                <w:szCs w:val="21"/>
+              </w:rPr>
+              <w:t>"</w:t>
+            </w:r>
+            <w:proofErr w:type="spellStart"/>
+            <w:r>
+              <w:rPr>
+                <w:rFonts w:ascii="Consolas" w:eastAsia="Times New Roman" w:hAnsi="Consolas" w:cs="Times New Roman"/>
+                <w:color w:val="9CDCFE"/>
+                <w:sz w:val="21"/>
+                <w:szCs w:val="21"/>
+              </w:rPr>
+              <w:t>fileReplacements</w:t>
+            </w:r>
+            <w:proofErr w:type="spellEnd"/>
+            <w:r>
+              <w:rPr>
+                <w:rFonts w:ascii="Consolas" w:eastAsia="Times New Roman" w:hAnsi="Consolas" w:cs="Times New Roman"/>
+                <w:color w:val="9CDCFE"/>
+                <w:sz w:val="21"/>
+                <w:szCs w:val="21"/>
+              </w:rPr>
+              <w:t>"</w:t>
+            </w:r>
+            <w:r>
+              <w:rPr>
+                <w:rFonts w:ascii="Consolas" w:eastAsia="Times New Roman" w:hAnsi="Consolas" w:cs="Times New Roman"/>
+                <w:color w:val="D4D4D4"/>
+                <w:sz w:val="21"/>
+                <w:szCs w:val="21"/>
+              </w:rPr>
+              <w:t>: [</w:t>
+            </w:r>
+          </w:p>
+          <w:p>
+            <w:pPr>
+              <w:shd w:val="clear" w:color="auto" w:fill="1E1E1E"/>
+              <w:spacing w:line="285" w:lineRule="atLeast"/>
+              <w:rPr>
+                <w:rFonts w:ascii="Consolas" w:eastAsia="Times New Roman" w:hAnsi="Consolas" w:cs="Times New Roman"/>
+                <w:color w:val="D4D4D4"/>
+                <w:sz w:val="21"/>
+                <w:szCs w:val="21"/>
+              </w:rPr>
+            </w:pPr>
+            <w:r>
+              <w:rPr>
+                <w:rFonts w:ascii="Consolas" w:eastAsia="Times New Roman" w:hAnsi="Consolas" w:cs="Times New Roman"/>
+                <w:color w:val="D4D4D4"/>
+                <w:sz w:val="21"/>
+                <w:szCs w:val="21"/>
+              </w:rPr>
+              <w:t>                {</w:t>
+            </w:r>
+          </w:p>
+          <w:p>
+            <w:pPr>
+              <w:shd w:val="clear" w:color="auto" w:fill="1E1E1E"/>
+              <w:spacing w:line="285" w:lineRule="atLeast"/>
+              <w:rPr>
+                <w:rFonts w:ascii="Consolas" w:eastAsia="Times New Roman" w:hAnsi="Consolas" w:cs="Times New Roman"/>
+                <w:color w:val="D4D4D4"/>
+                <w:sz w:val="21"/>
+                <w:szCs w:val="21"/>
+              </w:rPr>
+            </w:pPr>
+            <w:r>
+              <w:rPr>
+                <w:rFonts w:ascii="Consolas" w:eastAsia="Times New Roman" w:hAnsi="Consolas" w:cs="Times New Roman"/>
+                <w:color w:val="D4D4D4"/>
+                <w:sz w:val="21"/>
+                <w:szCs w:val="21"/>
+              </w:rPr>
+              <w:t>                  </w:t>
+            </w:r>
+            <w:r>
+              <w:rPr>
+                <w:rFonts w:ascii="Consolas" w:eastAsia="Times New Roman" w:hAnsi="Consolas" w:cs="Times New Roman"/>
+                <w:color w:val="9CDCFE"/>
+                <w:sz w:val="21"/>
+                <w:szCs w:val="21"/>
+              </w:rPr>
+              <w:t>"replace"</w:t>
+            </w:r>
+            <w:r>
+              <w:rPr>
+                <w:rFonts w:ascii="Consolas" w:eastAsia="Times New Roman" w:hAnsi="Consolas" w:cs="Times New Roman"/>
+                <w:color w:val="D4D4D4"/>
+                <w:sz w:val="21"/>
+                <w:szCs w:val="21"/>
+              </w:rPr>
+              <w:t>: </w:t>
+            </w:r>
+            <w:r>
+              <w:rPr>
+                <w:rFonts w:ascii="Consolas" w:eastAsia="Times New Roman" w:hAnsi="Consolas" w:cs="Times New Roman"/>
+                <w:color w:val="CE9178"/>
+                <w:sz w:val="21"/>
+                <w:szCs w:val="21"/>
+              </w:rPr>
+              <w:t>"</w:t>
+            </w:r>
+            <w:proofErr w:type="spellStart"/>
+            <w:r>
+              <w:rPr>
+                <w:rFonts w:ascii="Consolas" w:eastAsia="Times New Roman" w:hAnsi="Consolas" w:cs="Times New Roman"/>
+                <w:color w:val="CE9178"/>
+                <w:sz w:val="21"/>
+                <w:szCs w:val="21"/>
+              </w:rPr>
+              <w:t>src</w:t>
+            </w:r>
+            <w:proofErr w:type="spellEnd"/>
+            <w:r>
+              <w:rPr>
+                <w:rFonts w:ascii="Consolas" w:eastAsia="Times New Roman" w:hAnsi="Consolas" w:cs="Times New Roman"/>
+                <w:color w:val="CE9178"/>
+                <w:sz w:val="21"/>
+                <w:szCs w:val="21"/>
+              </w:rPr>
+              <w:t>/environments/</w:t>
+            </w:r>
+            <w:proofErr w:type="spellStart"/>
+            <w:r>
+              <w:rPr>
+                <w:rFonts w:ascii="Consolas" w:eastAsia="Times New Roman" w:hAnsi="Consolas" w:cs="Times New Roman"/>
+                <w:color w:val="CE9178"/>
+                <w:sz w:val="21"/>
+                <w:szCs w:val="21"/>
+              </w:rPr>
+              <w:t>environment.ts</w:t>
+            </w:r>
+            <w:proofErr w:type="spellEnd"/>
+            <w:r>
+              <w:rPr>
+                <w:rFonts w:ascii="Consolas" w:eastAsia="Times New Roman" w:hAnsi="Consolas" w:cs="Times New Roman"/>
+                <w:color w:val="CE9178"/>
+                <w:sz w:val="21"/>
+                <w:szCs w:val="21"/>
+              </w:rPr>
+              <w:t>"</w:t>
+            </w:r>
+            <w:r>
+              <w:rPr>
+                <w:rFonts w:ascii="Consolas" w:eastAsia="Times New Roman" w:hAnsi="Consolas" w:cs="Times New Roman"/>
+                <w:color w:val="D4D4D4"/>
+                <w:sz w:val="21"/>
+                <w:szCs w:val="21"/>
+              </w:rPr>
+              <w:t>,</w:t>
+            </w:r>
+          </w:p>
+          <w:p>
+            <w:pPr>
+              <w:shd w:val="clear" w:color="auto" w:fill="1E1E1E"/>
+              <w:spacing w:line="285" w:lineRule="atLeast"/>
+              <w:rPr>
+                <w:rFonts w:ascii="Consolas" w:eastAsia="Times New Roman" w:hAnsi="Consolas" w:cs="Times New Roman"/>
+                <w:color w:val="D4D4D4"/>
+                <w:sz w:val="21"/>
+                <w:szCs w:val="21"/>
+              </w:rPr>
+            </w:pPr>
+            <w:r>
+              <w:rPr>
+                <w:rFonts w:ascii="Consolas" w:eastAsia="Times New Roman" w:hAnsi="Consolas" w:cs="Times New Roman"/>
+                <w:color w:val="D4D4D4"/>
+                <w:sz w:val="21"/>
+                <w:szCs w:val="21"/>
+              </w:rPr>
+              <w:t>                  </w:t>
+            </w:r>
+            <w:r>
+              <w:rPr>
+                <w:rFonts w:ascii="Consolas" w:eastAsia="Times New Roman" w:hAnsi="Consolas" w:cs="Times New Roman"/>
+                <w:color w:val="9CDCFE"/>
+                <w:sz w:val="21"/>
+                <w:szCs w:val="21"/>
+              </w:rPr>
+              <w:t>"with"</w:t>
+            </w:r>
+            <w:r>
+              <w:rPr>
+                <w:rFonts w:ascii="Consolas" w:eastAsia="Times New Roman" w:hAnsi="Consolas" w:cs="Times New Roman"/>
+                <w:color w:val="D4D4D4"/>
+                <w:sz w:val="21"/>
+                <w:szCs w:val="21"/>
+              </w:rPr>
+              <w:t>: </w:t>
+            </w:r>
+            <w:r>
+              <w:rPr>
+                <w:rFonts w:ascii="Consolas" w:eastAsia="Times New Roman" w:hAnsi="Consolas" w:cs="Times New Roman"/>
+                <w:color w:val="CE9178"/>
+                <w:sz w:val="21"/>
+                <w:szCs w:val="21"/>
+              </w:rPr>
+              <w:t>"</w:t>
+            </w:r>
+            <w:proofErr w:type="spellStart"/>
+            <w:r>
+              <w:rPr>
+                <w:rFonts w:ascii="Consolas" w:eastAsia="Times New Roman" w:hAnsi="Consolas" w:cs="Times New Roman"/>
+                <w:color w:val="CE9178"/>
+                <w:sz w:val="21"/>
+                <w:szCs w:val="21"/>
+              </w:rPr>
+              <w:t>src</w:t>
+            </w:r>
+            <w:proofErr w:type="spellEnd"/>
+            <w:r>
+              <w:rPr>
+                <w:rFonts w:ascii="Consolas" w:eastAsia="Times New Roman" w:hAnsi="Consolas" w:cs="Times New Roman"/>
+                <w:color w:val="CE9178"/>
+                <w:sz w:val="21"/>
+                <w:szCs w:val="21"/>
+              </w:rPr>
+              <w:t>/environments/</w:t>
+            </w:r>
+            <w:proofErr w:type="spellStart"/>
+            <w:r>
+              <w:rPr>
+                <w:rFonts w:ascii="Consolas" w:eastAsia="Times New Roman" w:hAnsi="Consolas" w:cs="Times New Roman"/>
+                <w:color w:val="CE9178"/>
+                <w:sz w:val="21"/>
+                <w:szCs w:val="21"/>
+              </w:rPr>
+              <w:t>environment.prod.ts</w:t>
+            </w:r>
+            <w:proofErr w:type="spellEnd"/>
+            <w:r>
+              <w:rPr>
+                <w:rFonts w:ascii="Consolas" w:eastAsia="Times New Roman" w:hAnsi="Consolas" w:cs="Times New Roman"/>
+                <w:color w:val="CE9178"/>
+                <w:sz w:val="21"/>
+                <w:szCs w:val="21"/>
+              </w:rPr>
+              <w:t>"</w:t>
+            </w:r>
+          </w:p>
+          <w:p>
+            <w:pPr>
+              <w:shd w:val="clear" w:color="auto" w:fill="1E1E1E"/>
+              <w:spacing w:line="285" w:lineRule="atLeast"/>
+              <w:rPr>
+                <w:rFonts w:ascii="Consolas" w:eastAsia="Times New Roman" w:hAnsi="Consolas" w:cs="Times New Roman"/>
+                <w:color w:val="D4D4D4"/>
+                <w:sz w:val="21"/>
+                <w:szCs w:val="21"/>
+              </w:rPr>
+            </w:pPr>
+            <w:r>
+              <w:rPr>
+                <w:rFonts w:ascii="Consolas" w:eastAsia="Times New Roman" w:hAnsi="Consolas" w:cs="Times New Roman"/>
+                <w:color w:val="D4D4D4"/>
+                <w:sz w:val="21"/>
+                <w:szCs w:val="21"/>
+              </w:rPr>
+              <w:t>                }</w:t>
+            </w:r>
+          </w:p>
+          <w:p>
+            <w:pPr>
+              <w:shd w:val="clear" w:color="auto" w:fill="1E1E1E"/>
+              <w:spacing w:line="285" w:lineRule="atLeast"/>
+              <w:rPr>
+                <w:rFonts w:ascii="Consolas" w:eastAsia="Times New Roman" w:hAnsi="Consolas" w:cs="Times New Roman"/>
+                <w:color w:val="D4D4D4"/>
+                <w:sz w:val="21"/>
+                <w:szCs w:val="21"/>
+              </w:rPr>
+            </w:pPr>
+            <w:r>
+              <w:rPr>
+                <w:rFonts w:ascii="Consolas" w:eastAsia="Times New Roman" w:hAnsi="Consolas" w:cs="Times New Roman"/>
+                <w:color w:val="D4D4D4"/>
+                <w:sz w:val="21"/>
+                <w:szCs w:val="21"/>
+              </w:rPr>
+              <w:t>              ],</w:t>
+            </w:r>
+          </w:p>
+          <w:p>
+            <w:pPr>
+              <w:shd w:val="clear" w:color="auto" w:fill="1E1E1E"/>
+              <w:spacing w:line="285" w:lineRule="atLeast"/>
+              <w:rPr>
+                <w:rFonts w:ascii="Consolas" w:eastAsia="Times New Roman" w:hAnsi="Consolas" w:cs="Times New Roman"/>
+                <w:color w:val="D4D4D4"/>
+                <w:sz w:val="21"/>
+                <w:szCs w:val="21"/>
+              </w:rPr>
+            </w:pPr>
+            <w:r>
+              <w:rPr>
+                <w:rFonts w:ascii="Consolas" w:eastAsia="Times New Roman" w:hAnsi="Consolas" w:cs="Times New Roman"/>
+                <w:color w:val="D4D4D4"/>
+                <w:sz w:val="21"/>
+                <w:szCs w:val="21"/>
+              </w:rPr>
+              <w:t>              </w:t>
+            </w:r>
+            <w:r>
+              <w:rPr>
+                <w:rFonts w:ascii="Consolas" w:eastAsia="Times New Roman" w:hAnsi="Consolas" w:cs="Times New Roman"/>
+                <w:color w:val="9CDCFE"/>
+                <w:sz w:val="21"/>
+                <w:szCs w:val="21"/>
+              </w:rPr>
+              <w:t>"</w:t>
+            </w:r>
+            <w:proofErr w:type="spellStart"/>
+            <w:r>
+              <w:rPr>
+                <w:rFonts w:ascii="Consolas" w:eastAsia="Times New Roman" w:hAnsi="Consolas" w:cs="Times New Roman"/>
+                <w:color w:val="9CDCFE"/>
+                <w:sz w:val="21"/>
+                <w:szCs w:val="21"/>
+              </w:rPr>
+              <w:t>outputHashing</w:t>
+            </w:r>
+            <w:proofErr w:type="spellEnd"/>
+            <w:r>
+              <w:rPr>
+                <w:rFonts w:ascii="Consolas" w:eastAsia="Times New Roman" w:hAnsi="Consolas" w:cs="Times New Roman"/>
+                <w:color w:val="9CDCFE"/>
+                <w:sz w:val="21"/>
+                <w:szCs w:val="21"/>
+              </w:rPr>
+              <w:t>"</w:t>
+            </w:r>
+            <w:r>
+              <w:rPr>
+                <w:rFonts w:ascii="Consolas" w:eastAsia="Times New Roman" w:hAnsi="Consolas" w:cs="Times New Roman"/>
+                <w:color w:val="D4D4D4"/>
+                <w:sz w:val="21"/>
+                <w:szCs w:val="21"/>
+              </w:rPr>
+              <w:t>: </w:t>
+            </w:r>
+            <w:r>
+              <w:rPr>
+                <w:rFonts w:ascii="Consolas" w:eastAsia="Times New Roman" w:hAnsi="Consolas" w:cs="Times New Roman"/>
+                <w:color w:val="CE9178"/>
+                <w:sz w:val="21"/>
+                <w:szCs w:val="21"/>
+              </w:rPr>
+              <w:t>"all"</w:t>
+            </w:r>
+          </w:p>
+          <w:p>
+            <w:pPr>
+              <w:shd w:val="clear" w:color="auto" w:fill="1E1E1E"/>
+              <w:spacing w:line="285" w:lineRule="atLeast"/>
+              <w:rPr>
+                <w:rFonts w:ascii="Consolas" w:eastAsia="Times New Roman" w:hAnsi="Consolas" w:cs="Times New Roman"/>
+                <w:color w:val="D4D4D4"/>
+                <w:sz w:val="21"/>
+                <w:szCs w:val="21"/>
+              </w:rPr>
+            </w:pPr>
+            <w:r>
+              <w:rPr>
+                <w:rFonts w:ascii="Consolas" w:eastAsia="Times New Roman" w:hAnsi="Consolas" w:cs="Times New Roman"/>
+                <w:color w:val="D4D4D4"/>
+                <w:sz w:val="21"/>
+                <w:szCs w:val="21"/>
+              </w:rPr>
+              <w:t>            },</w:t>
+            </w:r>
+          </w:p>
+          <w:p>
+            <w:pPr>
+              <w:shd w:val="clear" w:color="auto" w:fill="1E1E1E"/>
+              <w:spacing w:line="285" w:lineRule="atLeast"/>
+              <w:rPr>
+                <w:rFonts w:ascii="Consolas" w:eastAsia="Times New Roman" w:hAnsi="Consolas" w:cs="Times New Roman"/>
+                <w:color w:val="D4D4D4"/>
+                <w:sz w:val="21"/>
+                <w:szCs w:val="21"/>
+              </w:rPr>
+            </w:pPr>
+            <w:r>
+              <w:rPr>
+                <w:rFonts w:ascii="Consolas" w:eastAsia="Times New Roman" w:hAnsi="Consolas" w:cs="Times New Roman"/>
+                <w:color w:val="D4D4D4"/>
+                <w:sz w:val="21"/>
+                <w:szCs w:val="21"/>
+              </w:rPr>
+              <w:t>            </w:t>
+            </w:r>
+            <w:r>
+              <w:rPr>
+                <w:rFonts w:ascii="Consolas" w:eastAsia="Times New Roman" w:hAnsi="Consolas" w:cs="Times New Roman"/>
+                <w:color w:val="9CDCFE"/>
+                <w:sz w:val="21"/>
+                <w:szCs w:val="21"/>
+              </w:rPr>
+              <w:t>"development"</w:t>
+            </w:r>
+            <w:r>
+              <w:rPr>
+                <w:rFonts w:ascii="Consolas" w:eastAsia="Times New Roman" w:hAnsi="Consolas" w:cs="Times New Roman"/>
+                <w:color w:val="D4D4D4"/>
+                <w:sz w:val="21"/>
+                <w:szCs w:val="21"/>
+              </w:rPr>
+              <w:t>: {</w:t>
+            </w:r>
+          </w:p>
+          <w:p>
+            <w:pPr>
+              <w:shd w:val="clear" w:color="auto" w:fill="1E1E1E"/>
+              <w:spacing w:line="285" w:lineRule="atLeast"/>
+              <w:rPr>
+                <w:rFonts w:ascii="Consolas" w:eastAsia="Times New Roman" w:hAnsi="Consolas" w:cs="Times New Roman"/>
+                <w:color w:val="D4D4D4"/>
+                <w:sz w:val="21"/>
+                <w:szCs w:val="21"/>
+              </w:rPr>
+            </w:pPr>
+            <w:r>
+              <w:rPr>
+                <w:rFonts w:ascii="Consolas" w:eastAsia="Times New Roman" w:hAnsi="Consolas" w:cs="Times New Roman"/>
+                <w:color w:val="D4D4D4"/>
+                <w:sz w:val="21"/>
+                <w:szCs w:val="21"/>
+              </w:rPr>
+              <w:t>              </w:t>
+            </w:r>
+            <w:r>
+              <w:rPr>
+                <w:rFonts w:ascii="Consolas" w:eastAsia="Times New Roman" w:hAnsi="Consolas" w:cs="Times New Roman"/>
+                <w:color w:val="9CDCFE"/>
+                <w:sz w:val="21"/>
+                <w:szCs w:val="21"/>
+              </w:rPr>
+              <w:t>"</w:t>
+            </w:r>
+            <w:proofErr w:type="spellStart"/>
+            <w:r>
+              <w:rPr>
+                <w:rFonts w:ascii="Consolas" w:eastAsia="Times New Roman" w:hAnsi="Consolas" w:cs="Times New Roman"/>
+                <w:color w:val="9CDCFE"/>
+                <w:sz w:val="21"/>
+                <w:szCs w:val="21"/>
+              </w:rPr>
+              <w:t>buildOptimizer</w:t>
+            </w:r>
+            <w:proofErr w:type="spellEnd"/>
+            <w:r>
+              <w:rPr>
+                <w:rFonts w:ascii="Consolas" w:eastAsia="Times New Roman" w:hAnsi="Consolas" w:cs="Times New Roman"/>
+                <w:color w:val="9CDCFE"/>
+                <w:sz w:val="21"/>
+                <w:szCs w:val="21"/>
+              </w:rPr>
+              <w:t>"</w:t>
+            </w:r>
+            <w:r>
+              <w:rPr>
+                <w:rFonts w:ascii="Consolas" w:eastAsia="Times New Roman" w:hAnsi="Consolas" w:cs="Times New Roman"/>
+                <w:color w:val="D4D4D4"/>
+                <w:sz w:val="21"/>
+                <w:szCs w:val="21"/>
+              </w:rPr>
+              <w:t>: </w:t>
+            </w:r>
+            <w:r>
+              <w:rPr>
+                <w:rFonts w:ascii="Consolas" w:eastAsia="Times New Roman" w:hAnsi="Consolas" w:cs="Times New Roman"/>
+                <w:color w:val="569CD6"/>
+                <w:sz w:val="21"/>
+                <w:szCs w:val="21"/>
+              </w:rPr>
+              <w:t>false</w:t>
+            </w:r>
+            <w:r>
+              <w:rPr>
+                <w:rFonts w:ascii="Consolas" w:eastAsia="Times New Roman" w:hAnsi="Consolas" w:cs="Times New Roman"/>
+                <w:color w:val="D4D4D4"/>
+                <w:sz w:val="21"/>
+                <w:szCs w:val="21"/>
+              </w:rPr>
+              <w:t>,</w:t>
+            </w:r>
+          </w:p>
+          <w:p>
+            <w:pPr>
+              <w:shd w:val="clear" w:color="auto" w:fill="1E1E1E"/>
+              <w:spacing w:line="285" w:lineRule="atLeast"/>
+              <w:rPr>
+                <w:rFonts w:ascii="Consolas" w:eastAsia="Times New Roman" w:hAnsi="Consolas" w:cs="Times New Roman"/>
+                <w:color w:val="D4D4D4"/>
+                <w:sz w:val="21"/>
+                <w:szCs w:val="21"/>
+              </w:rPr>
+            </w:pPr>
+            <w:r>
+              <w:rPr>
+                <w:rFonts w:ascii="Consolas" w:eastAsia="Times New Roman" w:hAnsi="Consolas" w:cs="Times New Roman"/>
+                <w:color w:val="D4D4D4"/>
+                <w:sz w:val="21"/>
+                <w:szCs w:val="21"/>
+              </w:rPr>
+              <w:t>              </w:t>
+            </w:r>
+            <w:r>
+              <w:rPr>
+                <w:rFonts w:ascii="Consolas" w:eastAsia="Times New Roman" w:hAnsi="Consolas" w:cs="Times New Roman"/>
+                <w:color w:val="9CDCFE"/>
+                <w:sz w:val="21"/>
+                <w:szCs w:val="21"/>
+              </w:rPr>
+              <w:t>"optimization"</w:t>
+            </w:r>
+            <w:r>
+              <w:rPr>
+                <w:rFonts w:ascii="Consolas" w:eastAsia="Times New Roman" w:hAnsi="Consolas" w:cs="Times New Roman"/>
+                <w:color w:val="D4D4D4"/>
+                <w:sz w:val="21"/>
+                <w:szCs w:val="21"/>
+              </w:rPr>
+              <w:t>: </w:t>
+            </w:r>
+            <w:r>
+              <w:rPr>
+                <w:rFonts w:ascii="Consolas" w:eastAsia="Times New Roman" w:hAnsi="Consolas" w:cs="Times New Roman"/>
+                <w:color w:val="569CD6"/>
+                <w:sz w:val="21"/>
+                <w:szCs w:val="21"/>
+              </w:rPr>
+              <w:t>false</w:t>
+            </w:r>
+            <w:r>
+              <w:rPr>
+                <w:rFonts w:ascii="Consolas" w:eastAsia="Times New Roman" w:hAnsi="Consolas" w:cs="Times New Roman"/>
+                <w:color w:val="D4D4D4"/>
+                <w:sz w:val="21"/>
+                <w:szCs w:val="21"/>
+              </w:rPr>
+              <w:t>,</w:t>
+            </w:r>
+          </w:p>
+          <w:p>
+            <w:pPr>
+              <w:shd w:val="clear" w:color="auto" w:fill="1E1E1E"/>
+              <w:spacing w:line="285" w:lineRule="atLeast"/>
+              <w:rPr>
+                <w:rFonts w:ascii="Consolas" w:eastAsia="Times New Roman" w:hAnsi="Consolas" w:cs="Times New Roman"/>
+                <w:color w:val="D4D4D4"/>
+                <w:sz w:val="21"/>
+                <w:szCs w:val="21"/>
+              </w:rPr>
+            </w:pPr>
+            <w:r>
+              <w:rPr>
+                <w:rFonts w:ascii="Consolas" w:eastAsia="Times New Roman" w:hAnsi="Consolas" w:cs="Times New Roman"/>
+                <w:color w:val="D4D4D4"/>
+                <w:sz w:val="21"/>
+                <w:szCs w:val="21"/>
+              </w:rPr>
+              <w:t>              </w:t>
+            </w:r>
+            <w:r>
+              <w:rPr>
+                <w:rFonts w:ascii="Consolas" w:eastAsia="Times New Roman" w:hAnsi="Consolas" w:cs="Times New Roman"/>
+                <w:color w:val="9CDCFE"/>
+                <w:sz w:val="21"/>
+                <w:szCs w:val="21"/>
+              </w:rPr>
+              <w:t>"</w:t>
+            </w:r>
+            <w:proofErr w:type="spellStart"/>
+            <w:r>
+              <w:rPr>
+                <w:rFonts w:ascii="Consolas" w:eastAsia="Times New Roman" w:hAnsi="Consolas" w:cs="Times New Roman"/>
+                <w:color w:val="9CDCFE"/>
+                <w:sz w:val="21"/>
+                <w:szCs w:val="21"/>
+              </w:rPr>
+              <w:t>vendorChunk</w:t>
+            </w:r>
+            <w:proofErr w:type="spellEnd"/>
+            <w:r>
+              <w:rPr>
+                <w:rFonts w:ascii="Consolas" w:eastAsia="Times New Roman" w:hAnsi="Consolas" w:cs="Times New Roman"/>
+                <w:color w:val="9CDCFE"/>
+                <w:sz w:val="21"/>
+                <w:szCs w:val="21"/>
+              </w:rPr>
+              <w:t>"</w:t>
+            </w:r>
+            <w:r>
+              <w:rPr>
+                <w:rFonts w:ascii="Consolas" w:eastAsia="Times New Roman" w:hAnsi="Consolas" w:cs="Times New Roman"/>
+                <w:color w:val="D4D4D4"/>
+                <w:sz w:val="21"/>
+                <w:szCs w:val="21"/>
+              </w:rPr>
+              <w:t>: </w:t>
+            </w:r>
+            <w:r>
+              <w:rPr>
+                <w:rFonts w:ascii="Consolas" w:eastAsia="Times New Roman" w:hAnsi="Consolas" w:cs="Times New Roman"/>
+                <w:color w:val="569CD6"/>
+                <w:sz w:val="21"/>
+                <w:szCs w:val="21"/>
+              </w:rPr>
+              <w:t>true</w:t>
+            </w:r>
+            <w:r>
+              <w:rPr>
+                <w:rFonts w:ascii="Consolas" w:eastAsia="Times New Roman" w:hAnsi="Consolas" w:cs="Times New Roman"/>
+                <w:color w:val="D4D4D4"/>
+                <w:sz w:val="21"/>
+                <w:szCs w:val="21"/>
+              </w:rPr>
+              <w:t>,</w:t>
+            </w:r>
+          </w:p>
+          <w:p>
+            <w:pPr>
+              <w:shd w:val="clear" w:color="auto" w:fill="1E1E1E"/>
+              <w:spacing w:line="285" w:lineRule="atLeast"/>
+              <w:rPr>
+                <w:rFonts w:ascii="Consolas" w:eastAsia="Times New Roman" w:hAnsi="Consolas" w:cs="Times New Roman"/>
+                <w:color w:val="D4D4D4"/>
+                <w:sz w:val="21"/>
+                <w:szCs w:val="21"/>
+              </w:rPr>
+            </w:pPr>
+            <w:r>
+              <w:rPr>
+                <w:rFonts w:ascii="Consolas" w:eastAsia="Times New Roman" w:hAnsi="Consolas" w:cs="Times New Roman"/>
+                <w:color w:val="D4D4D4"/>
+                <w:sz w:val="21"/>
+                <w:szCs w:val="21"/>
+              </w:rPr>
+              <w:t>              </w:t>
+            </w:r>
+            <w:r>
+              <w:rPr>
+                <w:rFonts w:ascii="Consolas" w:eastAsia="Times New Roman" w:hAnsi="Consolas" w:cs="Times New Roman"/>
+                <w:color w:val="9CDCFE"/>
+                <w:sz w:val="21"/>
+                <w:szCs w:val="21"/>
+              </w:rPr>
+              <w:t>"</w:t>
+            </w:r>
+            <w:proofErr w:type="spellStart"/>
+            <w:r>
+              <w:rPr>
+                <w:rFonts w:ascii="Consolas" w:eastAsia="Times New Roman" w:hAnsi="Consolas" w:cs="Times New Roman"/>
+                <w:color w:val="9CDCFE"/>
+                <w:sz w:val="21"/>
+                <w:szCs w:val="21"/>
+              </w:rPr>
+              <w:t>extractLicenses</w:t>
+            </w:r>
+            <w:proofErr w:type="spellEnd"/>
+            <w:r>
+              <w:rPr>
+                <w:rFonts w:ascii="Consolas" w:eastAsia="Times New Roman" w:hAnsi="Consolas" w:cs="Times New Roman"/>
+                <w:color w:val="9CDCFE"/>
+                <w:sz w:val="21"/>
+                <w:szCs w:val="21"/>
+              </w:rPr>
+              <w:t>"</w:t>
+            </w:r>
+            <w:r>
+              <w:rPr>
+                <w:rFonts w:ascii="Consolas" w:eastAsia="Times New Roman" w:hAnsi="Consolas" w:cs="Times New Roman"/>
+                <w:color w:val="D4D4D4"/>
+                <w:sz w:val="21"/>
+                <w:szCs w:val="21"/>
+              </w:rPr>
+              <w:t>: </w:t>
+            </w:r>
+            <w:r>
+              <w:rPr>
+                <w:rFonts w:ascii="Consolas" w:eastAsia="Times New Roman" w:hAnsi="Consolas" w:cs="Times New Roman"/>
+                <w:color w:val="569CD6"/>
+                <w:sz w:val="21"/>
+                <w:szCs w:val="21"/>
+              </w:rPr>
+              <w:t>false</w:t>
+            </w:r>
+            <w:r>
+              <w:rPr>
+                <w:rFonts w:ascii="Consolas" w:eastAsia="Times New Roman" w:hAnsi="Consolas" w:cs="Times New Roman"/>
+                <w:color w:val="D4D4D4"/>
+                <w:sz w:val="21"/>
+                <w:szCs w:val="21"/>
+              </w:rPr>
+              <w:t>,</w:t>
+            </w:r>
+          </w:p>
+          <w:p>
+            <w:pPr>
+              <w:shd w:val="clear" w:color="auto" w:fill="1E1E1E"/>
+              <w:spacing w:line="285" w:lineRule="atLeast"/>
+              <w:rPr>
+                <w:rFonts w:ascii="Consolas" w:eastAsia="Times New Roman" w:hAnsi="Consolas" w:cs="Times New Roman"/>
+                <w:color w:val="D4D4D4"/>
+                <w:sz w:val="21"/>
+                <w:szCs w:val="21"/>
+              </w:rPr>
+            </w:pPr>
+            <w:r>
+              <w:rPr>
+                <w:rFonts w:ascii="Consolas" w:eastAsia="Times New Roman" w:hAnsi="Consolas" w:cs="Times New Roman"/>
+                <w:color w:val="D4D4D4"/>
+                <w:sz w:val="21"/>
+                <w:szCs w:val="21"/>
+              </w:rPr>
+              <w:t>              </w:t>
+            </w:r>
+            <w:r>
+              <w:rPr>
+                <w:rFonts w:ascii="Consolas" w:eastAsia="Times New Roman" w:hAnsi="Consolas" w:cs="Times New Roman"/>
+                <w:color w:val="9CDCFE"/>
+                <w:sz w:val="21"/>
+                <w:szCs w:val="21"/>
+              </w:rPr>
+              <w:t>"</w:t>
+            </w:r>
+            <w:proofErr w:type="spellStart"/>
+            <w:r>
+              <w:rPr>
+                <w:rFonts w:ascii="Consolas" w:eastAsia="Times New Roman" w:hAnsi="Consolas" w:cs="Times New Roman"/>
+                <w:color w:val="9CDCFE"/>
+                <w:sz w:val="21"/>
+                <w:szCs w:val="21"/>
+              </w:rPr>
+              <w:t>sourceMap</w:t>
+            </w:r>
+            <w:proofErr w:type="spellEnd"/>
+            <w:r>
+              <w:rPr>
+                <w:rFonts w:ascii="Consolas" w:eastAsia="Times New Roman" w:hAnsi="Consolas" w:cs="Times New Roman"/>
+                <w:color w:val="9CDCFE"/>
+                <w:sz w:val="21"/>
+                <w:szCs w:val="21"/>
+              </w:rPr>
+              <w:t>"</w:t>
+            </w:r>
+            <w:r>
+              <w:rPr>
+                <w:rFonts w:ascii="Consolas" w:eastAsia="Times New Roman" w:hAnsi="Consolas" w:cs="Times New Roman"/>
+                <w:color w:val="D4D4D4"/>
+                <w:sz w:val="21"/>
+                <w:szCs w:val="21"/>
+              </w:rPr>
+              <w:t>: </w:t>
+            </w:r>
+            <w:r>
+              <w:rPr>
+                <w:rFonts w:ascii="Consolas" w:eastAsia="Times New Roman" w:hAnsi="Consolas" w:cs="Times New Roman"/>
+                <w:color w:val="569CD6"/>
+                <w:sz w:val="21"/>
+                <w:szCs w:val="21"/>
+              </w:rPr>
+              <w:t>true</w:t>
+            </w:r>
+            <w:r>
+              <w:rPr>
+                <w:rFonts w:ascii="Consolas" w:eastAsia="Times New Roman" w:hAnsi="Consolas" w:cs="Times New Roman"/>
+                <w:color w:val="D4D4D4"/>
+                <w:sz w:val="21"/>
+                <w:szCs w:val="21"/>
+              </w:rPr>
+              <w:t>,</w:t>
+            </w:r>
+          </w:p>
+          <w:p>
+            <w:pPr>
+              <w:shd w:val="clear" w:color="auto" w:fill="1E1E1E"/>
+              <w:spacing w:line="285" w:lineRule="atLeast"/>
+              <w:rPr>
+                <w:rFonts w:ascii="Consolas" w:eastAsia="Times New Roman" w:hAnsi="Consolas" w:cs="Times New Roman"/>
+                <w:color w:val="D4D4D4"/>
+                <w:sz w:val="21"/>
+                <w:szCs w:val="21"/>
+              </w:rPr>
+            </w:pPr>
+            <w:r>
+              <w:rPr>
+                <w:rFonts w:ascii="Consolas" w:eastAsia="Times New Roman" w:hAnsi="Consolas" w:cs="Times New Roman"/>
+                <w:color w:val="D4D4D4"/>
+                <w:sz w:val="21"/>
+                <w:szCs w:val="21"/>
+              </w:rPr>
+              <w:t>              </w:t>
+            </w:r>
+            <w:r>
+              <w:rPr>
+                <w:rFonts w:ascii="Consolas" w:eastAsia="Times New Roman" w:hAnsi="Consolas" w:cs="Times New Roman"/>
+                <w:color w:val="9CDCFE"/>
+                <w:sz w:val="21"/>
+                <w:szCs w:val="21"/>
+              </w:rPr>
+              <w:t>"</w:t>
+            </w:r>
+            <w:proofErr w:type="spellStart"/>
+            <w:r>
+              <w:rPr>
+                <w:rFonts w:ascii="Consolas" w:eastAsia="Times New Roman" w:hAnsi="Consolas" w:cs="Times New Roman"/>
+                <w:color w:val="9CDCFE"/>
+                <w:sz w:val="21"/>
+                <w:szCs w:val="21"/>
+              </w:rPr>
+              <w:t>namedChunks</w:t>
+            </w:r>
+            <w:proofErr w:type="spellEnd"/>
+            <w:r>
+              <w:rPr>
+                <w:rFonts w:ascii="Consolas" w:eastAsia="Times New Roman" w:hAnsi="Consolas" w:cs="Times New Roman"/>
+                <w:color w:val="9CDCFE"/>
+                <w:sz w:val="21"/>
+                <w:szCs w:val="21"/>
+              </w:rPr>
+              <w:t>"</w:t>
+            </w:r>
+            <w:r>
+              <w:rPr>
+                <w:rFonts w:ascii="Consolas" w:eastAsia="Times New Roman" w:hAnsi="Consolas" w:cs="Times New Roman"/>
+                <w:color w:val="D4D4D4"/>
+                <w:sz w:val="21"/>
+                <w:szCs w:val="21"/>
+              </w:rPr>
+              <w:t>: </w:t>
+            </w:r>
+            <w:r>
+              <w:rPr>
+                <w:rFonts w:ascii="Consolas" w:eastAsia="Times New Roman" w:hAnsi="Consolas" w:cs="Times New Roman"/>
+                <w:color w:val="569CD6"/>
+                <w:sz w:val="21"/>
+                <w:szCs w:val="21"/>
+              </w:rPr>
+              <w:t>true</w:t>
+            </w:r>
+          </w:p>
+          <w:p>
+            <w:pPr>
+              <w:shd w:val="clear" w:color="auto" w:fill="1E1E1E"/>
+              <w:spacing w:line="285" w:lineRule="atLeast"/>
+              <w:rPr>
+                <w:rFonts w:ascii="Consolas" w:eastAsia="Times New Roman" w:hAnsi="Consolas" w:cs="Times New Roman"/>
+                <w:color w:val="D4D4D4"/>
+                <w:sz w:val="21"/>
+                <w:szCs w:val="21"/>
+              </w:rPr>
+            </w:pPr>
+            <w:r>
+              <w:rPr>
+                <w:rFonts w:ascii="Consolas" w:eastAsia="Times New Roman" w:hAnsi="Consolas" w:cs="Times New Roman"/>
+                <w:color w:val="D4D4D4"/>
+                <w:sz w:val="21"/>
+                <w:szCs w:val="21"/>
+              </w:rPr>
+              <w:t>            }</w:t>
             </w:r>
           </w:p>
           <w:p>
@@ -2042,6 +4005,231 @@
                 <w:sz w:val="21"/>
                 <w:szCs w:val="21"/>
               </w:rPr>
+              <w:t>"</w:t>
+            </w:r>
+            <w:proofErr w:type="spellStart"/>
+            <w:r>
+              <w:rPr>
+                <w:rFonts w:ascii="Consolas" w:eastAsia="Times New Roman" w:hAnsi="Consolas" w:cs="Times New Roman"/>
+                <w:color w:val="9CDCFE"/>
+                <w:sz w:val="21"/>
+                <w:szCs w:val="21"/>
+              </w:rPr>
+              <w:t>defaultConfiguration</w:t>
+            </w:r>
+            <w:proofErr w:type="spellEnd"/>
+            <w:r>
+              <w:rPr>
+                <w:rFonts w:ascii="Consolas" w:eastAsia="Times New Roman" w:hAnsi="Consolas" w:cs="Times New Roman"/>
+                <w:color w:val="9CDCFE"/>
+                <w:sz w:val="21"/>
+                <w:szCs w:val="21"/>
+              </w:rPr>
+              <w:t>"</w:t>
+            </w:r>
+            <w:r>
+              <w:rPr>
+                <w:rFonts w:ascii="Consolas" w:eastAsia="Times New Roman" w:hAnsi="Consolas" w:cs="Times New Roman"/>
+                <w:color w:val="D4D4D4"/>
+                <w:sz w:val="21"/>
+                <w:szCs w:val="21"/>
+              </w:rPr>
+              <w:t>: </w:t>
+            </w:r>
+            <w:r>
+              <w:rPr>
+                <w:rFonts w:ascii="Consolas" w:eastAsia="Times New Roman" w:hAnsi="Consolas" w:cs="Times New Roman"/>
+                <w:color w:val="CE9178"/>
+                <w:sz w:val="21"/>
+                <w:szCs w:val="21"/>
+              </w:rPr>
+              <w:t>"production"</w:t>
+            </w:r>
+          </w:p>
+          <w:p>
+            <w:pPr>
+              <w:shd w:val="clear" w:color="auto" w:fill="1E1E1E"/>
+              <w:spacing w:line="285" w:lineRule="atLeast"/>
+              <w:rPr>
+                <w:rFonts w:ascii="Consolas" w:eastAsia="Times New Roman" w:hAnsi="Consolas" w:cs="Times New Roman"/>
+                <w:color w:val="D4D4D4"/>
+                <w:sz w:val="21"/>
+                <w:szCs w:val="21"/>
+              </w:rPr>
+            </w:pPr>
+            <w:r>
+              <w:rPr>
+                <w:rFonts w:ascii="Consolas" w:eastAsia="Times New Roman" w:hAnsi="Consolas" w:cs="Times New Roman"/>
+                <w:color w:val="D4D4D4"/>
+                <w:sz w:val="21"/>
+                <w:szCs w:val="21"/>
+              </w:rPr>
+              <w:t>        },</w:t>
+            </w:r>
+          </w:p>
+          <w:p>
+            <w:pPr>
+              <w:shd w:val="clear" w:color="auto" w:fill="1E1E1E"/>
+              <w:spacing w:line="285" w:lineRule="atLeast"/>
+              <w:rPr>
+                <w:rFonts w:ascii="Consolas" w:eastAsia="Times New Roman" w:hAnsi="Consolas" w:cs="Times New Roman"/>
+                <w:color w:val="D4D4D4"/>
+                <w:sz w:val="21"/>
+                <w:szCs w:val="21"/>
+              </w:rPr>
+            </w:pPr>
+            <w:r>
+              <w:rPr>
+                <w:rFonts w:ascii="Consolas" w:eastAsia="Times New Roman" w:hAnsi="Consolas" w:cs="Times New Roman"/>
+                <w:color w:val="D4D4D4"/>
+                <w:sz w:val="21"/>
+                <w:szCs w:val="21"/>
+              </w:rPr>
+              <w:t>        </w:t>
+            </w:r>
+            <w:r>
+              <w:rPr>
+                <w:rFonts w:ascii="Consolas" w:eastAsia="Times New Roman" w:hAnsi="Consolas" w:cs="Times New Roman"/>
+                <w:color w:val="9CDCFE"/>
+                <w:sz w:val="21"/>
+                <w:szCs w:val="21"/>
+              </w:rPr>
+              <w:t>"serve"</w:t>
+            </w:r>
+            <w:r>
+              <w:rPr>
+                <w:rFonts w:ascii="Consolas" w:eastAsia="Times New Roman" w:hAnsi="Consolas" w:cs="Times New Roman"/>
+                <w:color w:val="D4D4D4"/>
+                <w:sz w:val="21"/>
+                <w:szCs w:val="21"/>
+              </w:rPr>
+              <w:t>: {</w:t>
+            </w:r>
+          </w:p>
+          <w:p>
+            <w:pPr>
+              <w:shd w:val="clear" w:color="auto" w:fill="1E1E1E"/>
+              <w:spacing w:line="285" w:lineRule="atLeast"/>
+              <w:rPr>
+                <w:rFonts w:ascii="Consolas" w:eastAsia="Times New Roman" w:hAnsi="Consolas" w:cs="Times New Roman"/>
+                <w:color w:val="D4D4D4"/>
+                <w:sz w:val="21"/>
+                <w:szCs w:val="21"/>
+              </w:rPr>
+            </w:pPr>
+            <w:r>
+              <w:rPr>
+                <w:rFonts w:ascii="Consolas" w:eastAsia="Times New Roman" w:hAnsi="Consolas" w:cs="Times New Roman"/>
+                <w:color w:val="D4D4D4"/>
+                <w:sz w:val="21"/>
+                <w:szCs w:val="21"/>
+              </w:rPr>
+              <w:t>          </w:t>
+            </w:r>
+            <w:r>
+              <w:rPr>
+                <w:rFonts w:ascii="Consolas" w:eastAsia="Times New Roman" w:hAnsi="Consolas" w:cs="Times New Roman"/>
+                <w:color w:val="9CDCFE"/>
+                <w:sz w:val="21"/>
+                <w:szCs w:val="21"/>
+              </w:rPr>
+              <w:t>"builder"</w:t>
+            </w:r>
+            <w:r>
+              <w:rPr>
+                <w:rFonts w:ascii="Consolas" w:eastAsia="Times New Roman" w:hAnsi="Consolas" w:cs="Times New Roman"/>
+                <w:color w:val="D4D4D4"/>
+                <w:sz w:val="21"/>
+                <w:szCs w:val="21"/>
+              </w:rPr>
+              <w:t>: </w:t>
+            </w:r>
+            <w:r>
+              <w:rPr>
+                <w:rFonts w:ascii="Consolas" w:eastAsia="Times New Roman" w:hAnsi="Consolas" w:cs="Times New Roman"/>
+                <w:color w:val="CE9178"/>
+                <w:sz w:val="21"/>
+                <w:szCs w:val="21"/>
+              </w:rPr>
+              <w:t>"@angular-</w:t>
+            </w:r>
+            <w:proofErr w:type="spellStart"/>
+            <w:r>
+              <w:rPr>
+                <w:rFonts w:ascii="Consolas" w:eastAsia="Times New Roman" w:hAnsi="Consolas" w:cs="Times New Roman"/>
+                <w:color w:val="CE9178"/>
+                <w:sz w:val="21"/>
+                <w:szCs w:val="21"/>
+              </w:rPr>
+              <w:t>devkit</w:t>
+            </w:r>
+            <w:proofErr w:type="spellEnd"/>
+            <w:r>
+              <w:rPr>
+                <w:rFonts w:ascii="Consolas" w:eastAsia="Times New Roman" w:hAnsi="Consolas" w:cs="Times New Roman"/>
+                <w:color w:val="CE9178"/>
+                <w:sz w:val="21"/>
+                <w:szCs w:val="21"/>
+              </w:rPr>
+              <w:t>/</w:t>
+            </w:r>
+            <w:proofErr w:type="spellStart"/>
+            <w:r>
+              <w:rPr>
+                <w:rFonts w:ascii="Consolas" w:eastAsia="Times New Roman" w:hAnsi="Consolas" w:cs="Times New Roman"/>
+                <w:color w:val="CE9178"/>
+                <w:sz w:val="21"/>
+                <w:szCs w:val="21"/>
+              </w:rPr>
+              <w:t>build-angular:dev-server</w:t>
+            </w:r>
+            <w:proofErr w:type="spellEnd"/>
+            <w:r>
+              <w:rPr>
+                <w:rFonts w:ascii="Consolas" w:eastAsia="Times New Roman" w:hAnsi="Consolas" w:cs="Times New Roman"/>
+                <w:color w:val="CE9178"/>
+                <w:sz w:val="21"/>
+                <w:szCs w:val="21"/>
+              </w:rPr>
+              <w:t>"</w:t>
+            </w:r>
+            <w:r>
+              <w:rPr>
+                <w:rFonts w:ascii="Consolas" w:eastAsia="Times New Roman" w:hAnsi="Consolas" w:cs="Times New Roman"/>
+                <w:color w:val="D4D4D4"/>
+                <w:sz w:val="21"/>
+                <w:szCs w:val="21"/>
+              </w:rPr>
+              <w:t>,</w:t>
+            </w:r>
+          </w:p>
+          <w:p>
+            <w:pPr>
+              <w:shd w:val="clear" w:color="auto" w:fill="1E1E1E"/>
+              <w:spacing w:line="285" w:lineRule="atLeast"/>
+              <w:rPr>
+                <w:rFonts w:ascii="Consolas" w:eastAsia="Times New Roman" w:hAnsi="Consolas" w:cs="Times New Roman"/>
+                <w:color w:val="D4D4D4"/>
+                <w:sz w:val="21"/>
+                <w:szCs w:val="21"/>
+              </w:rPr>
+            </w:pPr>
+            <w:r>
+              <w:rPr>
+                <w:rFonts w:ascii="Consolas" w:eastAsia="Times New Roman" w:hAnsi="Consolas" w:cs="Times New Roman"/>
+                <w:color w:val="D4D4D4"/>
+                <w:sz w:val="21"/>
+                <w:szCs w:val="21"/>
+              </w:rPr>
+              <w:t>          </w:t>
+            </w:r>
+            <w:r>
+              <w:rPr>
+                <w:rFonts w:ascii="Consolas" w:eastAsia="Times New Roman" w:hAnsi="Consolas" w:cs="Times New Roman"/>
+                <w:color w:val="9CDCFE"/>
+                <w:sz w:val="21"/>
+                <w:szCs w:val="21"/>
+              </w:rPr>
               <w:t>"configurations"</w:t>
             </w:r>
             <w:r>
@@ -2120,67 +4308,27 @@
                 <w:sz w:val="21"/>
                 <w:szCs w:val="21"/>
               </w:rPr>
-              <w:t>"budgets"</w:t>
-            </w:r>
-            <w:r>
-              <w:rPr>
-                <w:rFonts w:ascii="Consolas" w:eastAsia="Times New Roman" w:hAnsi="Consolas" w:cs="Times New Roman"/>
-                <w:color w:val="D4D4D4"/>
-                <w:sz w:val="21"/>
-                <w:szCs w:val="21"/>
-              </w:rPr>
-              <w:t>: [</w:t>
-            </w:r>
-          </w:p>
-          <w:p>
-            <w:pPr>
-              <w:shd w:val="clear" w:color="auto" w:fill="1E1E1E"/>
-              <w:spacing w:line="285" w:lineRule="atLeast"/>
-              <w:rPr>
-                <w:rFonts w:ascii="Consolas" w:eastAsia="Times New Roman" w:hAnsi="Consolas" w:cs="Times New Roman"/>
-                <w:color w:val="D4D4D4"/>
-                <w:sz w:val="21"/>
-                <w:szCs w:val="21"/>
-              </w:rPr>
-            </w:pPr>
-            <w:r>
-              <w:rPr>
-                <w:rFonts w:ascii="Consolas" w:eastAsia="Times New Roman" w:hAnsi="Consolas" w:cs="Times New Roman"/>
-                <w:color w:val="D4D4D4"/>
-                <w:sz w:val="21"/>
-                <w:szCs w:val="21"/>
-              </w:rPr>
-              <w:t>                {</w:t>
-            </w:r>
-          </w:p>
-          <w:p>
-            <w:pPr>
-              <w:shd w:val="clear" w:color="auto" w:fill="1E1E1E"/>
-              <w:spacing w:line="285" w:lineRule="atLeast"/>
-              <w:rPr>
-                <w:rFonts w:ascii="Consolas" w:eastAsia="Times New Roman" w:hAnsi="Consolas" w:cs="Times New Roman"/>
-                <w:color w:val="D4D4D4"/>
-                <w:sz w:val="21"/>
-                <w:szCs w:val="21"/>
-              </w:rPr>
-            </w:pPr>
-            <w:r>
-              <w:rPr>
-                <w:rFonts w:ascii="Consolas" w:eastAsia="Times New Roman" w:hAnsi="Consolas" w:cs="Times New Roman"/>
-                <w:color w:val="D4D4D4"/>
-                <w:sz w:val="21"/>
-                <w:szCs w:val="21"/>
-              </w:rPr>
-              <w:t>                  </w:t>
-            </w:r>
-            <w:r>
-              <w:rPr>
-                <w:rFonts w:ascii="Consolas" w:eastAsia="Times New Roman" w:hAnsi="Consolas" w:cs="Times New Roman"/>
-                <w:color w:val="9CDCFE"/>
-                <w:sz w:val="21"/>
-                <w:szCs w:val="21"/>
-              </w:rPr>
-              <w:t>"type"</w:t>
+              <w:t>"</w:t>
+            </w:r>
+            <w:proofErr w:type="spellStart"/>
+            <w:r>
+              <w:rPr>
+                <w:rFonts w:ascii="Consolas" w:eastAsia="Times New Roman" w:hAnsi="Consolas" w:cs="Times New Roman"/>
+                <w:color w:val="9CDCFE"/>
+                <w:sz w:val="21"/>
+                <w:szCs w:val="21"/>
+              </w:rPr>
+              <w:t>browserTarget</w:t>
+            </w:r>
+            <w:proofErr w:type="spellEnd"/>
+            <w:r>
+              <w:rPr>
+                <w:rFonts w:ascii="Consolas" w:eastAsia="Times New Roman" w:hAnsi="Consolas" w:cs="Times New Roman"/>
+                <w:color w:val="9CDCFE"/>
+                <w:sz w:val="21"/>
+                <w:szCs w:val="21"/>
+              </w:rPr>
+              <w:t>"</w:t>
             </w:r>
             <w:r>
               <w:rPr>
@@ -2198,61 +4346,132 @@
                 <w:sz w:val="21"/>
                 <w:szCs w:val="21"/>
               </w:rPr>
-              <w:t>"initial"</w:t>
-            </w:r>
-            <w:r>
-              <w:rPr>
-                <w:rFonts w:ascii="Consolas" w:eastAsia="Times New Roman" w:hAnsi="Consolas" w:cs="Times New Roman"/>
-                <w:color w:val="D4D4D4"/>
-                <w:sz w:val="21"/>
-                <w:szCs w:val="21"/>
-              </w:rPr>
-              <w:t>,</w:t>
-            </w:r>
-          </w:p>
-          <w:p>
-            <w:pPr>
-              <w:shd w:val="clear" w:color="auto" w:fill="1E1E1E"/>
-              <w:spacing w:line="285" w:lineRule="atLeast"/>
-              <w:rPr>
-                <w:rFonts w:ascii="Consolas" w:eastAsia="Times New Roman" w:hAnsi="Consolas" w:cs="Times New Roman"/>
-                <w:color w:val="D4D4D4"/>
-                <w:sz w:val="21"/>
-                <w:szCs w:val="21"/>
-              </w:rPr>
-            </w:pPr>
-            <w:r>
-              <w:rPr>
-                <w:rFonts w:ascii="Consolas" w:eastAsia="Times New Roman" w:hAnsi="Consolas" w:cs="Times New Roman"/>
-                <w:color w:val="D4D4D4"/>
-                <w:sz w:val="21"/>
-                <w:szCs w:val="21"/>
-              </w:rPr>
-              <w:t>                  </w:t>
-            </w:r>
-            <w:r>
-              <w:rPr>
-                <w:rFonts w:ascii="Consolas" w:eastAsia="Times New Roman" w:hAnsi="Consolas" w:cs="Times New Roman"/>
-                <w:color w:val="9CDCFE"/>
-                <w:sz w:val="21"/>
-                <w:szCs w:val="21"/>
-              </w:rPr>
               <w:t>"</w:t>
             </w:r>
             <w:proofErr w:type="spellStart"/>
             <w:r>
               <w:rPr>
                 <w:rFonts w:ascii="Consolas" w:eastAsia="Times New Roman" w:hAnsi="Consolas" w:cs="Times New Roman"/>
-                <w:color w:val="9CDCFE"/>
-                <w:sz w:val="21"/>
-                <w:szCs w:val="21"/>
-              </w:rPr>
-              <w:t>maximumWarning</w:t>
+                <w:color w:val="CE9178"/>
+                <w:sz w:val="21"/>
+                <w:szCs w:val="21"/>
+              </w:rPr>
+              <w:t>my-first-app:build:production</w:t>
             </w:r>
             <w:proofErr w:type="spellEnd"/>
             <w:r>
               <w:rPr>
                 <w:rFonts w:ascii="Consolas" w:eastAsia="Times New Roman" w:hAnsi="Consolas" w:cs="Times New Roman"/>
+                <w:color w:val="CE9178"/>
+                <w:sz w:val="21"/>
+                <w:szCs w:val="21"/>
+              </w:rPr>
+              <w:t>"</w:t>
+            </w:r>
+          </w:p>
+          <w:p>
+            <w:pPr>
+              <w:shd w:val="clear" w:color="auto" w:fill="1E1E1E"/>
+              <w:spacing w:line="285" w:lineRule="atLeast"/>
+              <w:rPr>
+                <w:rFonts w:ascii="Consolas" w:eastAsia="Times New Roman" w:hAnsi="Consolas" w:cs="Times New Roman"/>
+                <w:color w:val="D4D4D4"/>
+                <w:sz w:val="21"/>
+                <w:szCs w:val="21"/>
+              </w:rPr>
+            </w:pPr>
+            <w:r>
+              <w:rPr>
+                <w:rFonts w:ascii="Consolas" w:eastAsia="Times New Roman" w:hAnsi="Consolas" w:cs="Times New Roman"/>
+                <w:color w:val="D4D4D4"/>
+                <w:sz w:val="21"/>
+                <w:szCs w:val="21"/>
+              </w:rPr>
+              <w:t>            },</w:t>
+            </w:r>
+          </w:p>
+          <w:p>
+            <w:pPr>
+              <w:shd w:val="clear" w:color="auto" w:fill="1E1E1E"/>
+              <w:spacing w:line="285" w:lineRule="atLeast"/>
+              <w:rPr>
+                <w:rFonts w:ascii="Consolas" w:eastAsia="Times New Roman" w:hAnsi="Consolas" w:cs="Times New Roman"/>
+                <w:color w:val="D4D4D4"/>
+                <w:sz w:val="21"/>
+                <w:szCs w:val="21"/>
+              </w:rPr>
+            </w:pPr>
+            <w:r>
+              <w:rPr>
+                <w:rFonts w:ascii="Consolas" w:eastAsia="Times New Roman" w:hAnsi="Consolas" w:cs="Times New Roman"/>
+                <w:color w:val="D4D4D4"/>
+                <w:sz w:val="21"/>
+                <w:szCs w:val="21"/>
+              </w:rPr>
+              <w:t>            </w:t>
+            </w:r>
+            <w:r>
+              <w:rPr>
+                <w:rFonts w:ascii="Consolas" w:eastAsia="Times New Roman" w:hAnsi="Consolas" w:cs="Times New Roman"/>
+                <w:color w:val="9CDCFE"/>
+                <w:sz w:val="21"/>
+                <w:szCs w:val="21"/>
+              </w:rPr>
+              <w:t>"development"</w:t>
+            </w:r>
+            <w:r>
+              <w:rPr>
+                <w:rFonts w:ascii="Consolas" w:eastAsia="Times New Roman" w:hAnsi="Consolas" w:cs="Times New Roman"/>
+                <w:color w:val="D4D4D4"/>
+                <w:sz w:val="21"/>
+                <w:szCs w:val="21"/>
+              </w:rPr>
+              <w:t>: {</w:t>
+            </w:r>
+          </w:p>
+          <w:p>
+            <w:pPr>
+              <w:shd w:val="clear" w:color="auto" w:fill="1E1E1E"/>
+              <w:spacing w:line="285" w:lineRule="atLeast"/>
+              <w:rPr>
+                <w:rFonts w:ascii="Consolas" w:eastAsia="Times New Roman" w:hAnsi="Consolas" w:cs="Times New Roman"/>
+                <w:color w:val="D4D4D4"/>
+                <w:sz w:val="21"/>
+                <w:szCs w:val="21"/>
+              </w:rPr>
+            </w:pPr>
+            <w:r>
+              <w:rPr>
+                <w:rFonts w:ascii="Consolas" w:eastAsia="Times New Roman" w:hAnsi="Consolas" w:cs="Times New Roman"/>
+                <w:color w:val="D4D4D4"/>
+                <w:sz w:val="21"/>
+                <w:szCs w:val="21"/>
+              </w:rPr>
+              <w:t>              </w:t>
+            </w:r>
+            <w:r>
+              <w:rPr>
+                <w:rFonts w:ascii="Consolas" w:eastAsia="Times New Roman" w:hAnsi="Consolas" w:cs="Times New Roman"/>
+                <w:color w:val="9CDCFE"/>
+                <w:sz w:val="21"/>
+                <w:szCs w:val="21"/>
+              </w:rPr>
+              <w:t>"</w:t>
+            </w:r>
+            <w:proofErr w:type="spellStart"/>
+            <w:r>
+              <w:rPr>
+                <w:rFonts w:ascii="Consolas" w:eastAsia="Times New Roman" w:hAnsi="Consolas" w:cs="Times New Roman"/>
+                <w:color w:val="9CDCFE"/>
+                <w:sz w:val="21"/>
+                <w:szCs w:val="21"/>
+              </w:rPr>
+              <w:t>browserTarget</w:t>
+            </w:r>
+            <w:proofErr w:type="spellEnd"/>
+            <w:r>
+              <w:rPr>
+                <w:rFonts w:ascii="Consolas" w:eastAsia="Times New Roman" w:hAnsi="Consolas" w:cs="Times New Roman"/>
                 <w:color w:val="9CDCFE"/>
                 <w:sz w:val="21"/>
                 <w:szCs w:val="21"/>
@@ -2275,61 +4494,114 @@
                 <w:sz w:val="21"/>
                 <w:szCs w:val="21"/>
               </w:rPr>
-              <w:t>"2mb"</w:t>
-            </w:r>
-            <w:r>
-              <w:rPr>
-                <w:rFonts w:ascii="Consolas" w:eastAsia="Times New Roman" w:hAnsi="Consolas" w:cs="Times New Roman"/>
-                <w:color w:val="D4D4D4"/>
-                <w:sz w:val="21"/>
-                <w:szCs w:val="21"/>
-              </w:rPr>
-              <w:t>,</w:t>
-            </w:r>
-          </w:p>
-          <w:p>
-            <w:pPr>
-              <w:shd w:val="clear" w:color="auto" w:fill="1E1E1E"/>
-              <w:spacing w:line="285" w:lineRule="atLeast"/>
-              <w:rPr>
-                <w:rFonts w:ascii="Consolas" w:eastAsia="Times New Roman" w:hAnsi="Consolas" w:cs="Times New Roman"/>
-                <w:color w:val="D4D4D4"/>
-                <w:sz w:val="21"/>
-                <w:szCs w:val="21"/>
-              </w:rPr>
-            </w:pPr>
-            <w:r>
-              <w:rPr>
-                <w:rFonts w:ascii="Consolas" w:eastAsia="Times New Roman" w:hAnsi="Consolas" w:cs="Times New Roman"/>
-                <w:color w:val="D4D4D4"/>
-                <w:sz w:val="21"/>
-                <w:szCs w:val="21"/>
-              </w:rPr>
-              <w:t>                  </w:t>
-            </w:r>
-            <w:r>
-              <w:rPr>
-                <w:rFonts w:ascii="Consolas" w:eastAsia="Times New Roman" w:hAnsi="Consolas" w:cs="Times New Roman"/>
-                <w:color w:val="9CDCFE"/>
-                <w:sz w:val="21"/>
-                <w:szCs w:val="21"/>
-              </w:rPr>
               <w:t>"</w:t>
             </w:r>
             <w:proofErr w:type="spellStart"/>
             <w:r>
               <w:rPr>
                 <w:rFonts w:ascii="Consolas" w:eastAsia="Times New Roman" w:hAnsi="Consolas" w:cs="Times New Roman"/>
-                <w:color w:val="9CDCFE"/>
-                <w:sz w:val="21"/>
-                <w:szCs w:val="21"/>
-              </w:rPr>
-              <w:t>maximumError</w:t>
+                <w:color w:val="CE9178"/>
+                <w:sz w:val="21"/>
+                <w:szCs w:val="21"/>
+              </w:rPr>
+              <w:t>my-first-app:build:development</w:t>
             </w:r>
             <w:proofErr w:type="spellEnd"/>
             <w:r>
               <w:rPr>
                 <w:rFonts w:ascii="Consolas" w:eastAsia="Times New Roman" w:hAnsi="Consolas" w:cs="Times New Roman"/>
+                <w:color w:val="CE9178"/>
+                <w:sz w:val="21"/>
+                <w:szCs w:val="21"/>
+              </w:rPr>
+              <w:t>"</w:t>
+            </w:r>
+          </w:p>
+          <w:p>
+            <w:pPr>
+              <w:shd w:val="clear" w:color="auto" w:fill="1E1E1E"/>
+              <w:spacing w:line="285" w:lineRule="atLeast"/>
+              <w:rPr>
+                <w:rFonts w:ascii="Consolas" w:eastAsia="Times New Roman" w:hAnsi="Consolas" w:cs="Times New Roman"/>
+                <w:color w:val="D4D4D4"/>
+                <w:sz w:val="21"/>
+                <w:szCs w:val="21"/>
+              </w:rPr>
+            </w:pPr>
+            <w:r>
+              <w:rPr>
+                <w:rFonts w:ascii="Consolas" w:eastAsia="Times New Roman" w:hAnsi="Consolas" w:cs="Times New Roman"/>
+                <w:color w:val="D4D4D4"/>
+                <w:sz w:val="21"/>
+                <w:szCs w:val="21"/>
+              </w:rPr>
+              <w:t>            }</w:t>
+            </w:r>
+          </w:p>
+          <w:p>
+            <w:pPr>
+              <w:shd w:val="clear" w:color="auto" w:fill="1E1E1E"/>
+              <w:spacing w:line="285" w:lineRule="atLeast"/>
+              <w:rPr>
+                <w:rFonts w:ascii="Consolas" w:eastAsia="Times New Roman" w:hAnsi="Consolas" w:cs="Times New Roman"/>
+                <w:color w:val="D4D4D4"/>
+                <w:sz w:val="21"/>
+                <w:szCs w:val="21"/>
+              </w:rPr>
+            </w:pPr>
+            <w:r>
+              <w:rPr>
+                <w:rFonts w:ascii="Consolas" w:eastAsia="Times New Roman" w:hAnsi="Consolas" w:cs="Times New Roman"/>
+                <w:color w:val="D4D4D4"/>
+                <w:sz w:val="21"/>
+                <w:szCs w:val="21"/>
+              </w:rPr>
+              <w:t>          },</w:t>
+            </w:r>
+          </w:p>
+          <w:p>
+            <w:pPr>
+              <w:shd w:val="clear" w:color="auto" w:fill="1E1E1E"/>
+              <w:spacing w:line="285" w:lineRule="atLeast"/>
+              <w:rPr>
+                <w:rFonts w:ascii="Consolas" w:eastAsia="Times New Roman" w:hAnsi="Consolas" w:cs="Times New Roman"/>
+                <w:color w:val="D4D4D4"/>
+                <w:sz w:val="21"/>
+                <w:szCs w:val="21"/>
+              </w:rPr>
+            </w:pPr>
+            <w:r>
+              <w:rPr>
+                <w:rFonts w:ascii="Consolas" w:eastAsia="Times New Roman" w:hAnsi="Consolas" w:cs="Times New Roman"/>
+                <w:color w:val="D4D4D4"/>
+                <w:sz w:val="21"/>
+                <w:szCs w:val="21"/>
+              </w:rPr>
+              <w:t>          </w:t>
+            </w:r>
+            <w:r>
+              <w:rPr>
+                <w:rFonts w:ascii="Consolas" w:eastAsia="Times New Roman" w:hAnsi="Consolas" w:cs="Times New Roman"/>
+                <w:color w:val="9CDCFE"/>
+                <w:sz w:val="21"/>
+                <w:szCs w:val="21"/>
+              </w:rPr>
+              <w:t>"</w:t>
+            </w:r>
+            <w:proofErr w:type="spellStart"/>
+            <w:r>
+              <w:rPr>
+                <w:rFonts w:ascii="Consolas" w:eastAsia="Times New Roman" w:hAnsi="Consolas" w:cs="Times New Roman"/>
+                <w:color w:val="9CDCFE"/>
+                <w:sz w:val="21"/>
+                <w:szCs w:val="21"/>
+              </w:rPr>
+              <w:t>defaultConfiguration</w:t>
+            </w:r>
+            <w:proofErr w:type="spellEnd"/>
+            <w:r>
+              <w:rPr>
+                <w:rFonts w:ascii="Consolas" w:eastAsia="Times New Roman" w:hAnsi="Consolas" w:cs="Times New Roman"/>
                 <w:color w:val="9CDCFE"/>
                 <w:sz w:val="21"/>
                 <w:szCs w:val="21"/>
@@ -2352,1893 +4624,27 @@
                 <w:sz w:val="21"/>
                 <w:szCs w:val="21"/>
               </w:rPr>
-              <w:t>"5mb"</w:t>
-            </w:r>
-          </w:p>
-          <w:p>
-            <w:pPr>
-              <w:shd w:val="clear" w:color="auto" w:fill="1E1E1E"/>
-              <w:spacing w:line="285" w:lineRule="atLeast"/>
-              <w:rPr>
-                <w:rFonts w:ascii="Consolas" w:eastAsia="Times New Roman" w:hAnsi="Consolas" w:cs="Times New Roman"/>
-                <w:color w:val="D4D4D4"/>
-                <w:sz w:val="21"/>
-                <w:szCs w:val="21"/>
-              </w:rPr>
-            </w:pPr>
-            <w:r>
-              <w:rPr>
-                <w:rFonts w:ascii="Consolas" w:eastAsia="Times New Roman" w:hAnsi="Consolas" w:cs="Times New Roman"/>
-                <w:color w:val="D4D4D4"/>
-                <w:sz w:val="21"/>
-                <w:szCs w:val="21"/>
-              </w:rPr>
-              <w:t>                },</w:t>
-            </w:r>
-          </w:p>
-          <w:p>
-            <w:pPr>
-              <w:shd w:val="clear" w:color="auto" w:fill="1E1E1E"/>
-              <w:spacing w:line="285" w:lineRule="atLeast"/>
-              <w:rPr>
-                <w:rFonts w:ascii="Consolas" w:eastAsia="Times New Roman" w:hAnsi="Consolas" w:cs="Times New Roman"/>
-                <w:color w:val="D4D4D4"/>
-                <w:sz w:val="21"/>
-                <w:szCs w:val="21"/>
-              </w:rPr>
-            </w:pPr>
-            <w:r>
-              <w:rPr>
-                <w:rFonts w:ascii="Consolas" w:eastAsia="Times New Roman" w:hAnsi="Consolas" w:cs="Times New Roman"/>
-                <w:color w:val="D4D4D4"/>
-                <w:sz w:val="21"/>
-                <w:szCs w:val="21"/>
-              </w:rPr>
-              <w:t>                {</w:t>
-            </w:r>
-          </w:p>
-          <w:p>
-            <w:pPr>
-              <w:shd w:val="clear" w:color="auto" w:fill="1E1E1E"/>
-              <w:spacing w:line="285" w:lineRule="atLeast"/>
-              <w:rPr>
-                <w:rFonts w:ascii="Consolas" w:eastAsia="Times New Roman" w:hAnsi="Consolas" w:cs="Times New Roman"/>
-                <w:color w:val="D4D4D4"/>
-                <w:sz w:val="21"/>
-                <w:szCs w:val="21"/>
-              </w:rPr>
-            </w:pPr>
-            <w:r>
-              <w:rPr>
-                <w:rFonts w:ascii="Consolas" w:eastAsia="Times New Roman" w:hAnsi="Consolas" w:cs="Times New Roman"/>
-                <w:color w:val="D4D4D4"/>
-                <w:sz w:val="21"/>
-                <w:szCs w:val="21"/>
-              </w:rPr>
-              <w:t>                  </w:t>
-            </w:r>
-            <w:r>
-              <w:rPr>
-                <w:rFonts w:ascii="Consolas" w:eastAsia="Times New Roman" w:hAnsi="Consolas" w:cs="Times New Roman"/>
-                <w:color w:val="9CDCFE"/>
-                <w:sz w:val="21"/>
-                <w:szCs w:val="21"/>
-              </w:rPr>
-              <w:t>"type"</w:t>
-            </w:r>
-            <w:r>
-              <w:rPr>
-                <w:rFonts w:ascii="Consolas" w:eastAsia="Times New Roman" w:hAnsi="Consolas" w:cs="Times New Roman"/>
-                <w:color w:val="D4D4D4"/>
-                <w:sz w:val="21"/>
-                <w:szCs w:val="21"/>
-              </w:rPr>
-              <w:t>: </w:t>
-            </w:r>
-            <w:r>
-              <w:rPr>
-                <w:rFonts w:ascii="Consolas" w:eastAsia="Times New Roman" w:hAnsi="Consolas" w:cs="Times New Roman"/>
-                <w:color w:val="CE9178"/>
-                <w:sz w:val="21"/>
-                <w:szCs w:val="21"/>
-              </w:rPr>
-              <w:t>"</w:t>
-            </w:r>
-            <w:proofErr w:type="spellStart"/>
-            <w:r>
-              <w:rPr>
-                <w:rFonts w:ascii="Consolas" w:eastAsia="Times New Roman" w:hAnsi="Consolas" w:cs="Times New Roman"/>
-                <w:color w:val="CE9178"/>
-                <w:sz w:val="21"/>
-                <w:szCs w:val="21"/>
-              </w:rPr>
-              <w:t>anyComponentStyle</w:t>
-            </w:r>
-            <w:proofErr w:type="spellEnd"/>
-            <w:r>
-              <w:rPr>
-                <w:rFonts w:ascii="Consolas" w:eastAsia="Times New Roman" w:hAnsi="Consolas" w:cs="Times New Roman"/>
-                <w:color w:val="CE9178"/>
-                <w:sz w:val="21"/>
-                <w:szCs w:val="21"/>
-              </w:rPr>
-              <w:t>"</w:t>
-            </w:r>
-            <w:r>
-              <w:rPr>
-                <w:rFonts w:ascii="Consolas" w:eastAsia="Times New Roman" w:hAnsi="Consolas" w:cs="Times New Roman"/>
-                <w:color w:val="D4D4D4"/>
-                <w:sz w:val="21"/>
-                <w:szCs w:val="21"/>
-              </w:rPr>
-              <w:t>,</w:t>
-            </w:r>
-          </w:p>
-          <w:p>
-            <w:pPr>
-              <w:shd w:val="clear" w:color="auto" w:fill="1E1E1E"/>
-              <w:spacing w:line="285" w:lineRule="atLeast"/>
-              <w:rPr>
-                <w:rFonts w:ascii="Consolas" w:eastAsia="Times New Roman" w:hAnsi="Consolas" w:cs="Times New Roman"/>
-                <w:color w:val="D4D4D4"/>
-                <w:sz w:val="21"/>
-                <w:szCs w:val="21"/>
-              </w:rPr>
-            </w:pPr>
-            <w:r>
-              <w:rPr>
-                <w:rFonts w:ascii="Consolas" w:eastAsia="Times New Roman" w:hAnsi="Consolas" w:cs="Times New Roman"/>
-                <w:color w:val="D4D4D4"/>
-                <w:sz w:val="21"/>
-                <w:szCs w:val="21"/>
-              </w:rPr>
-              <w:t>                  </w:t>
-            </w:r>
-            <w:r>
-              <w:rPr>
-                <w:rFonts w:ascii="Consolas" w:eastAsia="Times New Roman" w:hAnsi="Consolas" w:cs="Times New Roman"/>
-                <w:color w:val="9CDCFE"/>
-                <w:sz w:val="21"/>
-                <w:szCs w:val="21"/>
-              </w:rPr>
-              <w:t>"</w:t>
-            </w:r>
-            <w:proofErr w:type="spellStart"/>
-            <w:r>
-              <w:rPr>
-                <w:rFonts w:ascii="Consolas" w:eastAsia="Times New Roman" w:hAnsi="Consolas" w:cs="Times New Roman"/>
-                <w:color w:val="9CDCFE"/>
-                <w:sz w:val="21"/>
-                <w:szCs w:val="21"/>
-              </w:rPr>
-              <w:t>maximumWarning</w:t>
-            </w:r>
-            <w:proofErr w:type="spellEnd"/>
-            <w:r>
-              <w:rPr>
-                <w:rFonts w:ascii="Consolas" w:eastAsia="Times New Roman" w:hAnsi="Consolas" w:cs="Times New Roman"/>
-                <w:color w:val="9CDCFE"/>
-                <w:sz w:val="21"/>
-                <w:szCs w:val="21"/>
-              </w:rPr>
-              <w:t>"</w:t>
-            </w:r>
-            <w:r>
-              <w:rPr>
-                <w:rFonts w:ascii="Consolas" w:eastAsia="Times New Roman" w:hAnsi="Consolas" w:cs="Times New Roman"/>
-                <w:color w:val="D4D4D4"/>
-                <w:sz w:val="21"/>
-                <w:szCs w:val="21"/>
-              </w:rPr>
-              <w:t>: </w:t>
-            </w:r>
-            <w:r>
-              <w:rPr>
-                <w:rFonts w:ascii="Consolas" w:eastAsia="Times New Roman" w:hAnsi="Consolas" w:cs="Times New Roman"/>
-                <w:color w:val="CE9178"/>
-                <w:sz w:val="21"/>
-                <w:szCs w:val="21"/>
-              </w:rPr>
-              <w:t>"6kb"</w:t>
-            </w:r>
-            <w:r>
-              <w:rPr>
-                <w:rFonts w:ascii="Consolas" w:eastAsia="Times New Roman" w:hAnsi="Consolas" w:cs="Times New Roman"/>
-                <w:color w:val="D4D4D4"/>
-                <w:sz w:val="21"/>
-                <w:szCs w:val="21"/>
-              </w:rPr>
-              <w:t>,</w:t>
-            </w:r>
-          </w:p>
-          <w:p>
-            <w:pPr>
-              <w:shd w:val="clear" w:color="auto" w:fill="1E1E1E"/>
-              <w:spacing w:line="285" w:lineRule="atLeast"/>
-              <w:rPr>
-                <w:rFonts w:ascii="Consolas" w:eastAsia="Times New Roman" w:hAnsi="Consolas" w:cs="Times New Roman"/>
-                <w:color w:val="D4D4D4"/>
-                <w:sz w:val="21"/>
-                <w:szCs w:val="21"/>
-              </w:rPr>
-            </w:pPr>
-            <w:r>
-              <w:rPr>
-                <w:rFonts w:ascii="Consolas" w:eastAsia="Times New Roman" w:hAnsi="Consolas" w:cs="Times New Roman"/>
-                <w:color w:val="D4D4D4"/>
-                <w:sz w:val="21"/>
-                <w:szCs w:val="21"/>
-              </w:rPr>
-              <w:t>                  </w:t>
-            </w:r>
-            <w:r>
-              <w:rPr>
-                <w:rFonts w:ascii="Consolas" w:eastAsia="Times New Roman" w:hAnsi="Consolas" w:cs="Times New Roman"/>
-                <w:color w:val="9CDCFE"/>
-                <w:sz w:val="21"/>
-                <w:szCs w:val="21"/>
-              </w:rPr>
-              <w:t>"</w:t>
-            </w:r>
-            <w:proofErr w:type="spellStart"/>
-            <w:r>
-              <w:rPr>
-                <w:rFonts w:ascii="Consolas" w:eastAsia="Times New Roman" w:hAnsi="Consolas" w:cs="Times New Roman"/>
-                <w:color w:val="9CDCFE"/>
-                <w:sz w:val="21"/>
-                <w:szCs w:val="21"/>
-              </w:rPr>
-              <w:t>maximumError</w:t>
-            </w:r>
-            <w:proofErr w:type="spellEnd"/>
-            <w:r>
-              <w:rPr>
-                <w:rFonts w:ascii="Consolas" w:eastAsia="Times New Roman" w:hAnsi="Consolas" w:cs="Times New Roman"/>
-                <w:color w:val="9CDCFE"/>
-                <w:sz w:val="21"/>
-                <w:szCs w:val="21"/>
-              </w:rPr>
-              <w:t>"</w:t>
-            </w:r>
-            <w:r>
-              <w:rPr>
-                <w:rFonts w:ascii="Consolas" w:eastAsia="Times New Roman" w:hAnsi="Consolas" w:cs="Times New Roman"/>
-                <w:color w:val="D4D4D4"/>
-                <w:sz w:val="21"/>
-                <w:szCs w:val="21"/>
-              </w:rPr>
-              <w:t>: </w:t>
-            </w:r>
-            <w:r>
-              <w:rPr>
-                <w:rFonts w:ascii="Consolas" w:eastAsia="Times New Roman" w:hAnsi="Consolas" w:cs="Times New Roman"/>
-                <w:color w:val="CE9178"/>
-                <w:sz w:val="21"/>
-                <w:szCs w:val="21"/>
-              </w:rPr>
-              <w:t>"10kb"</w:t>
-            </w:r>
-          </w:p>
-          <w:p>
-            <w:pPr>
-              <w:shd w:val="clear" w:color="auto" w:fill="1E1E1E"/>
-              <w:spacing w:line="285" w:lineRule="atLeast"/>
-              <w:rPr>
-                <w:rFonts w:ascii="Consolas" w:eastAsia="Times New Roman" w:hAnsi="Consolas" w:cs="Times New Roman"/>
-                <w:color w:val="D4D4D4"/>
-                <w:sz w:val="21"/>
-                <w:szCs w:val="21"/>
-              </w:rPr>
-            </w:pPr>
-            <w:r>
-              <w:rPr>
-                <w:rFonts w:ascii="Consolas" w:eastAsia="Times New Roman" w:hAnsi="Consolas" w:cs="Times New Roman"/>
-                <w:color w:val="D4D4D4"/>
-                <w:sz w:val="21"/>
-                <w:szCs w:val="21"/>
-              </w:rPr>
-              <w:t>                }</w:t>
-            </w:r>
-          </w:p>
-          <w:p>
-            <w:pPr>
-              <w:shd w:val="clear" w:color="auto" w:fill="1E1E1E"/>
-              <w:spacing w:line="285" w:lineRule="atLeast"/>
-              <w:rPr>
-                <w:rFonts w:ascii="Consolas" w:eastAsia="Times New Roman" w:hAnsi="Consolas" w:cs="Times New Roman"/>
-                <w:color w:val="D4D4D4"/>
-                <w:sz w:val="21"/>
-                <w:szCs w:val="21"/>
-              </w:rPr>
-            </w:pPr>
-            <w:r>
-              <w:rPr>
-                <w:rFonts w:ascii="Consolas" w:eastAsia="Times New Roman" w:hAnsi="Consolas" w:cs="Times New Roman"/>
-                <w:color w:val="D4D4D4"/>
-                <w:sz w:val="21"/>
-                <w:szCs w:val="21"/>
-              </w:rPr>
-              <w:t>              ],</w:t>
-            </w:r>
-          </w:p>
-          <w:p>
-            <w:pPr>
-              <w:shd w:val="clear" w:color="auto" w:fill="1E1E1E"/>
-              <w:spacing w:line="285" w:lineRule="atLeast"/>
-              <w:rPr>
-                <w:rFonts w:ascii="Consolas" w:eastAsia="Times New Roman" w:hAnsi="Consolas" w:cs="Times New Roman"/>
-                <w:color w:val="D4D4D4"/>
-                <w:sz w:val="21"/>
-                <w:szCs w:val="21"/>
-              </w:rPr>
-            </w:pPr>
-            <w:r>
-              <w:rPr>
-                <w:rFonts w:ascii="Consolas" w:eastAsia="Times New Roman" w:hAnsi="Consolas" w:cs="Times New Roman"/>
-                <w:color w:val="D4D4D4"/>
-                <w:sz w:val="21"/>
-                <w:szCs w:val="21"/>
-              </w:rPr>
-              <w:t>              </w:t>
-            </w:r>
-            <w:r>
-              <w:rPr>
-                <w:rFonts w:ascii="Consolas" w:eastAsia="Times New Roman" w:hAnsi="Consolas" w:cs="Times New Roman"/>
-                <w:color w:val="9CDCFE"/>
-                <w:sz w:val="21"/>
-                <w:szCs w:val="21"/>
-              </w:rPr>
-              <w:t>"</w:t>
-            </w:r>
-            <w:proofErr w:type="spellStart"/>
-            <w:r>
-              <w:rPr>
-                <w:rFonts w:ascii="Consolas" w:eastAsia="Times New Roman" w:hAnsi="Consolas" w:cs="Times New Roman"/>
-                <w:color w:val="9CDCFE"/>
-                <w:sz w:val="21"/>
-                <w:szCs w:val="21"/>
-              </w:rPr>
-              <w:t>fileReplacements</w:t>
-            </w:r>
-            <w:proofErr w:type="spellEnd"/>
-            <w:r>
-              <w:rPr>
-                <w:rFonts w:ascii="Consolas" w:eastAsia="Times New Roman" w:hAnsi="Consolas" w:cs="Times New Roman"/>
-                <w:color w:val="9CDCFE"/>
-                <w:sz w:val="21"/>
-                <w:szCs w:val="21"/>
-              </w:rPr>
-              <w:t>"</w:t>
-            </w:r>
-            <w:r>
-              <w:rPr>
-                <w:rFonts w:ascii="Consolas" w:eastAsia="Times New Roman" w:hAnsi="Consolas" w:cs="Times New Roman"/>
-                <w:color w:val="D4D4D4"/>
-                <w:sz w:val="21"/>
-                <w:szCs w:val="21"/>
-              </w:rPr>
-              <w:t>: [</w:t>
-            </w:r>
-          </w:p>
-          <w:p>
-            <w:pPr>
-              <w:shd w:val="clear" w:color="auto" w:fill="1E1E1E"/>
-              <w:spacing w:line="285" w:lineRule="atLeast"/>
-              <w:rPr>
-                <w:rFonts w:ascii="Consolas" w:eastAsia="Times New Roman" w:hAnsi="Consolas" w:cs="Times New Roman"/>
-                <w:color w:val="D4D4D4"/>
-                <w:sz w:val="21"/>
-                <w:szCs w:val="21"/>
-              </w:rPr>
-            </w:pPr>
-            <w:r>
-              <w:rPr>
-                <w:rFonts w:ascii="Consolas" w:eastAsia="Times New Roman" w:hAnsi="Consolas" w:cs="Times New Roman"/>
-                <w:color w:val="D4D4D4"/>
-                <w:sz w:val="21"/>
-                <w:szCs w:val="21"/>
-              </w:rPr>
-              <w:t>                {</w:t>
-            </w:r>
-          </w:p>
-          <w:p>
-            <w:pPr>
-              <w:shd w:val="clear" w:color="auto" w:fill="1E1E1E"/>
-              <w:spacing w:line="285" w:lineRule="atLeast"/>
-              <w:rPr>
-                <w:rFonts w:ascii="Consolas" w:eastAsia="Times New Roman" w:hAnsi="Consolas" w:cs="Times New Roman"/>
-                <w:color w:val="D4D4D4"/>
-                <w:sz w:val="21"/>
-                <w:szCs w:val="21"/>
-              </w:rPr>
-            </w:pPr>
-            <w:r>
-              <w:rPr>
-                <w:rFonts w:ascii="Consolas" w:eastAsia="Times New Roman" w:hAnsi="Consolas" w:cs="Times New Roman"/>
-                <w:color w:val="D4D4D4"/>
-                <w:sz w:val="21"/>
-                <w:szCs w:val="21"/>
-              </w:rPr>
-              <w:t>                  </w:t>
-            </w:r>
-            <w:r>
-              <w:rPr>
-                <w:rFonts w:ascii="Consolas" w:eastAsia="Times New Roman" w:hAnsi="Consolas" w:cs="Times New Roman"/>
-                <w:color w:val="9CDCFE"/>
-                <w:sz w:val="21"/>
-                <w:szCs w:val="21"/>
-              </w:rPr>
-              <w:t>"replace"</w:t>
-            </w:r>
-            <w:r>
-              <w:rPr>
-                <w:rFonts w:ascii="Consolas" w:eastAsia="Times New Roman" w:hAnsi="Consolas" w:cs="Times New Roman"/>
-                <w:color w:val="D4D4D4"/>
-                <w:sz w:val="21"/>
-                <w:szCs w:val="21"/>
-              </w:rPr>
-              <w:t>: </w:t>
-            </w:r>
-            <w:r>
-              <w:rPr>
-                <w:rFonts w:ascii="Consolas" w:eastAsia="Times New Roman" w:hAnsi="Consolas" w:cs="Times New Roman"/>
-                <w:color w:val="CE9178"/>
-                <w:sz w:val="21"/>
-                <w:szCs w:val="21"/>
-              </w:rPr>
-              <w:t>"</w:t>
-            </w:r>
-            <w:proofErr w:type="spellStart"/>
-            <w:r>
-              <w:rPr>
-                <w:rFonts w:ascii="Consolas" w:eastAsia="Times New Roman" w:hAnsi="Consolas" w:cs="Times New Roman"/>
-                <w:color w:val="CE9178"/>
-                <w:sz w:val="21"/>
-                <w:szCs w:val="21"/>
-              </w:rPr>
-              <w:t>src</w:t>
-            </w:r>
-            <w:proofErr w:type="spellEnd"/>
-            <w:r>
-              <w:rPr>
-                <w:rFonts w:ascii="Consolas" w:eastAsia="Times New Roman" w:hAnsi="Consolas" w:cs="Times New Roman"/>
-                <w:color w:val="CE9178"/>
-                <w:sz w:val="21"/>
-                <w:szCs w:val="21"/>
-              </w:rPr>
-              <w:t>/environments/</w:t>
-            </w:r>
-            <w:proofErr w:type="spellStart"/>
-            <w:r>
-              <w:rPr>
-                <w:rFonts w:ascii="Consolas" w:eastAsia="Times New Roman" w:hAnsi="Consolas" w:cs="Times New Roman"/>
-                <w:color w:val="CE9178"/>
-                <w:sz w:val="21"/>
-                <w:szCs w:val="21"/>
-              </w:rPr>
-              <w:t>environment.ts</w:t>
-            </w:r>
-            <w:proofErr w:type="spellEnd"/>
-            <w:r>
-              <w:rPr>
-                <w:rFonts w:ascii="Consolas" w:eastAsia="Times New Roman" w:hAnsi="Consolas" w:cs="Times New Roman"/>
-                <w:color w:val="CE9178"/>
-                <w:sz w:val="21"/>
-                <w:szCs w:val="21"/>
-              </w:rPr>
-              <w:t>"</w:t>
-            </w:r>
-            <w:r>
-              <w:rPr>
-                <w:rFonts w:ascii="Consolas" w:eastAsia="Times New Roman" w:hAnsi="Consolas" w:cs="Times New Roman"/>
-                <w:color w:val="D4D4D4"/>
-                <w:sz w:val="21"/>
-                <w:szCs w:val="21"/>
-              </w:rPr>
-              <w:t>,</w:t>
-            </w:r>
-          </w:p>
-          <w:p>
-            <w:pPr>
-              <w:shd w:val="clear" w:color="auto" w:fill="1E1E1E"/>
-              <w:spacing w:line="285" w:lineRule="atLeast"/>
-              <w:rPr>
-                <w:rFonts w:ascii="Consolas" w:eastAsia="Times New Roman" w:hAnsi="Consolas" w:cs="Times New Roman"/>
-                <w:color w:val="D4D4D4"/>
-                <w:sz w:val="21"/>
-                <w:szCs w:val="21"/>
-              </w:rPr>
-            </w:pPr>
-            <w:r>
-              <w:rPr>
-                <w:rFonts w:ascii="Consolas" w:eastAsia="Times New Roman" w:hAnsi="Consolas" w:cs="Times New Roman"/>
-                <w:color w:val="D4D4D4"/>
-                <w:sz w:val="21"/>
-                <w:szCs w:val="21"/>
-              </w:rPr>
-              <w:t>                  </w:t>
-            </w:r>
-            <w:r>
-              <w:rPr>
-                <w:rFonts w:ascii="Consolas" w:eastAsia="Times New Roman" w:hAnsi="Consolas" w:cs="Times New Roman"/>
-                <w:color w:val="9CDCFE"/>
-                <w:sz w:val="21"/>
-                <w:szCs w:val="21"/>
-              </w:rPr>
-              <w:t>"with"</w:t>
-            </w:r>
-            <w:r>
-              <w:rPr>
-                <w:rFonts w:ascii="Consolas" w:eastAsia="Times New Roman" w:hAnsi="Consolas" w:cs="Times New Roman"/>
-                <w:color w:val="D4D4D4"/>
-                <w:sz w:val="21"/>
-                <w:szCs w:val="21"/>
-              </w:rPr>
-              <w:t>: </w:t>
-            </w:r>
-            <w:r>
-              <w:rPr>
-                <w:rFonts w:ascii="Consolas" w:eastAsia="Times New Roman" w:hAnsi="Consolas" w:cs="Times New Roman"/>
-                <w:color w:val="CE9178"/>
-                <w:sz w:val="21"/>
-                <w:szCs w:val="21"/>
-              </w:rPr>
-              <w:t>"</w:t>
-            </w:r>
-            <w:proofErr w:type="spellStart"/>
-            <w:r>
-              <w:rPr>
-                <w:rFonts w:ascii="Consolas" w:eastAsia="Times New Roman" w:hAnsi="Consolas" w:cs="Times New Roman"/>
-                <w:color w:val="CE9178"/>
-                <w:sz w:val="21"/>
-                <w:szCs w:val="21"/>
-              </w:rPr>
-              <w:t>src</w:t>
-            </w:r>
-            <w:proofErr w:type="spellEnd"/>
-            <w:r>
-              <w:rPr>
-                <w:rFonts w:ascii="Consolas" w:eastAsia="Times New Roman" w:hAnsi="Consolas" w:cs="Times New Roman"/>
-                <w:color w:val="CE9178"/>
-                <w:sz w:val="21"/>
-                <w:szCs w:val="21"/>
-              </w:rPr>
-              <w:t>/environments/</w:t>
-            </w:r>
-            <w:proofErr w:type="spellStart"/>
-            <w:r>
-              <w:rPr>
-                <w:rFonts w:ascii="Consolas" w:eastAsia="Times New Roman" w:hAnsi="Consolas" w:cs="Times New Roman"/>
-                <w:color w:val="CE9178"/>
-                <w:sz w:val="21"/>
-                <w:szCs w:val="21"/>
-              </w:rPr>
-              <w:t>environment.prod.ts</w:t>
-            </w:r>
-            <w:proofErr w:type="spellEnd"/>
-            <w:r>
-              <w:rPr>
-                <w:rFonts w:ascii="Consolas" w:eastAsia="Times New Roman" w:hAnsi="Consolas" w:cs="Times New Roman"/>
-                <w:color w:val="CE9178"/>
-                <w:sz w:val="21"/>
-                <w:szCs w:val="21"/>
-              </w:rPr>
-              <w:t>"</w:t>
-            </w:r>
-          </w:p>
-          <w:p>
-            <w:pPr>
-              <w:shd w:val="clear" w:color="auto" w:fill="1E1E1E"/>
-              <w:spacing w:line="285" w:lineRule="atLeast"/>
-              <w:rPr>
-                <w:rFonts w:ascii="Consolas" w:eastAsia="Times New Roman" w:hAnsi="Consolas" w:cs="Times New Roman"/>
-                <w:color w:val="D4D4D4"/>
-                <w:sz w:val="21"/>
-                <w:szCs w:val="21"/>
-              </w:rPr>
-            </w:pPr>
-            <w:r>
-              <w:rPr>
-                <w:rFonts w:ascii="Consolas" w:eastAsia="Times New Roman" w:hAnsi="Consolas" w:cs="Times New Roman"/>
-                <w:color w:val="D4D4D4"/>
-                <w:sz w:val="21"/>
-                <w:szCs w:val="21"/>
-              </w:rPr>
-              <w:t>                }</w:t>
-            </w:r>
-          </w:p>
-          <w:p>
-            <w:pPr>
-              <w:shd w:val="clear" w:color="auto" w:fill="1E1E1E"/>
-              <w:spacing w:line="285" w:lineRule="atLeast"/>
-              <w:rPr>
-                <w:rFonts w:ascii="Consolas" w:eastAsia="Times New Roman" w:hAnsi="Consolas" w:cs="Times New Roman"/>
-                <w:color w:val="D4D4D4"/>
-                <w:sz w:val="21"/>
-                <w:szCs w:val="21"/>
-              </w:rPr>
-            </w:pPr>
-            <w:r>
-              <w:rPr>
-                <w:rFonts w:ascii="Consolas" w:eastAsia="Times New Roman" w:hAnsi="Consolas" w:cs="Times New Roman"/>
-                <w:color w:val="D4D4D4"/>
-                <w:sz w:val="21"/>
-                <w:szCs w:val="21"/>
-              </w:rPr>
-              <w:t>              ],</w:t>
-            </w:r>
-          </w:p>
-          <w:p>
-            <w:pPr>
-              <w:shd w:val="clear" w:color="auto" w:fill="1E1E1E"/>
-              <w:spacing w:line="285" w:lineRule="atLeast"/>
-              <w:rPr>
-                <w:rFonts w:ascii="Consolas" w:eastAsia="Times New Roman" w:hAnsi="Consolas" w:cs="Times New Roman"/>
-                <w:color w:val="D4D4D4"/>
-                <w:sz w:val="21"/>
-                <w:szCs w:val="21"/>
-              </w:rPr>
-            </w:pPr>
-            <w:r>
-              <w:rPr>
-                <w:rFonts w:ascii="Consolas" w:eastAsia="Times New Roman" w:hAnsi="Consolas" w:cs="Times New Roman"/>
-                <w:color w:val="D4D4D4"/>
-                <w:sz w:val="21"/>
-                <w:szCs w:val="21"/>
-              </w:rPr>
-              <w:t>              </w:t>
-            </w:r>
-            <w:r>
-              <w:rPr>
-                <w:rFonts w:ascii="Consolas" w:eastAsia="Times New Roman" w:hAnsi="Consolas" w:cs="Times New Roman"/>
-                <w:color w:val="9CDCFE"/>
-                <w:sz w:val="21"/>
-                <w:szCs w:val="21"/>
-              </w:rPr>
-              <w:t>"</w:t>
-            </w:r>
-            <w:proofErr w:type="spellStart"/>
-            <w:r>
-              <w:rPr>
-                <w:rFonts w:ascii="Consolas" w:eastAsia="Times New Roman" w:hAnsi="Consolas" w:cs="Times New Roman"/>
-                <w:color w:val="9CDCFE"/>
-                <w:sz w:val="21"/>
-                <w:szCs w:val="21"/>
-              </w:rPr>
-              <w:t>outputHashing</w:t>
-            </w:r>
-            <w:proofErr w:type="spellEnd"/>
-            <w:r>
-              <w:rPr>
-                <w:rFonts w:ascii="Consolas" w:eastAsia="Times New Roman" w:hAnsi="Consolas" w:cs="Times New Roman"/>
-                <w:color w:val="9CDCFE"/>
-                <w:sz w:val="21"/>
-                <w:szCs w:val="21"/>
-              </w:rPr>
-              <w:t>"</w:t>
-            </w:r>
-            <w:r>
-              <w:rPr>
-                <w:rFonts w:ascii="Consolas" w:eastAsia="Times New Roman" w:hAnsi="Consolas" w:cs="Times New Roman"/>
-                <w:color w:val="D4D4D4"/>
-                <w:sz w:val="21"/>
-                <w:szCs w:val="21"/>
-              </w:rPr>
-              <w:t>: </w:t>
-            </w:r>
-            <w:r>
-              <w:rPr>
-                <w:rFonts w:ascii="Consolas" w:eastAsia="Times New Roman" w:hAnsi="Consolas" w:cs="Times New Roman"/>
-                <w:color w:val="CE9178"/>
-                <w:sz w:val="21"/>
-                <w:szCs w:val="21"/>
-              </w:rPr>
-              <w:t>"all"</w:t>
-            </w:r>
-          </w:p>
-          <w:p>
-            <w:pPr>
-              <w:shd w:val="clear" w:color="auto" w:fill="1E1E1E"/>
-              <w:spacing w:line="285" w:lineRule="atLeast"/>
-              <w:rPr>
-                <w:rFonts w:ascii="Consolas" w:eastAsia="Times New Roman" w:hAnsi="Consolas" w:cs="Times New Roman"/>
-                <w:color w:val="D4D4D4"/>
-                <w:sz w:val="21"/>
-                <w:szCs w:val="21"/>
-              </w:rPr>
-            </w:pPr>
-            <w:r>
-              <w:rPr>
-                <w:rFonts w:ascii="Consolas" w:eastAsia="Times New Roman" w:hAnsi="Consolas" w:cs="Times New Roman"/>
-                <w:color w:val="D4D4D4"/>
-                <w:sz w:val="21"/>
-                <w:szCs w:val="21"/>
-              </w:rPr>
-              <w:t>            },</w:t>
-            </w:r>
-          </w:p>
-          <w:p>
-            <w:pPr>
-              <w:shd w:val="clear" w:color="auto" w:fill="1E1E1E"/>
-              <w:spacing w:line="285" w:lineRule="atLeast"/>
-              <w:rPr>
-                <w:rFonts w:ascii="Consolas" w:eastAsia="Times New Roman" w:hAnsi="Consolas" w:cs="Times New Roman"/>
-                <w:color w:val="D4D4D4"/>
-                <w:sz w:val="21"/>
-                <w:szCs w:val="21"/>
-              </w:rPr>
-            </w:pPr>
-            <w:r>
-              <w:rPr>
-                <w:rFonts w:ascii="Consolas" w:eastAsia="Times New Roman" w:hAnsi="Consolas" w:cs="Times New Roman"/>
-                <w:color w:val="D4D4D4"/>
-                <w:sz w:val="21"/>
-                <w:szCs w:val="21"/>
-              </w:rPr>
-              <w:t>            </w:t>
-            </w:r>
-            <w:r>
-              <w:rPr>
-                <w:rFonts w:ascii="Consolas" w:eastAsia="Times New Roman" w:hAnsi="Consolas" w:cs="Times New Roman"/>
-                <w:color w:val="9CDCFE"/>
-                <w:sz w:val="21"/>
-                <w:szCs w:val="21"/>
-              </w:rPr>
               <w:t>"development"</w:t>
             </w:r>
-            <w:r>
-              <w:rPr>
-                <w:rFonts w:ascii="Consolas" w:eastAsia="Times New Roman" w:hAnsi="Consolas" w:cs="Times New Roman"/>
-                <w:color w:val="D4D4D4"/>
-                <w:sz w:val="21"/>
-                <w:szCs w:val="21"/>
-              </w:rPr>
-              <w:t>: {</w:t>
-            </w:r>
-          </w:p>
-          <w:p>
-            <w:pPr>
-              <w:shd w:val="clear" w:color="auto" w:fill="1E1E1E"/>
-              <w:spacing w:line="285" w:lineRule="atLeast"/>
-              <w:rPr>
-                <w:rFonts w:ascii="Consolas" w:eastAsia="Times New Roman" w:hAnsi="Consolas" w:cs="Times New Roman"/>
-                <w:color w:val="D4D4D4"/>
-                <w:sz w:val="21"/>
-                <w:szCs w:val="21"/>
-              </w:rPr>
-            </w:pPr>
-            <w:r>
-              <w:rPr>
-                <w:rFonts w:ascii="Consolas" w:eastAsia="Times New Roman" w:hAnsi="Consolas" w:cs="Times New Roman"/>
-                <w:color w:val="D4D4D4"/>
-                <w:sz w:val="21"/>
-                <w:szCs w:val="21"/>
-              </w:rPr>
-              <w:t>              </w:t>
-            </w:r>
-            <w:r>
-              <w:rPr>
-                <w:rFonts w:ascii="Consolas" w:eastAsia="Times New Roman" w:hAnsi="Consolas" w:cs="Times New Roman"/>
-                <w:color w:val="9CDCFE"/>
-                <w:sz w:val="21"/>
-                <w:szCs w:val="21"/>
-              </w:rPr>
-              <w:t>"</w:t>
-            </w:r>
-            <w:proofErr w:type="spellStart"/>
-            <w:r>
-              <w:rPr>
-                <w:rFonts w:ascii="Consolas" w:eastAsia="Times New Roman" w:hAnsi="Consolas" w:cs="Times New Roman"/>
-                <w:color w:val="9CDCFE"/>
-                <w:sz w:val="21"/>
-                <w:szCs w:val="21"/>
-              </w:rPr>
-              <w:t>buildOptimizer</w:t>
-            </w:r>
-            <w:proofErr w:type="spellEnd"/>
-            <w:r>
-              <w:rPr>
-                <w:rFonts w:ascii="Consolas" w:eastAsia="Times New Roman" w:hAnsi="Consolas" w:cs="Times New Roman"/>
-                <w:color w:val="9CDCFE"/>
-                <w:sz w:val="21"/>
-                <w:szCs w:val="21"/>
-              </w:rPr>
-              <w:t>"</w:t>
-            </w:r>
-            <w:r>
-              <w:rPr>
-                <w:rFonts w:ascii="Consolas" w:eastAsia="Times New Roman" w:hAnsi="Consolas" w:cs="Times New Roman"/>
-                <w:color w:val="D4D4D4"/>
-                <w:sz w:val="21"/>
-                <w:szCs w:val="21"/>
-              </w:rPr>
-              <w:t>: </w:t>
-            </w:r>
-            <w:r>
-              <w:rPr>
-                <w:rFonts w:ascii="Consolas" w:eastAsia="Times New Roman" w:hAnsi="Consolas" w:cs="Times New Roman"/>
-                <w:color w:val="569CD6"/>
-                <w:sz w:val="21"/>
-                <w:szCs w:val="21"/>
-              </w:rPr>
-              <w:t>false</w:t>
-            </w:r>
-            <w:r>
-              <w:rPr>
-                <w:rFonts w:ascii="Consolas" w:eastAsia="Times New Roman" w:hAnsi="Consolas" w:cs="Times New Roman"/>
-                <w:color w:val="D4D4D4"/>
-                <w:sz w:val="21"/>
-                <w:szCs w:val="21"/>
-              </w:rPr>
-              <w:t>,</w:t>
-            </w:r>
-          </w:p>
-          <w:p>
-            <w:pPr>
-              <w:shd w:val="clear" w:color="auto" w:fill="1E1E1E"/>
-              <w:spacing w:line="285" w:lineRule="atLeast"/>
-              <w:rPr>
-                <w:rFonts w:ascii="Consolas" w:eastAsia="Times New Roman" w:hAnsi="Consolas" w:cs="Times New Roman"/>
-                <w:color w:val="D4D4D4"/>
-                <w:sz w:val="21"/>
-                <w:szCs w:val="21"/>
-              </w:rPr>
-            </w:pPr>
-            <w:r>
-              <w:rPr>
-                <w:rFonts w:ascii="Consolas" w:eastAsia="Times New Roman" w:hAnsi="Consolas" w:cs="Times New Roman"/>
-                <w:color w:val="D4D4D4"/>
-                <w:sz w:val="21"/>
-                <w:szCs w:val="21"/>
-              </w:rPr>
-              <w:t>              </w:t>
-            </w:r>
-            <w:r>
-              <w:rPr>
-                <w:rFonts w:ascii="Consolas" w:eastAsia="Times New Roman" w:hAnsi="Consolas" w:cs="Times New Roman"/>
-                <w:color w:val="9CDCFE"/>
-                <w:sz w:val="21"/>
-                <w:szCs w:val="21"/>
-              </w:rPr>
-              <w:t>"optimization"</w:t>
-            </w:r>
-            <w:r>
-              <w:rPr>
-                <w:rFonts w:ascii="Consolas" w:eastAsia="Times New Roman" w:hAnsi="Consolas" w:cs="Times New Roman"/>
-                <w:color w:val="D4D4D4"/>
-                <w:sz w:val="21"/>
-                <w:szCs w:val="21"/>
-              </w:rPr>
-              <w:t>: </w:t>
-            </w:r>
-            <w:r>
-              <w:rPr>
-                <w:rFonts w:ascii="Consolas" w:eastAsia="Times New Roman" w:hAnsi="Consolas" w:cs="Times New Roman"/>
-                <w:color w:val="569CD6"/>
-                <w:sz w:val="21"/>
-                <w:szCs w:val="21"/>
-              </w:rPr>
-              <w:t>false</w:t>
-            </w:r>
-            <w:r>
-              <w:rPr>
-                <w:rFonts w:ascii="Consolas" w:eastAsia="Times New Roman" w:hAnsi="Consolas" w:cs="Times New Roman"/>
-                <w:color w:val="D4D4D4"/>
-                <w:sz w:val="21"/>
-                <w:szCs w:val="21"/>
-              </w:rPr>
-              <w:t>,</w:t>
-            </w:r>
-          </w:p>
-          <w:p>
-            <w:pPr>
-              <w:shd w:val="clear" w:color="auto" w:fill="1E1E1E"/>
-              <w:spacing w:line="285" w:lineRule="atLeast"/>
-              <w:rPr>
-                <w:rFonts w:ascii="Consolas" w:eastAsia="Times New Roman" w:hAnsi="Consolas" w:cs="Times New Roman"/>
-                <w:color w:val="D4D4D4"/>
-                <w:sz w:val="21"/>
-                <w:szCs w:val="21"/>
-              </w:rPr>
-            </w:pPr>
-            <w:r>
-              <w:rPr>
-                <w:rFonts w:ascii="Consolas" w:eastAsia="Times New Roman" w:hAnsi="Consolas" w:cs="Times New Roman"/>
-                <w:color w:val="D4D4D4"/>
-                <w:sz w:val="21"/>
-                <w:szCs w:val="21"/>
-              </w:rPr>
-              <w:t>              </w:t>
-            </w:r>
-            <w:r>
-              <w:rPr>
-                <w:rFonts w:ascii="Consolas" w:eastAsia="Times New Roman" w:hAnsi="Consolas" w:cs="Times New Roman"/>
-                <w:color w:val="9CDCFE"/>
-                <w:sz w:val="21"/>
-                <w:szCs w:val="21"/>
-              </w:rPr>
-              <w:t>"</w:t>
-            </w:r>
-            <w:proofErr w:type="spellStart"/>
-            <w:r>
-              <w:rPr>
-                <w:rFonts w:ascii="Consolas" w:eastAsia="Times New Roman" w:hAnsi="Consolas" w:cs="Times New Roman"/>
-                <w:color w:val="9CDCFE"/>
-                <w:sz w:val="21"/>
-                <w:szCs w:val="21"/>
-              </w:rPr>
-              <w:t>vendorChunk</w:t>
-            </w:r>
-            <w:proofErr w:type="spellEnd"/>
-            <w:r>
-              <w:rPr>
-                <w:rFonts w:ascii="Consolas" w:eastAsia="Times New Roman" w:hAnsi="Consolas" w:cs="Times New Roman"/>
-                <w:color w:val="9CDCFE"/>
-                <w:sz w:val="21"/>
-                <w:szCs w:val="21"/>
-              </w:rPr>
-              <w:t>"</w:t>
-            </w:r>
-            <w:r>
-              <w:rPr>
-                <w:rFonts w:ascii="Consolas" w:eastAsia="Times New Roman" w:hAnsi="Consolas" w:cs="Times New Roman"/>
-                <w:color w:val="D4D4D4"/>
-                <w:sz w:val="21"/>
-                <w:szCs w:val="21"/>
-              </w:rPr>
-              <w:t>: </w:t>
-            </w:r>
-            <w:r>
-              <w:rPr>
-                <w:rFonts w:ascii="Consolas" w:eastAsia="Times New Roman" w:hAnsi="Consolas" w:cs="Times New Roman"/>
-                <w:color w:val="569CD6"/>
-                <w:sz w:val="21"/>
-                <w:szCs w:val="21"/>
-              </w:rPr>
-              <w:t>true</w:t>
-            </w:r>
-            <w:r>
-              <w:rPr>
-                <w:rFonts w:ascii="Consolas" w:eastAsia="Times New Roman" w:hAnsi="Consolas" w:cs="Times New Roman"/>
-                <w:color w:val="D4D4D4"/>
-                <w:sz w:val="21"/>
-                <w:szCs w:val="21"/>
-              </w:rPr>
-              <w:t>,</w:t>
-            </w:r>
-          </w:p>
-          <w:p>
-            <w:pPr>
-              <w:shd w:val="clear" w:color="auto" w:fill="1E1E1E"/>
-              <w:spacing w:line="285" w:lineRule="atLeast"/>
-              <w:rPr>
-                <w:rFonts w:ascii="Consolas" w:eastAsia="Times New Roman" w:hAnsi="Consolas" w:cs="Times New Roman"/>
-                <w:color w:val="D4D4D4"/>
-                <w:sz w:val="21"/>
-                <w:szCs w:val="21"/>
-              </w:rPr>
-            </w:pPr>
-            <w:r>
-              <w:rPr>
-                <w:rFonts w:ascii="Consolas" w:eastAsia="Times New Roman" w:hAnsi="Consolas" w:cs="Times New Roman"/>
-                <w:color w:val="D4D4D4"/>
-                <w:sz w:val="21"/>
-                <w:szCs w:val="21"/>
-              </w:rPr>
-              <w:t>              </w:t>
-            </w:r>
-            <w:r>
-              <w:rPr>
-                <w:rFonts w:ascii="Consolas" w:eastAsia="Times New Roman" w:hAnsi="Consolas" w:cs="Times New Roman"/>
-                <w:color w:val="9CDCFE"/>
-                <w:sz w:val="21"/>
-                <w:szCs w:val="21"/>
-              </w:rPr>
-              <w:t>"</w:t>
-            </w:r>
-            <w:proofErr w:type="spellStart"/>
-            <w:r>
-              <w:rPr>
-                <w:rFonts w:ascii="Consolas" w:eastAsia="Times New Roman" w:hAnsi="Consolas" w:cs="Times New Roman"/>
-                <w:color w:val="9CDCFE"/>
-                <w:sz w:val="21"/>
-                <w:szCs w:val="21"/>
-              </w:rPr>
-              <w:t>extractLicenses</w:t>
-            </w:r>
-            <w:proofErr w:type="spellEnd"/>
-            <w:r>
-              <w:rPr>
-                <w:rFonts w:ascii="Consolas" w:eastAsia="Times New Roman" w:hAnsi="Consolas" w:cs="Times New Roman"/>
-                <w:color w:val="9CDCFE"/>
-                <w:sz w:val="21"/>
-                <w:szCs w:val="21"/>
-              </w:rPr>
-              <w:t>"</w:t>
-            </w:r>
-            <w:r>
-              <w:rPr>
-                <w:rFonts w:ascii="Consolas" w:eastAsia="Times New Roman" w:hAnsi="Consolas" w:cs="Times New Roman"/>
-                <w:color w:val="D4D4D4"/>
-                <w:sz w:val="21"/>
-                <w:szCs w:val="21"/>
-              </w:rPr>
-              <w:t>: </w:t>
-            </w:r>
-            <w:r>
-              <w:rPr>
-                <w:rFonts w:ascii="Consolas" w:eastAsia="Times New Roman" w:hAnsi="Consolas" w:cs="Times New Roman"/>
-                <w:color w:val="569CD6"/>
-                <w:sz w:val="21"/>
-                <w:szCs w:val="21"/>
-              </w:rPr>
-              <w:t>false</w:t>
-            </w:r>
-            <w:r>
-              <w:rPr>
-                <w:rFonts w:ascii="Consolas" w:eastAsia="Times New Roman" w:hAnsi="Consolas" w:cs="Times New Roman"/>
-                <w:color w:val="D4D4D4"/>
-                <w:sz w:val="21"/>
-                <w:szCs w:val="21"/>
-              </w:rPr>
-              <w:t>,</w:t>
-            </w:r>
-          </w:p>
-          <w:p>
-            <w:pPr>
-              <w:shd w:val="clear" w:color="auto" w:fill="1E1E1E"/>
-              <w:spacing w:line="285" w:lineRule="atLeast"/>
-              <w:rPr>
-                <w:rFonts w:ascii="Consolas" w:eastAsia="Times New Roman" w:hAnsi="Consolas" w:cs="Times New Roman"/>
-                <w:color w:val="D4D4D4"/>
-                <w:sz w:val="21"/>
-                <w:szCs w:val="21"/>
-              </w:rPr>
-            </w:pPr>
-            <w:r>
-              <w:rPr>
-                <w:rFonts w:ascii="Consolas" w:eastAsia="Times New Roman" w:hAnsi="Consolas" w:cs="Times New Roman"/>
-                <w:color w:val="D4D4D4"/>
-                <w:sz w:val="21"/>
-                <w:szCs w:val="21"/>
-              </w:rPr>
-              <w:t>              </w:t>
-            </w:r>
-            <w:r>
-              <w:rPr>
-                <w:rFonts w:ascii="Consolas" w:eastAsia="Times New Roman" w:hAnsi="Consolas" w:cs="Times New Roman"/>
-                <w:color w:val="9CDCFE"/>
-                <w:sz w:val="21"/>
-                <w:szCs w:val="21"/>
-              </w:rPr>
-              <w:t>"</w:t>
-            </w:r>
-            <w:proofErr w:type="spellStart"/>
-            <w:r>
-              <w:rPr>
-                <w:rFonts w:ascii="Consolas" w:eastAsia="Times New Roman" w:hAnsi="Consolas" w:cs="Times New Roman"/>
-                <w:color w:val="9CDCFE"/>
-                <w:sz w:val="21"/>
-                <w:szCs w:val="21"/>
-              </w:rPr>
-              <w:t>sourceMap</w:t>
-            </w:r>
-            <w:proofErr w:type="spellEnd"/>
-            <w:r>
-              <w:rPr>
-                <w:rFonts w:ascii="Consolas" w:eastAsia="Times New Roman" w:hAnsi="Consolas" w:cs="Times New Roman"/>
-                <w:color w:val="9CDCFE"/>
-                <w:sz w:val="21"/>
-                <w:szCs w:val="21"/>
-              </w:rPr>
-              <w:t>"</w:t>
-            </w:r>
-            <w:r>
-              <w:rPr>
-                <w:rFonts w:ascii="Consolas" w:eastAsia="Times New Roman" w:hAnsi="Consolas" w:cs="Times New Roman"/>
-                <w:color w:val="D4D4D4"/>
-                <w:sz w:val="21"/>
-                <w:szCs w:val="21"/>
-              </w:rPr>
-              <w:t>: </w:t>
-            </w:r>
-            <w:r>
-              <w:rPr>
-                <w:rFonts w:ascii="Consolas" w:eastAsia="Times New Roman" w:hAnsi="Consolas" w:cs="Times New Roman"/>
-                <w:color w:val="569CD6"/>
-                <w:sz w:val="21"/>
-                <w:szCs w:val="21"/>
-              </w:rPr>
-              <w:t>true</w:t>
-            </w:r>
-            <w:r>
-              <w:rPr>
-                <w:rFonts w:ascii="Consolas" w:eastAsia="Times New Roman" w:hAnsi="Consolas" w:cs="Times New Roman"/>
-                <w:color w:val="D4D4D4"/>
-                <w:sz w:val="21"/>
-                <w:szCs w:val="21"/>
-              </w:rPr>
-              <w:t>,</w:t>
-            </w:r>
-          </w:p>
-          <w:p>
-            <w:pPr>
-              <w:shd w:val="clear" w:color="auto" w:fill="1E1E1E"/>
-              <w:spacing w:line="285" w:lineRule="atLeast"/>
-              <w:rPr>
-                <w:rFonts w:ascii="Consolas" w:eastAsia="Times New Roman" w:hAnsi="Consolas" w:cs="Times New Roman"/>
-                <w:color w:val="D4D4D4"/>
-                <w:sz w:val="21"/>
-                <w:szCs w:val="21"/>
-              </w:rPr>
-            </w:pPr>
-            <w:r>
-              <w:rPr>
-                <w:rFonts w:ascii="Consolas" w:eastAsia="Times New Roman" w:hAnsi="Consolas" w:cs="Times New Roman"/>
-                <w:color w:val="D4D4D4"/>
-                <w:sz w:val="21"/>
-                <w:szCs w:val="21"/>
-              </w:rPr>
-              <w:t>              </w:t>
-            </w:r>
-            <w:r>
-              <w:rPr>
-                <w:rFonts w:ascii="Consolas" w:eastAsia="Times New Roman" w:hAnsi="Consolas" w:cs="Times New Roman"/>
-                <w:color w:val="9CDCFE"/>
-                <w:sz w:val="21"/>
-                <w:szCs w:val="21"/>
-              </w:rPr>
-              <w:t>"</w:t>
-            </w:r>
-            <w:proofErr w:type="spellStart"/>
-            <w:r>
-              <w:rPr>
-                <w:rFonts w:ascii="Consolas" w:eastAsia="Times New Roman" w:hAnsi="Consolas" w:cs="Times New Roman"/>
-                <w:color w:val="9CDCFE"/>
-                <w:sz w:val="21"/>
-                <w:szCs w:val="21"/>
-              </w:rPr>
-              <w:t>namedChunks</w:t>
-            </w:r>
-            <w:proofErr w:type="spellEnd"/>
-            <w:r>
-              <w:rPr>
-                <w:rFonts w:ascii="Consolas" w:eastAsia="Times New Roman" w:hAnsi="Consolas" w:cs="Times New Roman"/>
-                <w:color w:val="9CDCFE"/>
-                <w:sz w:val="21"/>
-                <w:szCs w:val="21"/>
-              </w:rPr>
-              <w:t>"</w:t>
-            </w:r>
-            <w:r>
-              <w:rPr>
-                <w:rFonts w:ascii="Consolas" w:eastAsia="Times New Roman" w:hAnsi="Consolas" w:cs="Times New Roman"/>
-                <w:color w:val="D4D4D4"/>
-                <w:sz w:val="21"/>
-                <w:szCs w:val="21"/>
-              </w:rPr>
-              <w:t>: </w:t>
-            </w:r>
-            <w:r>
-              <w:rPr>
-                <w:rFonts w:ascii="Consolas" w:eastAsia="Times New Roman" w:hAnsi="Consolas" w:cs="Times New Roman"/>
-                <w:color w:val="569CD6"/>
-                <w:sz w:val="21"/>
-                <w:szCs w:val="21"/>
-              </w:rPr>
-              <w:t>true</w:t>
-            </w:r>
-          </w:p>
-          <w:p>
-            <w:pPr>
-              <w:shd w:val="clear" w:color="auto" w:fill="1E1E1E"/>
-              <w:spacing w:line="285" w:lineRule="atLeast"/>
-              <w:rPr>
-                <w:rFonts w:ascii="Consolas" w:eastAsia="Times New Roman" w:hAnsi="Consolas" w:cs="Times New Roman"/>
-                <w:color w:val="D4D4D4"/>
-                <w:sz w:val="21"/>
-                <w:szCs w:val="21"/>
-              </w:rPr>
-            </w:pPr>
-            <w:r>
-              <w:rPr>
-                <w:rFonts w:ascii="Consolas" w:eastAsia="Times New Roman" w:hAnsi="Consolas" w:cs="Times New Roman"/>
-                <w:color w:val="D4D4D4"/>
-                <w:sz w:val="21"/>
-                <w:szCs w:val="21"/>
-              </w:rPr>
-              <w:t>            }</w:t>
-            </w:r>
-          </w:p>
-          <w:p>
-            <w:pPr>
-              <w:shd w:val="clear" w:color="auto" w:fill="1E1E1E"/>
-              <w:spacing w:line="285" w:lineRule="atLeast"/>
-              <w:rPr>
-                <w:rFonts w:ascii="Consolas" w:eastAsia="Times New Roman" w:hAnsi="Consolas" w:cs="Times New Roman"/>
-                <w:color w:val="D4D4D4"/>
-                <w:sz w:val="21"/>
-                <w:szCs w:val="21"/>
-              </w:rPr>
-            </w:pPr>
-            <w:r>
-              <w:rPr>
-                <w:rFonts w:ascii="Consolas" w:eastAsia="Times New Roman" w:hAnsi="Consolas" w:cs="Times New Roman"/>
-                <w:color w:val="D4D4D4"/>
-                <w:sz w:val="21"/>
-                <w:szCs w:val="21"/>
-              </w:rPr>
-              <w:t>          },</w:t>
-            </w:r>
-          </w:p>
-          <w:p>
-            <w:pPr>
-              <w:shd w:val="clear" w:color="auto" w:fill="1E1E1E"/>
-              <w:spacing w:line="285" w:lineRule="atLeast"/>
-              <w:rPr>
-                <w:rFonts w:ascii="Consolas" w:eastAsia="Times New Roman" w:hAnsi="Consolas" w:cs="Times New Roman"/>
-                <w:color w:val="D4D4D4"/>
-                <w:sz w:val="21"/>
-                <w:szCs w:val="21"/>
-              </w:rPr>
-            </w:pPr>
-            <w:r>
-              <w:rPr>
-                <w:rFonts w:ascii="Consolas" w:eastAsia="Times New Roman" w:hAnsi="Consolas" w:cs="Times New Roman"/>
-                <w:color w:val="D4D4D4"/>
-                <w:sz w:val="21"/>
-                <w:szCs w:val="21"/>
-              </w:rPr>
-              <w:t>          </w:t>
-            </w:r>
-            <w:r>
-              <w:rPr>
-                <w:rFonts w:ascii="Consolas" w:eastAsia="Times New Roman" w:hAnsi="Consolas" w:cs="Times New Roman"/>
-                <w:color w:val="9CDCFE"/>
-                <w:sz w:val="21"/>
-                <w:szCs w:val="21"/>
-              </w:rPr>
-              <w:t>"</w:t>
-            </w:r>
-            <w:proofErr w:type="spellStart"/>
-            <w:r>
-              <w:rPr>
-                <w:rFonts w:ascii="Consolas" w:eastAsia="Times New Roman" w:hAnsi="Consolas" w:cs="Times New Roman"/>
-                <w:color w:val="9CDCFE"/>
-                <w:sz w:val="21"/>
-                <w:szCs w:val="21"/>
-              </w:rPr>
-              <w:t>defaultConfiguration</w:t>
-            </w:r>
-            <w:proofErr w:type="spellEnd"/>
-            <w:r>
-              <w:rPr>
-                <w:rFonts w:ascii="Consolas" w:eastAsia="Times New Roman" w:hAnsi="Consolas" w:cs="Times New Roman"/>
-                <w:color w:val="9CDCFE"/>
-                <w:sz w:val="21"/>
-                <w:szCs w:val="21"/>
-              </w:rPr>
-              <w:t>"</w:t>
-            </w:r>
-            <w:r>
-              <w:rPr>
-                <w:rFonts w:ascii="Consolas" w:eastAsia="Times New Roman" w:hAnsi="Consolas" w:cs="Times New Roman"/>
-                <w:color w:val="D4D4D4"/>
-                <w:sz w:val="21"/>
-                <w:szCs w:val="21"/>
-              </w:rPr>
-              <w:t>: </w:t>
-            </w:r>
-            <w:r>
-              <w:rPr>
-                <w:rFonts w:ascii="Consolas" w:eastAsia="Times New Roman" w:hAnsi="Consolas" w:cs="Times New Roman"/>
-                <w:color w:val="CE9178"/>
-                <w:sz w:val="21"/>
-                <w:szCs w:val="21"/>
-              </w:rPr>
-              <w:t>"production"</w:t>
-            </w:r>
-          </w:p>
-          <w:p>
-            <w:pPr>
-              <w:shd w:val="clear" w:color="auto" w:fill="1E1E1E"/>
-              <w:spacing w:line="285" w:lineRule="atLeast"/>
-              <w:rPr>
-                <w:rFonts w:ascii="Consolas" w:eastAsia="Times New Roman" w:hAnsi="Consolas" w:cs="Times New Roman"/>
-                <w:color w:val="D4D4D4"/>
-                <w:sz w:val="21"/>
-                <w:szCs w:val="21"/>
-              </w:rPr>
-            </w:pPr>
-            <w:r>
-              <w:rPr>
-                <w:rFonts w:ascii="Consolas" w:eastAsia="Times New Roman" w:hAnsi="Consolas" w:cs="Times New Roman"/>
-                <w:color w:val="D4D4D4"/>
-                <w:sz w:val="21"/>
-                <w:szCs w:val="21"/>
-              </w:rPr>
-              <w:t>        },</w:t>
-            </w:r>
-          </w:p>
-          <w:p>
-            <w:pPr>
-              <w:shd w:val="clear" w:color="auto" w:fill="1E1E1E"/>
-              <w:spacing w:line="285" w:lineRule="atLeast"/>
-              <w:rPr>
-                <w:rFonts w:ascii="Consolas" w:eastAsia="Times New Roman" w:hAnsi="Consolas" w:cs="Times New Roman"/>
-                <w:color w:val="D4D4D4"/>
-                <w:sz w:val="21"/>
-                <w:szCs w:val="21"/>
-              </w:rPr>
-            </w:pPr>
-            <w:r>
-              <w:rPr>
-                <w:rFonts w:ascii="Consolas" w:eastAsia="Times New Roman" w:hAnsi="Consolas" w:cs="Times New Roman"/>
-                <w:color w:val="D4D4D4"/>
-                <w:sz w:val="21"/>
-                <w:szCs w:val="21"/>
-              </w:rPr>
-              <w:t>        </w:t>
-            </w:r>
-            <w:r>
-              <w:rPr>
-                <w:rFonts w:ascii="Consolas" w:eastAsia="Times New Roman" w:hAnsi="Consolas" w:cs="Times New Roman"/>
-                <w:color w:val="9CDCFE"/>
-                <w:sz w:val="21"/>
-                <w:szCs w:val="21"/>
-              </w:rPr>
-              <w:t>"serve"</w:t>
-            </w:r>
-            <w:r>
-              <w:rPr>
-                <w:rFonts w:ascii="Consolas" w:eastAsia="Times New Roman" w:hAnsi="Consolas" w:cs="Times New Roman"/>
-                <w:color w:val="D4D4D4"/>
-                <w:sz w:val="21"/>
-                <w:szCs w:val="21"/>
-              </w:rPr>
-              <w:t>: {</w:t>
-            </w:r>
-          </w:p>
-          <w:p>
-            <w:pPr>
-              <w:shd w:val="clear" w:color="auto" w:fill="1E1E1E"/>
-              <w:spacing w:line="285" w:lineRule="atLeast"/>
-              <w:rPr>
-                <w:rFonts w:ascii="Consolas" w:eastAsia="Times New Roman" w:hAnsi="Consolas" w:cs="Times New Roman"/>
-                <w:color w:val="D4D4D4"/>
-                <w:sz w:val="21"/>
-                <w:szCs w:val="21"/>
-              </w:rPr>
-            </w:pPr>
-            <w:r>
-              <w:rPr>
-                <w:rFonts w:ascii="Consolas" w:eastAsia="Times New Roman" w:hAnsi="Consolas" w:cs="Times New Roman"/>
-                <w:color w:val="D4D4D4"/>
-                <w:sz w:val="21"/>
-                <w:szCs w:val="21"/>
-              </w:rPr>
-              <w:t>          </w:t>
-            </w:r>
-            <w:r>
-              <w:rPr>
-                <w:rFonts w:ascii="Consolas" w:eastAsia="Times New Roman" w:hAnsi="Consolas" w:cs="Times New Roman"/>
-                <w:color w:val="9CDCFE"/>
-                <w:sz w:val="21"/>
-                <w:szCs w:val="21"/>
-              </w:rPr>
-              <w:t>"builder"</w:t>
-            </w:r>
-            <w:r>
-              <w:rPr>
-                <w:rFonts w:ascii="Consolas" w:eastAsia="Times New Roman" w:hAnsi="Consolas" w:cs="Times New Roman"/>
-                <w:color w:val="D4D4D4"/>
-                <w:sz w:val="21"/>
-                <w:szCs w:val="21"/>
-              </w:rPr>
-              <w:t>: </w:t>
-            </w:r>
-            <w:r>
-              <w:rPr>
-                <w:rFonts w:ascii="Consolas" w:eastAsia="Times New Roman" w:hAnsi="Consolas" w:cs="Times New Roman"/>
-                <w:color w:val="CE9178"/>
-                <w:sz w:val="21"/>
-                <w:szCs w:val="21"/>
-              </w:rPr>
-              <w:t>"@angular-</w:t>
-            </w:r>
-            <w:proofErr w:type="spellStart"/>
-            <w:r>
-              <w:rPr>
-                <w:rFonts w:ascii="Consolas" w:eastAsia="Times New Roman" w:hAnsi="Consolas" w:cs="Times New Roman"/>
-                <w:color w:val="CE9178"/>
-                <w:sz w:val="21"/>
-                <w:szCs w:val="21"/>
-              </w:rPr>
-              <w:t>devkit</w:t>
-            </w:r>
-            <w:proofErr w:type="spellEnd"/>
-            <w:r>
-              <w:rPr>
-                <w:rFonts w:ascii="Consolas" w:eastAsia="Times New Roman" w:hAnsi="Consolas" w:cs="Times New Roman"/>
-                <w:color w:val="CE9178"/>
-                <w:sz w:val="21"/>
-                <w:szCs w:val="21"/>
-              </w:rPr>
-              <w:t>/</w:t>
-            </w:r>
-            <w:proofErr w:type="spellStart"/>
-            <w:r>
-              <w:rPr>
-                <w:rFonts w:ascii="Consolas" w:eastAsia="Times New Roman" w:hAnsi="Consolas" w:cs="Times New Roman"/>
-                <w:color w:val="CE9178"/>
-                <w:sz w:val="21"/>
-                <w:szCs w:val="21"/>
-              </w:rPr>
-              <w:t>build-angular:dev-server</w:t>
-            </w:r>
-            <w:proofErr w:type="spellEnd"/>
-            <w:r>
-              <w:rPr>
-                <w:rFonts w:ascii="Consolas" w:eastAsia="Times New Roman" w:hAnsi="Consolas" w:cs="Times New Roman"/>
-                <w:color w:val="CE9178"/>
-                <w:sz w:val="21"/>
-                <w:szCs w:val="21"/>
-              </w:rPr>
-              <w:t>"</w:t>
-            </w:r>
-            <w:r>
-              <w:rPr>
-                <w:rFonts w:ascii="Consolas" w:eastAsia="Times New Roman" w:hAnsi="Consolas" w:cs="Times New Roman"/>
-                <w:color w:val="D4D4D4"/>
-                <w:sz w:val="21"/>
-                <w:szCs w:val="21"/>
-              </w:rPr>
-              <w:t>,</w:t>
-            </w:r>
-          </w:p>
-          <w:p>
-            <w:pPr>
-              <w:shd w:val="clear" w:color="auto" w:fill="1E1E1E"/>
-              <w:spacing w:line="285" w:lineRule="atLeast"/>
-              <w:rPr>
-                <w:rFonts w:ascii="Consolas" w:eastAsia="Times New Roman" w:hAnsi="Consolas" w:cs="Times New Roman"/>
-                <w:color w:val="D4D4D4"/>
-                <w:sz w:val="21"/>
-                <w:szCs w:val="21"/>
-              </w:rPr>
-            </w:pPr>
-            <w:r>
-              <w:rPr>
-                <w:rFonts w:ascii="Consolas" w:eastAsia="Times New Roman" w:hAnsi="Consolas" w:cs="Times New Roman"/>
-                <w:color w:val="D4D4D4"/>
-                <w:sz w:val="21"/>
-                <w:szCs w:val="21"/>
-              </w:rPr>
-              <w:t>          </w:t>
-            </w:r>
-            <w:r>
-              <w:rPr>
-                <w:rFonts w:ascii="Consolas" w:eastAsia="Times New Roman" w:hAnsi="Consolas" w:cs="Times New Roman"/>
-                <w:color w:val="9CDCFE"/>
-                <w:sz w:val="21"/>
-                <w:szCs w:val="21"/>
-              </w:rPr>
-              <w:t>"configurations"</w:t>
-            </w:r>
-            <w:r>
-              <w:rPr>
-                <w:rFonts w:ascii="Consolas" w:eastAsia="Times New Roman" w:hAnsi="Consolas" w:cs="Times New Roman"/>
-                <w:color w:val="D4D4D4"/>
-                <w:sz w:val="21"/>
-                <w:szCs w:val="21"/>
-              </w:rPr>
-              <w:t>: {</w:t>
-            </w:r>
-          </w:p>
-          <w:p>
-            <w:pPr>
-              <w:shd w:val="clear" w:color="auto" w:fill="1E1E1E"/>
-              <w:spacing w:line="285" w:lineRule="atLeast"/>
-              <w:rPr>
-                <w:rFonts w:ascii="Consolas" w:eastAsia="Times New Roman" w:hAnsi="Consolas" w:cs="Times New Roman"/>
-                <w:color w:val="D4D4D4"/>
-                <w:sz w:val="21"/>
-                <w:szCs w:val="21"/>
-              </w:rPr>
-            </w:pPr>
-            <w:r>
-              <w:rPr>
-                <w:rFonts w:ascii="Consolas" w:eastAsia="Times New Roman" w:hAnsi="Consolas" w:cs="Times New Roman"/>
-                <w:color w:val="D4D4D4"/>
-                <w:sz w:val="21"/>
-                <w:szCs w:val="21"/>
-              </w:rPr>
-              <w:t>            </w:t>
-            </w:r>
-            <w:r>
-              <w:rPr>
-                <w:rFonts w:ascii="Consolas" w:eastAsia="Times New Roman" w:hAnsi="Consolas" w:cs="Times New Roman"/>
-                <w:color w:val="9CDCFE"/>
-                <w:sz w:val="21"/>
-                <w:szCs w:val="21"/>
-              </w:rPr>
-              <w:t>"production"</w:t>
-            </w:r>
-            <w:r>
-              <w:rPr>
-                <w:rFonts w:ascii="Consolas" w:eastAsia="Times New Roman" w:hAnsi="Consolas" w:cs="Times New Roman"/>
-                <w:color w:val="D4D4D4"/>
-                <w:sz w:val="21"/>
-                <w:szCs w:val="21"/>
-              </w:rPr>
-              <w:t>: {</w:t>
-            </w:r>
-          </w:p>
-          <w:p>
-            <w:pPr>
-              <w:shd w:val="clear" w:color="auto" w:fill="1E1E1E"/>
-              <w:spacing w:line="285" w:lineRule="atLeast"/>
-              <w:rPr>
-                <w:rFonts w:ascii="Consolas" w:eastAsia="Times New Roman" w:hAnsi="Consolas" w:cs="Times New Roman"/>
-                <w:color w:val="D4D4D4"/>
-                <w:sz w:val="21"/>
-                <w:szCs w:val="21"/>
-              </w:rPr>
-            </w:pPr>
-            <w:r>
-              <w:rPr>
-                <w:rFonts w:ascii="Consolas" w:eastAsia="Times New Roman" w:hAnsi="Consolas" w:cs="Times New Roman"/>
-                <w:color w:val="D4D4D4"/>
-                <w:sz w:val="21"/>
-                <w:szCs w:val="21"/>
-              </w:rPr>
-              <w:t>              </w:t>
-            </w:r>
-            <w:r>
-              <w:rPr>
-                <w:rFonts w:ascii="Consolas" w:eastAsia="Times New Roman" w:hAnsi="Consolas" w:cs="Times New Roman"/>
-                <w:color w:val="9CDCFE"/>
-                <w:sz w:val="21"/>
-                <w:szCs w:val="21"/>
-              </w:rPr>
-              <w:t>"</w:t>
-            </w:r>
-            <w:proofErr w:type="spellStart"/>
-            <w:r>
-              <w:rPr>
-                <w:rFonts w:ascii="Consolas" w:eastAsia="Times New Roman" w:hAnsi="Consolas" w:cs="Times New Roman"/>
-                <w:color w:val="9CDCFE"/>
-                <w:sz w:val="21"/>
-                <w:szCs w:val="21"/>
-              </w:rPr>
-              <w:t>browserTarget</w:t>
-            </w:r>
-            <w:proofErr w:type="spellEnd"/>
-            <w:r>
-              <w:rPr>
-                <w:rFonts w:ascii="Consolas" w:eastAsia="Times New Roman" w:hAnsi="Consolas" w:cs="Times New Roman"/>
-                <w:color w:val="9CDCFE"/>
-                <w:sz w:val="21"/>
-                <w:szCs w:val="21"/>
-              </w:rPr>
-              <w:t>"</w:t>
-            </w:r>
-            <w:r>
-              <w:rPr>
-                <w:rFonts w:ascii="Consolas" w:eastAsia="Times New Roman" w:hAnsi="Consolas" w:cs="Times New Roman"/>
-                <w:color w:val="D4D4D4"/>
-                <w:sz w:val="21"/>
-                <w:szCs w:val="21"/>
-              </w:rPr>
-              <w:t>: </w:t>
-            </w:r>
-            <w:r>
-              <w:rPr>
-                <w:rFonts w:ascii="Consolas" w:eastAsia="Times New Roman" w:hAnsi="Consolas" w:cs="Times New Roman"/>
-                <w:color w:val="CE9178"/>
-                <w:sz w:val="21"/>
-                <w:szCs w:val="21"/>
-              </w:rPr>
-              <w:t>"</w:t>
-            </w:r>
-            <w:proofErr w:type="spellStart"/>
-            <w:r>
-              <w:rPr>
-                <w:rFonts w:ascii="Consolas" w:eastAsia="Times New Roman" w:hAnsi="Consolas" w:cs="Times New Roman"/>
-                <w:color w:val="CE9178"/>
-                <w:sz w:val="21"/>
-                <w:szCs w:val="21"/>
-              </w:rPr>
-              <w:t>my-first-app:build:production</w:t>
-            </w:r>
-            <w:proofErr w:type="spellEnd"/>
-            <w:r>
-              <w:rPr>
-                <w:rFonts w:ascii="Consolas" w:eastAsia="Times New Roman" w:hAnsi="Consolas" w:cs="Times New Roman"/>
-                <w:color w:val="CE9178"/>
-                <w:sz w:val="21"/>
-                <w:szCs w:val="21"/>
-              </w:rPr>
-              <w:t>"</w:t>
-            </w:r>
-          </w:p>
-          <w:p>
-            <w:pPr>
-              <w:shd w:val="clear" w:color="auto" w:fill="1E1E1E"/>
-              <w:spacing w:line="285" w:lineRule="atLeast"/>
-              <w:rPr>
-                <w:rFonts w:ascii="Consolas" w:eastAsia="Times New Roman" w:hAnsi="Consolas" w:cs="Times New Roman"/>
-                <w:color w:val="D4D4D4"/>
-                <w:sz w:val="21"/>
-                <w:szCs w:val="21"/>
-              </w:rPr>
-            </w:pPr>
-            <w:r>
-              <w:rPr>
-                <w:rFonts w:ascii="Consolas" w:eastAsia="Times New Roman" w:hAnsi="Consolas" w:cs="Times New Roman"/>
-                <w:color w:val="D4D4D4"/>
-                <w:sz w:val="21"/>
-                <w:szCs w:val="21"/>
-              </w:rPr>
-              <w:t>            },</w:t>
-            </w:r>
-          </w:p>
-          <w:p>
-            <w:pPr>
-              <w:shd w:val="clear" w:color="auto" w:fill="1E1E1E"/>
-              <w:spacing w:line="285" w:lineRule="atLeast"/>
-              <w:rPr>
-                <w:rFonts w:ascii="Consolas" w:eastAsia="Times New Roman" w:hAnsi="Consolas" w:cs="Times New Roman"/>
-                <w:color w:val="D4D4D4"/>
-                <w:sz w:val="21"/>
-                <w:szCs w:val="21"/>
-              </w:rPr>
-            </w:pPr>
-            <w:r>
-              <w:rPr>
-                <w:rFonts w:ascii="Consolas" w:eastAsia="Times New Roman" w:hAnsi="Consolas" w:cs="Times New Roman"/>
-                <w:color w:val="D4D4D4"/>
-                <w:sz w:val="21"/>
-                <w:szCs w:val="21"/>
-              </w:rPr>
-              <w:t>            </w:t>
-            </w:r>
-            <w:r>
-              <w:rPr>
-                <w:rFonts w:ascii="Consolas" w:eastAsia="Times New Roman" w:hAnsi="Consolas" w:cs="Times New Roman"/>
-                <w:color w:val="9CDCFE"/>
-                <w:sz w:val="21"/>
-                <w:szCs w:val="21"/>
-              </w:rPr>
-              <w:t>"development"</w:t>
-            </w:r>
-            <w:r>
-              <w:rPr>
-                <w:rFonts w:ascii="Consolas" w:eastAsia="Times New Roman" w:hAnsi="Consolas" w:cs="Times New Roman"/>
-                <w:color w:val="D4D4D4"/>
-                <w:sz w:val="21"/>
-                <w:szCs w:val="21"/>
-              </w:rPr>
-              <w:t>: {</w:t>
-            </w:r>
-          </w:p>
-          <w:p>
-            <w:pPr>
-              <w:shd w:val="clear" w:color="auto" w:fill="1E1E1E"/>
-              <w:spacing w:line="285" w:lineRule="atLeast"/>
-              <w:rPr>
-                <w:rFonts w:ascii="Consolas" w:eastAsia="Times New Roman" w:hAnsi="Consolas" w:cs="Times New Roman"/>
-                <w:color w:val="D4D4D4"/>
-                <w:sz w:val="21"/>
-                <w:szCs w:val="21"/>
-              </w:rPr>
-            </w:pPr>
-            <w:r>
-              <w:rPr>
-                <w:rFonts w:ascii="Consolas" w:eastAsia="Times New Roman" w:hAnsi="Consolas" w:cs="Times New Roman"/>
-                <w:color w:val="D4D4D4"/>
-                <w:sz w:val="21"/>
-                <w:szCs w:val="21"/>
-              </w:rPr>
-              <w:t>              </w:t>
-            </w:r>
-            <w:r>
-              <w:rPr>
-                <w:rFonts w:ascii="Consolas" w:eastAsia="Times New Roman" w:hAnsi="Consolas" w:cs="Times New Roman"/>
-                <w:color w:val="9CDCFE"/>
-                <w:sz w:val="21"/>
-                <w:szCs w:val="21"/>
-              </w:rPr>
-              <w:t>"</w:t>
-            </w:r>
-            <w:proofErr w:type="spellStart"/>
-            <w:r>
-              <w:rPr>
-                <w:rFonts w:ascii="Consolas" w:eastAsia="Times New Roman" w:hAnsi="Consolas" w:cs="Times New Roman"/>
-                <w:color w:val="9CDCFE"/>
-                <w:sz w:val="21"/>
-                <w:szCs w:val="21"/>
-              </w:rPr>
-              <w:t>browserTarget</w:t>
-            </w:r>
-            <w:proofErr w:type="spellEnd"/>
-            <w:r>
-              <w:rPr>
-                <w:rFonts w:ascii="Consolas" w:eastAsia="Times New Roman" w:hAnsi="Consolas" w:cs="Times New Roman"/>
-                <w:color w:val="9CDCFE"/>
-                <w:sz w:val="21"/>
-                <w:szCs w:val="21"/>
-              </w:rPr>
-              <w:t>"</w:t>
-            </w:r>
-            <w:r>
-              <w:rPr>
-                <w:rFonts w:ascii="Consolas" w:eastAsia="Times New Roman" w:hAnsi="Consolas" w:cs="Times New Roman"/>
-                <w:color w:val="D4D4D4"/>
-                <w:sz w:val="21"/>
-                <w:szCs w:val="21"/>
-              </w:rPr>
-              <w:t>: </w:t>
-            </w:r>
-            <w:r>
-              <w:rPr>
-                <w:rFonts w:ascii="Consolas" w:eastAsia="Times New Roman" w:hAnsi="Consolas" w:cs="Times New Roman"/>
-                <w:color w:val="CE9178"/>
-                <w:sz w:val="21"/>
-                <w:szCs w:val="21"/>
-              </w:rPr>
-              <w:t>"</w:t>
-            </w:r>
-            <w:proofErr w:type="spellStart"/>
-            <w:r>
-              <w:rPr>
-                <w:rFonts w:ascii="Consolas" w:eastAsia="Times New Roman" w:hAnsi="Consolas" w:cs="Times New Roman"/>
-                <w:color w:val="CE9178"/>
-                <w:sz w:val="21"/>
-                <w:szCs w:val="21"/>
-              </w:rPr>
-              <w:t>my-first-app:build:development</w:t>
-            </w:r>
-            <w:proofErr w:type="spellEnd"/>
-            <w:r>
-              <w:rPr>
-                <w:rFonts w:ascii="Consolas" w:eastAsia="Times New Roman" w:hAnsi="Consolas" w:cs="Times New Roman"/>
-                <w:color w:val="CE9178"/>
-                <w:sz w:val="21"/>
-                <w:szCs w:val="21"/>
-              </w:rPr>
-              <w:t>"</w:t>
-            </w:r>
-          </w:p>
-          <w:p>
-            <w:pPr>
-              <w:shd w:val="clear" w:color="auto" w:fill="1E1E1E"/>
-              <w:spacing w:line="285" w:lineRule="atLeast"/>
-              <w:rPr>
-                <w:rFonts w:ascii="Consolas" w:eastAsia="Times New Roman" w:hAnsi="Consolas" w:cs="Times New Roman"/>
-                <w:color w:val="D4D4D4"/>
-                <w:sz w:val="21"/>
-                <w:szCs w:val="21"/>
-              </w:rPr>
-            </w:pPr>
-            <w:r>
-              <w:rPr>
-                <w:rFonts w:ascii="Consolas" w:eastAsia="Times New Roman" w:hAnsi="Consolas" w:cs="Times New Roman"/>
-                <w:color w:val="D4D4D4"/>
-                <w:sz w:val="21"/>
-                <w:szCs w:val="21"/>
-              </w:rPr>
-              <w:t>            }</w:t>
-            </w:r>
-          </w:p>
-          <w:p>
-            <w:pPr>
-              <w:shd w:val="clear" w:color="auto" w:fill="1E1E1E"/>
-              <w:spacing w:line="285" w:lineRule="atLeast"/>
-              <w:rPr>
-                <w:rFonts w:ascii="Consolas" w:eastAsia="Times New Roman" w:hAnsi="Consolas" w:cs="Times New Roman"/>
-                <w:color w:val="D4D4D4"/>
-                <w:sz w:val="21"/>
-                <w:szCs w:val="21"/>
-              </w:rPr>
-            </w:pPr>
-            <w:r>
-              <w:rPr>
-                <w:rFonts w:ascii="Consolas" w:eastAsia="Times New Roman" w:hAnsi="Consolas" w:cs="Times New Roman"/>
-                <w:color w:val="D4D4D4"/>
-                <w:sz w:val="21"/>
-                <w:szCs w:val="21"/>
-              </w:rPr>
-              <w:t>          },</w:t>
-            </w:r>
-          </w:p>
-          <w:p>
-            <w:pPr>
-              <w:shd w:val="clear" w:color="auto" w:fill="1E1E1E"/>
-              <w:spacing w:line="285" w:lineRule="atLeast"/>
-              <w:rPr>
-                <w:rFonts w:ascii="Consolas" w:eastAsia="Times New Roman" w:hAnsi="Consolas" w:cs="Times New Roman"/>
-                <w:color w:val="D4D4D4"/>
-                <w:sz w:val="21"/>
-                <w:szCs w:val="21"/>
-              </w:rPr>
-            </w:pPr>
-            <w:r>
-              <w:rPr>
-                <w:rFonts w:ascii="Consolas" w:eastAsia="Times New Roman" w:hAnsi="Consolas" w:cs="Times New Roman"/>
-                <w:color w:val="D4D4D4"/>
-                <w:sz w:val="21"/>
-                <w:szCs w:val="21"/>
-              </w:rPr>
-              <w:t>          </w:t>
-            </w:r>
-            <w:r>
-              <w:rPr>
-                <w:rFonts w:ascii="Consolas" w:eastAsia="Times New Roman" w:hAnsi="Consolas" w:cs="Times New Roman"/>
-                <w:color w:val="9CDCFE"/>
-                <w:sz w:val="21"/>
-                <w:szCs w:val="21"/>
-              </w:rPr>
-              <w:t>"</w:t>
-            </w:r>
-            <w:proofErr w:type="spellStart"/>
-            <w:r>
-              <w:rPr>
-                <w:rFonts w:ascii="Consolas" w:eastAsia="Times New Roman" w:hAnsi="Consolas" w:cs="Times New Roman"/>
-                <w:color w:val="9CDCFE"/>
-                <w:sz w:val="21"/>
-                <w:szCs w:val="21"/>
-              </w:rPr>
-              <w:t>defaultConfiguration</w:t>
-            </w:r>
-            <w:proofErr w:type="spellEnd"/>
-            <w:r>
-              <w:rPr>
-                <w:rFonts w:ascii="Consolas" w:eastAsia="Times New Roman" w:hAnsi="Consolas" w:cs="Times New Roman"/>
-                <w:color w:val="9CDCFE"/>
-                <w:sz w:val="21"/>
-                <w:szCs w:val="21"/>
-              </w:rPr>
-              <w:t>"</w:t>
-            </w:r>
-            <w:r>
-              <w:rPr>
-                <w:rFonts w:ascii="Consolas" w:eastAsia="Times New Roman" w:hAnsi="Consolas" w:cs="Times New Roman"/>
-                <w:color w:val="D4D4D4"/>
-                <w:sz w:val="21"/>
-                <w:szCs w:val="21"/>
-              </w:rPr>
-              <w:t>: </w:t>
-            </w:r>
-            <w:r>
-              <w:rPr>
-                <w:rFonts w:ascii="Consolas" w:eastAsia="Times New Roman" w:hAnsi="Consolas" w:cs="Times New Roman"/>
-                <w:color w:val="CE9178"/>
-                <w:sz w:val="21"/>
-                <w:szCs w:val="21"/>
-              </w:rPr>
-              <w:t>"development"</w:t>
-            </w:r>
-          </w:p>
-          <w:p>
-            <w:pPr>
-              <w:shd w:val="clear" w:color="auto" w:fill="1E1E1E"/>
-              <w:spacing w:line="285" w:lineRule="atLeast"/>
-              <w:rPr>
-                <w:rFonts w:ascii="Consolas" w:eastAsia="Times New Roman" w:hAnsi="Consolas" w:cs="Times New Roman"/>
-                <w:color w:val="D4D4D4"/>
-                <w:sz w:val="21"/>
-                <w:szCs w:val="21"/>
-              </w:rPr>
-            </w:pPr>
-            <w:r>
-              <w:rPr>
-                <w:rFonts w:ascii="Consolas" w:eastAsia="Times New Roman" w:hAnsi="Consolas" w:cs="Times New Roman"/>
-                <w:color w:val="D4D4D4"/>
-                <w:sz w:val="21"/>
-                <w:szCs w:val="21"/>
-              </w:rPr>
-              <w:lastRenderedPageBreak/>
+          </w:p>
+          <w:p>
+            <w:pPr>
+              <w:shd w:val="clear" w:color="auto" w:fill="1E1E1E"/>
+              <w:spacing w:line="285" w:lineRule="atLeast"/>
+              <w:rPr>
+                <w:rFonts w:ascii="Consolas" w:eastAsia="Times New Roman" w:hAnsi="Consolas" w:cs="Times New Roman"/>
+                <w:color w:val="D4D4D4"/>
+                <w:sz w:val="21"/>
+                <w:szCs w:val="21"/>
+              </w:rPr>
+            </w:pPr>
+            <w:r>
+              <w:rPr>
+                <w:rFonts w:ascii="Consolas" w:eastAsia="Times New Roman" w:hAnsi="Consolas" w:cs="Times New Roman"/>
+                <w:color w:val="D4D4D4"/>
+                <w:sz w:val="21"/>
+                <w:szCs w:val="21"/>
+              </w:rPr>
               <w:t>        },</w:t>
             </w:r>
           </w:p>
@@ -5622,7 +6028,7 @@
                     <pic:cNvPicPr/>
                   </pic:nvPicPr>
                   <pic:blipFill>
-                    <a:blip r:embed="rId6"/>
+                    <a:blip r:embed="rId9"/>
                     <a:stretch>
                       <a:fillRect/>
                     </a:stretch>
@@ -5673,15 +6079,7 @@
         <w:rPr>
           <w:b/>
         </w:rPr>
-        <w:t xml:space="preserve"> a component</w:t>
-      </w:r>
-      <w:bookmarkStart w:id="0" w:name="_GoBack"/>
-      <w:bookmarkEnd w:id="0"/>
-      <w:r>
-        <w:rPr>
-          <w:b/>
-        </w:rPr>
-        <w:t xml:space="preserve"> </w:t>
+        <w:t xml:space="preserve"> a component </w:t>
       </w:r>
     </w:p>
     <w:p>
@@ -5694,7 +6092,6 @@
         <w:rPr>
           <w:noProof/>
         </w:rPr>
-        <w:lastRenderedPageBreak/>
         <w:drawing>
           <wp:inline distT="0" distB="0" distL="0" distR="0" wp14:anchorId="6AAE8D8D" wp14:editId="5AB46319">
             <wp:extent cx="2971800" cy="2190750"/>
@@ -5711,7 +6108,7 @@
                     <pic:cNvPicPr/>
                   </pic:nvPicPr>
                   <pic:blipFill>
-                    <a:blip r:embed="rId7"/>
+                    <a:blip r:embed="rId10"/>
                     <a:stretch>
                       <a:fillRect/>
                     </a:stretch>
@@ -5759,7 +6156,7 @@
                     <pic:cNvPicPr/>
                   </pic:nvPicPr>
                   <pic:blipFill>
-                    <a:blip r:embed="rId8"/>
+                    <a:blip r:embed="rId11"/>
                     <a:stretch>
                       <a:fillRect/>
                     </a:stretch>
@@ -5782,18 +6179,28 @@
     </w:p>
     <w:p>
       <w:r>
-        <w:t xml:space="preserve">Enter file </w:t>
+        <w:t>Enter file conte</w:t>
       </w:r>
-      <w:proofErr w:type="spellStart"/>
       <w:r>
-        <w:t>contants</w:t>
-      </w:r>
-      <w:proofErr w:type="spellEnd"/>
-      <w:r>
-        <w:t xml:space="preserve"> for the </w:t>
+        <w:t xml:space="preserve">nts for the </w:t>
       </w:r>
     </w:p>
     <w:p/>
+    <w:p/>
+    <w:p/>
+    <w:p>
+      <w:r>
+        <w:t xml:space="preserve">See </w:t>
+      </w:r>
+      <w:r>
+        <w:t>above, we are in Chap 1</w:t>
+      </w:r>
+      <w:bookmarkStart w:id="0" w:name="_GoBack"/>
+      <w:r>
+        <w:t>2</w:t>
+      </w:r>
+      <w:bookmarkEnd w:id="0"/>
+    </w:p>
     <w:sectPr>
       <w:pgSz w:w="12240" w:h="15840"/>
       <w:pgMar w:top="1440" w:right="1440" w:bottom="1440" w:left="1440" w:header="720" w:footer="720" w:gutter="0"/>

</xml_diff>